<commit_message>
Actualizacion... no recuerdo de que!!!
</commit_message>
<xml_diff>
--- a/TrabajoPracticoFinal/Carpeta/TrabajoPracticoFinal.docx
+++ b/TrabajoPracticoFinal/Carpeta/TrabajoPracticoFinal.docx
@@ -93,15 +93,22 @@
           <w:position w:val="6"/>
           <w:sz w:val="12"/>
           <w:szCs w:val="12"/>
-        </w:rPr>
-      </w:pPr>
-      <w:r>
+          <w:lang w:val="pt-BR"/>
+        </w:rPr>
+      </w:pPr>
+      <w:r>
+        <w:rPr>
+          <w:lang w:val="pt-BR"/>
+        </w:rPr>
         <w:t>Alida Invernizzi.</w:t>
       </w:r>
     </w:p>
     <w:p>
       <w:pPr>
         <w:pStyle w:val="authorinfo"/>
+        <w:rPr>
+          <w:lang w:val="pt-BR"/>
+        </w:rPr>
       </w:pPr>
     </w:p>
     <w:p>
@@ -109,49 +116,87 @@
         <w:pStyle w:val="authorinfo"/>
         <w:rPr>
           <w:u w:val="single"/>
-        </w:rPr>
-      </w:pPr>
-      <w:r>
+          <w:lang w:val="pt-BR"/>
+        </w:rPr>
+      </w:pPr>
+      <w:r>
+        <w:rPr>
+          <w:lang w:val="pt-BR"/>
+        </w:rPr>
         <w:t>Electiva III</w:t>
       </w:r>
       <w:r>
+        <w:rPr>
+          <w:lang w:val="pt-BR"/>
+        </w:rPr>
         <w:t xml:space="preserve">, </w:t>
       </w:r>
       <w:r>
+        <w:rPr>
+          <w:lang w:val="pt-BR"/>
+        </w:rPr>
         <w:t>Inteligencia Artificial</w:t>
       </w:r>
       <w:r>
+        <w:rPr>
+          <w:lang w:val="pt-BR"/>
+        </w:rPr>
         <w:t xml:space="preserve">, </w:t>
       </w:r>
       <w:r>
+        <w:rPr>
+          <w:lang w:val="pt-BR"/>
+        </w:rPr>
         <w:t>Octavo Semestre</w:t>
       </w:r>
       <w:r>
+        <w:rPr>
+          <w:lang w:val="pt-BR"/>
+        </w:rPr>
         <w:t>,</w:t>
       </w:r>
       <w:r>
+        <w:rPr>
+          <w:lang w:val="pt-BR"/>
+        </w:rPr>
         <w:br/>
       </w:r>
     </w:p>
     <w:p>
       <w:pPr>
         <w:pStyle w:val="email"/>
-      </w:pPr>
-      <w:r>
+        <w:rPr>
+          <w:lang w:val="pt-BR"/>
+        </w:rPr>
+      </w:pPr>
+      <w:r>
+        <w:rPr>
+          <w:lang w:val="pt-BR"/>
+        </w:rPr>
         <w:t>{</w:t>
       </w:r>
       <w:r>
+        <w:rPr>
+          <w:lang w:val="pt-BR"/>
+        </w:rPr>
         <w:t>jmferreira1978</w:t>
       </w:r>
       <w:r>
+        <w:rPr>
+          <w:lang w:val="pt-BR"/>
+        </w:rPr>
         <w:t>,</w:t>
       </w:r>
       <w:r>
+        <w:rPr>
+          <w:lang w:val="pt-BR"/>
+        </w:rPr>
         <w:t xml:space="preserve"> cgomezpy, </w:t>
       </w:r>
       <w:r>
         <w:rPr>
           <w:rStyle w:val="hccdpe"/>
+          <w:lang w:val="pt-BR"/>
         </w:rPr>
         <w:t>guiancs82, alidainvernizzi}@gmail.com</w:t>
       </w:r>
@@ -1870,13 +1915,7 @@
           <w:rPr>
             <w:rFonts w:ascii="Cambria Math" w:hAnsi="Cambria Math"/>
           </w:rPr>
-          <m:t>h</m:t>
-        </m:r>
-        <m:r>
-          <w:rPr>
-            <w:rFonts w:ascii="Cambria Math" w:hAnsi="Cambria Math"/>
-          </w:rPr>
-          <m:t>(</m:t>
+          <m:t>h(</m:t>
         </m:r>
         <m:acc>
           <m:accPr>
@@ -2550,13 +2589,13 @@
         <w:spacing w:after="100" w:afterAutospacing="1" w:line="60" w:lineRule="atLeast"/>
         <w:rPr>
           <w:sz w:val="20"/>
-          <w:lang w:eastAsia="ko-KR"/>
+          <w:lang w:val="pt-BR" w:eastAsia="ko-KR"/>
         </w:rPr>
       </w:pPr>
       <w:r>
         <w:rPr>
           <w:sz w:val="20"/>
-          <w:lang w:eastAsia="ko-KR"/>
+          <w:lang w:val="pt-BR" w:eastAsia="ko-KR"/>
         </w:rPr>
         <w:t>MultiObjective Ant Colony System (MOACS)</w:t>
       </w:r>
@@ -3023,16 +3062,6 @@
                     </m:m>
                   </m:e>
                 </m:d>
-                <m:r>
-                  <m:rPr>
-                    <m:sty m:val="bi"/>
-                  </m:rPr>
-                  <w:rPr>
-                    <w:rFonts w:ascii="Cambria Math" w:hAnsi="Cambria Math"/>
-                    <w:lang w:eastAsia="ko-KR"/>
-                  </w:rPr>
-                  <w:tab/>
-                </m:r>
               </m:oMath>
             </m:oMathPara>
           </w:p>
@@ -4459,12 +4488,12 @@
         <w:spacing w:after="100" w:afterAutospacing="1" w:line="60" w:lineRule="atLeast"/>
         <w:rPr>
           <w:sz w:val="20"/>
-          <w:lang w:eastAsia="ko-KR"/>
-        </w:rPr>
-      </w:pPr>
-      <w:r>
-        <w:rPr>
-          <w:lang w:eastAsia="ko-KR"/>
+          <w:lang w:val="pt-BR" w:eastAsia="ko-KR"/>
+        </w:rPr>
+      </w:pPr>
+      <w:r>
+        <w:rPr>
+          <w:lang w:val="pt-BR" w:eastAsia="ko-KR"/>
         </w:rPr>
         <w:t>Multiobjective Max-Min Ant System (M-MMAS o M3AS)</w:t>
       </w:r>
@@ -4477,9 +4506,15 @@
       </w:pPr>
       <w:r>
         <w:rPr>
+          <w:lang w:val="pt-BR" w:eastAsia="ko-KR"/>
+        </w:rPr>
+        <w:t xml:space="preserve">Este algoritmo, propuesto por Pinto et al. en [Pinto05], extiende el Max-Min Ant System para resolver problemas multi-objetivos. </w:t>
+      </w:r>
+      <w:r>
+        <w:rPr>
           <w:lang w:eastAsia="ko-KR"/>
         </w:rPr>
-        <w:t xml:space="preserve">Este algoritmo, propuesto por Pinto et al. en [Pinto05], extiende el Max-Min Ant System para resolver problemas multi-objetivos. Se utilizó inicialmente para resolver el problema de enrutamiento multicast multi-objetivo. Pinto et al. en su trabajo [Pinto05] optimizaron cuatro objetivos. Se mantiene una tabla de feromonas </w:t>
+        <w:t xml:space="preserve">Se utilizó inicialmente para resolver el problema de enrutamiento multicast multi-objetivo. Pinto et al. en su trabajo [Pinto05] optimizaron cuatro objetivos. Se mantiene una tabla de feromonas </w:t>
       </w:r>
       <m:oMath>
         <m:r>
@@ -5318,31 +5353,6 @@
     </w:p>
     <w:p>
       <w:pPr>
-        <w:pStyle w:val="heading1"/>
-        <w:numPr>
-          <w:ilvl w:val="1"/>
-          <w:numId w:val="23"/>
-        </w:numPr>
-        <w:spacing w:after="100" w:afterAutospacing="1" w:line="60" w:lineRule="atLeast"/>
-        <w:rPr>
-          <w:sz w:val="20"/>
-        </w:rPr>
-      </w:pPr>
-      <w:r>
-        <w:rPr>
-          <w:sz w:val="20"/>
-        </w:rPr>
-        <w:t>Resultados de la Comparación</w:t>
-      </w:r>
-      <w:r>
-        <w:rPr>
-          <w:sz w:val="20"/>
-        </w:rPr>
-        <w:t xml:space="preserve"> </w:t>
-      </w:r>
-    </w:p>
-    <w:p>
-      <w:pPr>
         <w:pStyle w:val="p1a"/>
       </w:pPr>
       <w:r>
@@ -5821,17 +5831,20 @@
     <w:p/>
     <w:p>
       <w:r>
+        <w:t xml:space="preserve">La métrica de cantidad de soluciones </w:t>
+      </w:r>
+      <w:r>
+        <w:rPr>
+          <w:i/>
+        </w:rPr>
+        <w:t>|Y’|</w:t>
+      </w:r>
+      <w:r>
+        <w:t xml:space="preserve"> da una idea acerca de la diversidad de combinación de las evaluaciones de los objetivos presentadas al Tomador de </w:t>
+      </w:r>
+      <w:r>
         <w:lastRenderedPageBreak/>
-        <w:t xml:space="preserve">La métrica de cantidad de soluciones </w:t>
-      </w:r>
-      <w:r>
-        <w:rPr>
-          <w:i/>
-        </w:rPr>
-        <w:t>|Y’|</w:t>
-      </w:r>
-      <w:r>
-        <w:t xml:space="preserve"> da una idea acerca de la diversidad de combinación de las evaluaciones de los objetivos presentadas al Tomador de Decisiones, esta métrica puede ser considerada como un complemento de las demás métricas.</w:t>
+        <w:t>Decisiones, esta métrica puede ser considerada como un complemento de las demás métricas.</w:t>
       </w:r>
     </w:p>
     <w:p>
@@ -7006,10 +7019,36 @@
     <w:p>
       <w:pPr>
         <w:pStyle w:val="heading1"/>
+        <w:numPr>
+          <w:ilvl w:val="1"/>
+          <w:numId w:val="23"/>
+        </w:numPr>
         <w:spacing w:after="100" w:afterAutospacing="1" w:line="60" w:lineRule="atLeast"/>
-      </w:pPr>
-      <w:r>
+        <w:rPr>
+          <w:sz w:val="20"/>
+        </w:rPr>
+      </w:pPr>
+      <w:r>
+        <w:rPr>
+          <w:sz w:val="20"/>
+        </w:rPr>
         <w:lastRenderedPageBreak/>
+        <w:t>Resultados de la</w:t>
+      </w:r>
+      <w:r>
+        <w:rPr>
+          <w:sz w:val="20"/>
+        </w:rPr>
+        <w:t xml:space="preserve"> Comparación</w:t>
+      </w:r>
+    </w:p>
+    <w:p/>
+    <w:p>
+      <w:pPr>
+        <w:pStyle w:val="heading1"/>
+        <w:spacing w:after="100" w:afterAutospacing="1" w:line="60" w:lineRule="atLeast"/>
+      </w:pPr>
+      <w:r>
         <w:t xml:space="preserve">Conclusiones </w:t>
       </w:r>
     </w:p>
@@ -7243,7 +7282,19 @@
               <w:rPr>
                 <w:lang w:eastAsia="es-PY"/>
               </w:rPr>
-              <w:t>J. Knowles y D. Corne. “Instance generators and test suites for the multiobjective quadratic assignment problem”. In: Fonseca, C.M., et al. Editors. Proc of EMO '03, LNCS 2632 page 295-310, Springer-Verlag, 2003</w:t>
+              <w:t xml:space="preserve">J. Knowles y D. Corne. </w:t>
+            </w:r>
+            <w:r>
+              <w:rPr>
+                <w:lang w:val="pt-BR" w:eastAsia="es-PY"/>
+              </w:rPr>
+              <w:t xml:space="preserve">“Instance generators and test suites for the multiobjective quadratic assignment problem”. </w:t>
+            </w:r>
+            <w:r>
+              <w:rPr>
+                <w:lang w:eastAsia="es-PY"/>
+              </w:rPr>
+              <w:t>In: Fonseca, C.M., et al. Editors. Proc of EMO '03, LNCS 2632 page 295-310, Springer-Verlag, 2003</w:t>
             </w:r>
           </w:p>
         </w:tc>
@@ -7359,14 +7410,20 @@
               <w:rPr>
                 <w:lang w:eastAsia="es-PY"/>
               </w:rPr>
-              <w:t>B. Baran y M. Schaerer. “A multiobjective Ant Colony System for Vehicle Routing Problems with Time Window</w:t>
+              <w:t xml:space="preserve">B. Baran y M. Schaerer. </w:t>
+            </w:r>
+            <w:r>
+              <w:rPr>
+                <w:lang w:val="pt-BR" w:eastAsia="es-PY"/>
+              </w:rPr>
+              <w:t>“A multiobjective Ant Colony System for Vehicle Routing Problems with Time Window</w:t>
             </w:r>
             <w:r>
               <w:rPr>
                 <w:rFonts w:ascii="TimesNewRomanPS-ItalicMT" w:hAnsi="TimesNewRomanPS-ItalicMT" w:cs="TimesNewRomanPS-ItalicMT"/>
                 <w:i/>
                 <w:iCs/>
-                <w:lang w:eastAsia="es-PY"/>
+                <w:lang w:val="pt-BR" w:eastAsia="es-PY"/>
               </w:rPr>
               <w:t xml:space="preserve">s”. </w:t>
             </w:r>
@@ -7517,14 +7574,20 @@
             <w:pPr>
               <w:pStyle w:val="p1a"/>
               <w:rPr>
-                <w:lang w:eastAsia="es-PY"/>
+                <w:lang w:val="pt-BR" w:eastAsia="es-PY"/>
               </w:rPr>
             </w:pPr>
             <w:r>
               <w:rPr>
                 <w:lang w:eastAsia="es-PY"/>
               </w:rPr>
-              <w:t>L. Gambardella, E. Taillard y G. Agazzi. “MACS-VRPTW: A Multiple Ant Colony System for Vehicle Routing</w:t>
+              <w:t xml:space="preserve">L. Gambardella, E. Taillard y G. Agazzi. </w:t>
+            </w:r>
+            <w:r>
+              <w:rPr>
+                <w:lang w:val="pt-BR" w:eastAsia="es-PY"/>
+              </w:rPr>
+              <w:t>“MACS-VRPTW: A Multiple Ant Colony System for Vehicle Routing</w:t>
             </w:r>
           </w:p>
           <w:p>
@@ -7585,6 +7648,7 @@
               <w:rPr>
                 <w:lang w:eastAsia="ko-KR"/>
               </w:rPr>
+              <w:lastRenderedPageBreak/>
               <w:t>[</w:t>
             </w:r>
             <w:r>

</xml_diff>

<commit_message>
Se agregó la descripcion del equipo de prueba y el pseudocodigo del MOACO
</commit_message>
<xml_diff>
--- a/TrabajoPracticoFinal/Carpeta/TrabajoPracticoFinal.docx
+++ b/TrabajoPracticoFinal/Carpeta/TrabajoPracticoFinal.docx
@@ -255,6 +255,9 @@
       </w:r>
       <w:r>
         <w:t>Optimización multi-objetivo, colonias de hormigas</w:t>
+      </w:r>
+      <w:r>
+        <w:t>, frente pareto</w:t>
       </w:r>
     </w:p>
     <w:p>
@@ -2581,6 +2584,490 @@
     </w:p>
     <w:p>
       <w:pPr>
+        <w:pStyle w:val="p1a"/>
+      </w:pPr>
+      <w:r>
+        <w:t>En la figura 1 se muestra el pseudo-código de un algoritmo ACO multi-objetivo genérico, denominado en adelante MOACO (MultiObjective Ant Colony Optimization). El MOACS y M3AS, presentado a continuación, siguen éste pseudo-código.</w:t>
+      </w:r>
+    </w:p>
+    <w:p/>
+    <w:tbl>
+      <w:tblPr>
+        <w:tblStyle w:val="Tablaconcuadrcula"/>
+        <w:tblW w:w="0" w:type="auto"/>
+        <w:jc w:val="center"/>
+        <w:tblInd w:w="227" w:type="dxa"/>
+        <w:tblLook w:val="04A0"/>
+      </w:tblPr>
+      <w:tblGrid>
+        <w:gridCol w:w="6260"/>
+      </w:tblGrid>
+      <w:tr>
+        <w:trPr>
+          <w:jc w:val="center"/>
+        </w:trPr>
+        <w:tc>
+          <w:tcPr>
+            <w:tcW w:w="6260" w:type="dxa"/>
+          </w:tcPr>
+          <w:p>
+            <w:pPr>
+              <w:pStyle w:val="programcode"/>
+              <w:rPr>
+                <w:sz w:val="16"/>
+                <w:szCs w:val="16"/>
+              </w:rPr>
+            </w:pPr>
+            <w:r>
+              <w:rPr>
+                <w:sz w:val="16"/>
+                <w:szCs w:val="16"/>
+              </w:rPr>
+              <w:t>procedure MOACO</w:t>
+            </w:r>
+          </w:p>
+          <w:p>
+            <w:pPr>
+              <w:pStyle w:val="programcode"/>
+              <w:rPr>
+                <w:sz w:val="16"/>
+                <w:szCs w:val="16"/>
+              </w:rPr>
+            </w:pPr>
+            <w:r>
+              <w:rPr>
+                <w:sz w:val="16"/>
+                <w:szCs w:val="16"/>
+              </w:rPr>
+              <w:t>inicializar_parametros()</w:t>
+            </w:r>
+          </w:p>
+          <w:p>
+            <w:pPr>
+              <w:pStyle w:val="programcode"/>
+              <w:rPr>
+                <w:sz w:val="16"/>
+                <w:szCs w:val="16"/>
+              </w:rPr>
+            </w:pPr>
+            <w:r>
+              <w:rPr>
+                <w:sz w:val="16"/>
+                <w:szCs w:val="16"/>
+              </w:rPr>
+              <w:lastRenderedPageBreak/>
+              <w:t>while not condicion_parada()</w:t>
+            </w:r>
+          </w:p>
+          <w:p>
+            <w:pPr>
+              <w:pStyle w:val="programcode"/>
+              <w:rPr>
+                <w:sz w:val="16"/>
+                <w:szCs w:val="16"/>
+              </w:rPr>
+            </w:pPr>
+            <w:r>
+              <w:rPr>
+                <w:sz w:val="16"/>
+                <w:szCs w:val="16"/>
+              </w:rPr>
+              <w:tab/>
+              <w:t>generacion=generacion + 1</w:t>
+            </w:r>
+          </w:p>
+          <w:p>
+            <w:pPr>
+              <w:pStyle w:val="programcode"/>
+              <w:ind w:left="709"/>
+              <w:rPr>
+                <w:sz w:val="16"/>
+                <w:szCs w:val="16"/>
+              </w:rPr>
+            </w:pPr>
+            <w:r>
+              <w:rPr>
+                <w:sz w:val="16"/>
+                <w:szCs w:val="16"/>
+              </w:rPr>
+              <w:tab/>
+            </w:r>
+            <w:r>
+              <w:rPr>
+                <w:sz w:val="16"/>
+                <w:szCs w:val="16"/>
+              </w:rPr>
+              <w:tab/>
+              <w:t>for ant=1 to m // m es la cantidad de hormigas</w:t>
+            </w:r>
+          </w:p>
+          <w:p>
+            <w:pPr>
+              <w:pStyle w:val="programcode"/>
+              <w:rPr>
+                <w:sz w:val="16"/>
+                <w:szCs w:val="16"/>
+              </w:rPr>
+            </w:pPr>
+            <w:r>
+              <w:rPr>
+                <w:sz w:val="16"/>
+                <w:szCs w:val="16"/>
+              </w:rPr>
+              <w:tab/>
+            </w:r>
+            <w:r>
+              <w:rPr>
+                <w:sz w:val="16"/>
+                <w:szCs w:val="16"/>
+              </w:rPr>
+              <w:tab/>
+              <w:t>construir_solucion()</w:t>
+            </w:r>
+          </w:p>
+          <w:p>
+            <w:pPr>
+              <w:pStyle w:val="programcode"/>
+              <w:rPr>
+                <w:sz w:val="16"/>
+                <w:szCs w:val="16"/>
+              </w:rPr>
+            </w:pPr>
+            <w:r>
+              <w:rPr>
+                <w:sz w:val="16"/>
+                <w:szCs w:val="16"/>
+              </w:rPr>
+              <w:tab/>
+            </w:r>
+            <w:r>
+              <w:rPr>
+                <w:sz w:val="16"/>
+                <w:szCs w:val="16"/>
+              </w:rPr>
+              <w:tab/>
+              <w:t>evaluar_solucion()</w:t>
+            </w:r>
+          </w:p>
+          <w:p>
+            <w:pPr>
+              <w:pStyle w:val="programcode"/>
+              <w:rPr>
+                <w:sz w:val="16"/>
+                <w:szCs w:val="16"/>
+              </w:rPr>
+            </w:pPr>
+            <w:r>
+              <w:rPr>
+                <w:sz w:val="16"/>
+                <w:szCs w:val="16"/>
+              </w:rPr>
+              <w:tab/>
+            </w:r>
+            <w:r>
+              <w:rPr>
+                <w:sz w:val="16"/>
+                <w:szCs w:val="16"/>
+              </w:rPr>
+              <w:tab/>
+              <w:t xml:space="preserve">actualizar_feromonas() </w:t>
+            </w:r>
+          </w:p>
+          <w:p>
+            <w:pPr>
+              <w:pStyle w:val="programcode"/>
+              <w:rPr>
+                <w:sz w:val="16"/>
+                <w:szCs w:val="16"/>
+              </w:rPr>
+            </w:pPr>
+            <w:r>
+              <w:rPr>
+                <w:sz w:val="16"/>
+                <w:szCs w:val="16"/>
+              </w:rPr>
+              <w:tab/>
+            </w:r>
+            <w:r>
+              <w:rPr>
+                <w:sz w:val="16"/>
+                <w:szCs w:val="16"/>
+              </w:rPr>
+              <w:tab/>
+              <w:t>actualizar_conjunto_pareto()</w:t>
+            </w:r>
+          </w:p>
+          <w:p>
+            <w:pPr>
+              <w:pStyle w:val="programcode"/>
+              <w:rPr>
+                <w:sz w:val="16"/>
+                <w:szCs w:val="16"/>
+              </w:rPr>
+            </w:pPr>
+            <w:r>
+              <w:rPr>
+                <w:sz w:val="16"/>
+                <w:szCs w:val="16"/>
+              </w:rPr>
+              <w:tab/>
+              <w:t>end for</w:t>
+            </w:r>
+          </w:p>
+          <w:p>
+            <w:pPr>
+              <w:pStyle w:val="programcode"/>
+              <w:rPr>
+                <w:sz w:val="16"/>
+                <w:szCs w:val="16"/>
+              </w:rPr>
+            </w:pPr>
+            <w:r>
+              <w:rPr>
+                <w:sz w:val="16"/>
+                <w:szCs w:val="16"/>
+              </w:rPr>
+              <w:t>end while</w:t>
+            </w:r>
+          </w:p>
+          <w:p>
+            <w:pPr>
+              <w:pStyle w:val="programcode"/>
+              <w:rPr>
+                <w:sz w:val="16"/>
+                <w:szCs w:val="16"/>
+              </w:rPr>
+            </w:pPr>
+            <w:r>
+              <w:rPr>
+                <w:sz w:val="16"/>
+                <w:szCs w:val="16"/>
+              </w:rPr>
+              <w:t>end</w:t>
+            </w:r>
+          </w:p>
+          <w:p>
+            <w:pPr>
+              <w:pStyle w:val="programcode"/>
+              <w:rPr>
+                <w:sz w:val="16"/>
+                <w:szCs w:val="16"/>
+              </w:rPr>
+            </w:pPr>
+            <w:r>
+              <w:rPr>
+                <w:sz w:val="16"/>
+                <w:szCs w:val="16"/>
+              </w:rPr>
+              <w:t>procedure construir_solucion</w:t>
+            </w:r>
+          </w:p>
+          <w:p>
+            <w:pPr>
+              <w:pStyle w:val="programcode"/>
+              <w:rPr>
+                <w:sz w:val="16"/>
+                <w:szCs w:val="16"/>
+              </w:rPr>
+            </w:pPr>
+            <w:r>
+              <w:rPr>
+                <w:sz w:val="16"/>
+                <w:szCs w:val="16"/>
+              </w:rPr>
+              <w:t>sol={Ø}</w:t>
+            </w:r>
+          </w:p>
+          <w:p>
+            <w:pPr>
+              <w:pStyle w:val="programcode"/>
+              <w:rPr>
+                <w:sz w:val="16"/>
+                <w:szCs w:val="16"/>
+              </w:rPr>
+            </w:pPr>
+            <w:r>
+              <w:rPr>
+                <w:sz w:val="16"/>
+                <w:szCs w:val="16"/>
+              </w:rPr>
+              <w:t>while existen_estados_no_visitados()</w:t>
+            </w:r>
+          </w:p>
+          <w:p>
+            <w:pPr>
+              <w:pStyle w:val="programcode"/>
+              <w:rPr>
+                <w:sz w:val="16"/>
+                <w:szCs w:val="16"/>
+              </w:rPr>
+            </w:pPr>
+            <w:r>
+              <w:rPr>
+                <w:sz w:val="16"/>
+                <w:szCs w:val="16"/>
+              </w:rPr>
+              <w:tab/>
+              <w:t>siguiente=seleccionar_siguiente_estado()</w:t>
+            </w:r>
+          </w:p>
+          <w:p>
+            <w:pPr>
+              <w:pStyle w:val="programcode"/>
+              <w:rPr>
+                <w:sz w:val="16"/>
+                <w:szCs w:val="16"/>
+              </w:rPr>
+            </w:pPr>
+            <w:r>
+              <w:rPr>
+                <w:sz w:val="16"/>
+                <w:szCs w:val="16"/>
+              </w:rPr>
+              <w:tab/>
+              <w:t>sol=sol U {siguiente}</w:t>
+            </w:r>
+          </w:p>
+          <w:p>
+            <w:pPr>
+              <w:pStyle w:val="programcode"/>
+              <w:rPr>
+                <w:sz w:val="16"/>
+                <w:szCs w:val="16"/>
+              </w:rPr>
+            </w:pPr>
+            <w:r>
+              <w:rPr>
+                <w:sz w:val="16"/>
+                <w:szCs w:val="16"/>
+              </w:rPr>
+              <w:tab/>
+              <w:t>marcar_como_visitado(siguiente)</w:t>
+            </w:r>
+          </w:p>
+          <w:p>
+            <w:pPr>
+              <w:pStyle w:val="programcode"/>
+              <w:rPr>
+                <w:sz w:val="16"/>
+                <w:szCs w:val="16"/>
+              </w:rPr>
+            </w:pPr>
+            <w:r>
+              <w:rPr>
+                <w:sz w:val="16"/>
+                <w:szCs w:val="16"/>
+              </w:rPr>
+              <w:tab/>
+              <w:t>if(actualizacion_paso_a_paso)</w:t>
+            </w:r>
+          </w:p>
+          <w:p>
+            <w:pPr>
+              <w:pStyle w:val="programcode"/>
+              <w:rPr>
+                <w:sz w:val="16"/>
+                <w:szCs w:val="16"/>
+              </w:rPr>
+            </w:pPr>
+            <w:r>
+              <w:rPr>
+                <w:sz w:val="16"/>
+                <w:szCs w:val="16"/>
+              </w:rPr>
+              <w:tab/>
+            </w:r>
+            <w:r>
+              <w:rPr>
+                <w:sz w:val="16"/>
+                <w:szCs w:val="16"/>
+              </w:rPr>
+              <w:tab/>
+              <w:t>actualizar_feromonas_paso_a_paso()</w:t>
+            </w:r>
+          </w:p>
+          <w:p>
+            <w:pPr>
+              <w:pStyle w:val="programcode"/>
+              <w:rPr>
+                <w:sz w:val="16"/>
+                <w:szCs w:val="16"/>
+              </w:rPr>
+            </w:pPr>
+            <w:r>
+              <w:rPr>
+                <w:sz w:val="16"/>
+                <w:szCs w:val="16"/>
+              </w:rPr>
+              <w:t>end while</w:t>
+            </w:r>
+          </w:p>
+          <w:p>
+            <w:pPr>
+              <w:rPr>
+                <w:sz w:val="16"/>
+                <w:szCs w:val="16"/>
+                <w:lang w:val="es-ES"/>
+              </w:rPr>
+            </w:pPr>
+            <w:r>
+              <w:rPr>
+                <w:sz w:val="16"/>
+                <w:szCs w:val="16"/>
+              </w:rPr>
+              <w:t>end</w:t>
+            </w:r>
+          </w:p>
+          <w:p>
+            <w:pPr>
+              <w:pStyle w:val="programcode"/>
+              <w:keepNext/>
+              <w:ind w:left="0"/>
+            </w:pPr>
+          </w:p>
+        </w:tc>
+      </w:tr>
+    </w:tbl>
+    <w:p>
+      <w:pPr>
+        <w:pStyle w:val="Epgrafe"/>
+        <w:rPr>
+          <w:b w:val="0"/>
+        </w:rPr>
+      </w:pPr>
+      <w:r>
+        <w:lastRenderedPageBreak/>
+        <w:t xml:space="preserve">Fig.  </w:t>
+      </w:r>
+      <w:fldSimple w:instr=" SEQ Fig._ \* ARABIC ">
+        <w:r>
+          <w:rPr>
+            <w:noProof/>
+          </w:rPr>
+          <w:t>1</w:t>
+        </w:r>
+      </w:fldSimple>
+      <w:r>
+        <w:rPr>
+          <w:b w:val="0"/>
+        </w:rPr>
+        <w:t xml:space="preserve"> </w:t>
+      </w:r>
+      <w:r>
+        <w:rPr>
+          <w:b w:val="0"/>
+        </w:rPr>
+        <w:t>Pseudo-código de un algoritmo ACO multi-objetivo genérico</w:t>
+      </w:r>
+      <w:r>
+        <w:rPr>
+          <w:b w:val="0"/>
+        </w:rPr>
+        <w:t>.</w:t>
+      </w:r>
+    </w:p>
+    <w:p>
+      <w:pPr>
         <w:pStyle w:val="heading1"/>
         <w:numPr>
           <w:ilvl w:val="1"/>
@@ -2660,7 +3147,6 @@
                     <w:rFonts w:ascii="Cambria Math" w:hAnsi="Cambria Math"/>
                     <w:lang w:eastAsia="ko-KR"/>
                   </w:rPr>
-                  <w:lastRenderedPageBreak/>
                   <m:t>j=</m:t>
                 </m:r>
                 <m:d>
@@ -3055,7 +3541,14 @@
                               <w:rFonts w:ascii="Cambria Math" w:hAnsi="Cambria Math"/>
                               <w:lang w:eastAsia="ko-KR"/>
                             </w:rPr>
-                            <m:t>en caso contrario</m:t>
+                            <m:t>en caso con</m:t>
+                          </m:r>
+                          <m:r>
+                            <w:rPr>
+                              <w:rFonts w:ascii="Cambria Math" w:hAnsi="Cambria Math"/>
+                              <w:lang w:eastAsia="ko-KR"/>
+                            </w:rPr>
+                            <m:t>trario</m:t>
                           </m:r>
                         </m:e>
                       </m:mr>
@@ -5133,7 +5626,6 @@
           <w:i/>
           <w:lang w:eastAsia="ko-KR"/>
         </w:rPr>
-        <w:lastRenderedPageBreak/>
         <w:t>k-ésima</w:t>
       </w:r>
       <w:r>
@@ -5217,25 +5709,8 @@
         <w:spacing w:after="100" w:afterAutospacing="1" w:line="60" w:lineRule="atLeast"/>
       </w:pPr>
       <w:r>
-        <w:t>Descripción de</w:t>
-      </w:r>
-      <w:r>
-        <w:t xml:space="preserve"> </w:t>
-      </w:r>
-      <w:r>
-        <w:t>l</w:t>
-      </w:r>
-      <w:r>
-        <w:t>os</w:t>
-      </w:r>
-      <w:r>
-        <w:t xml:space="preserve"> Problema</w:t>
-      </w:r>
-      <w:r>
-        <w:t>s</w:t>
-      </w:r>
-      <w:r>
-        <w:t>.</w:t>
+        <w:lastRenderedPageBreak/>
+        <w:t xml:space="preserve">Resultados Experimentales </w:t>
       </w:r>
     </w:p>
     <w:p>
@@ -5248,88 +5723,187 @@
         <w:spacing w:after="100" w:afterAutospacing="1" w:line="60" w:lineRule="atLeast"/>
         <w:rPr>
           <w:sz w:val="20"/>
-          <w:lang w:eastAsia="ko-KR"/>
         </w:rPr>
       </w:pPr>
       <w:r>
         <w:rPr>
           <w:sz w:val="20"/>
-          <w:lang w:eastAsia="ko-KR"/>
-        </w:rPr>
-        <w:t>TSP</w:t>
-      </w:r>
-      <w:r>
-        <w:rPr>
-          <w:sz w:val="20"/>
-          <w:lang w:eastAsia="ko-KR"/>
-        </w:rPr>
-        <w:t xml:space="preserve"> (biobjetivos)</w:t>
+        </w:rPr>
+        <w:t>Descripción del Hardware Utilizada</w:t>
       </w:r>
     </w:p>
     <w:p>
       <w:pPr>
-        <w:pStyle w:val="heading1"/>
-        <w:numPr>
-          <w:ilvl w:val="1"/>
-          <w:numId w:val="23"/>
-        </w:numPr>
-        <w:spacing w:after="100" w:afterAutospacing="1" w:line="60" w:lineRule="atLeast"/>
-        <w:rPr>
-          <w:sz w:val="20"/>
-        </w:rPr>
-      </w:pPr>
-      <w:r>
-        <w:rPr>
-          <w:sz w:val="20"/>
-        </w:rPr>
-        <w:t>QAP (biobjetivos)</w:t>
+        <w:pStyle w:val="p1a"/>
+      </w:pPr>
+      <w:r>
+        <w:t>Todos los algoritmos fueron implementados en Java (v. 1.6) y fueron ejecutados en un entorno Windows, Version Vista, en una máquina AMD Turion 2.2GHz con 3GB de memoria. Se realizaron diez corridas de 10 iteraciones para cada algoritmo y para cada problema de prueba. Como problemas de prueba se utilizaron dos instancias de cada tipo de problema (TSP, QAP y VRPTW). En el caso del TSP se utilizaron las instancias bi-objetivas de 100 ciudades KROAB100 y KROAC100. Para el QAP bi-objetivo, se utilizaron las instancias de 75 localidades qapUni.75.0.1 y qapUni.75.p75.1. Para el VRPTW bi-objetivo se utilizaron las instancias de 100 clientes c101 y rc101.</w:t>
       </w:r>
     </w:p>
     <w:p>
       <w:pPr>
-        <w:pStyle w:val="heading1"/>
-        <w:numPr>
-          <w:ilvl w:val="1"/>
-          <w:numId w:val="23"/>
-        </w:numPr>
-        <w:spacing w:after="100" w:afterAutospacing="1" w:line="60" w:lineRule="atLeast"/>
-        <w:rPr>
-          <w:sz w:val="20"/>
-        </w:rPr>
-      </w:pPr>
-      <w:r>
-        <w:rPr>
-          <w:sz w:val="20"/>
-        </w:rPr>
-        <w:t>VRPTW (biobjetivos)</w:t>
-      </w:r>
-    </w:p>
-    <w:p>
-      <w:pPr>
-        <w:pStyle w:val="heading1"/>
-        <w:spacing w:after="100" w:afterAutospacing="1" w:line="60" w:lineRule="atLeast"/>
-      </w:pPr>
-      <w:r>
-        <w:t xml:space="preserve">Resultados Experimentales </w:t>
-      </w:r>
-    </w:p>
-    <w:p>
-      <w:pPr>
-        <w:pStyle w:val="heading1"/>
-        <w:numPr>
-          <w:ilvl w:val="1"/>
-          <w:numId w:val="23"/>
-        </w:numPr>
-        <w:spacing w:after="100" w:afterAutospacing="1" w:line="60" w:lineRule="atLeast"/>
-        <w:rPr>
-          <w:sz w:val="20"/>
-        </w:rPr>
-      </w:pPr>
-      <w:r>
-        <w:rPr>
-          <w:sz w:val="20"/>
-        </w:rPr>
-        <w:t>Descripción del Hardware Utilizada</w:t>
+        <w:pStyle w:val="p1a"/>
+      </w:pPr>
+      <w:r>
+        <w:t xml:space="preserve">Se utilizó </w:t>
+      </w:r>
+      <w:r>
+        <w:rPr>
+          <w:i/>
+        </w:rPr>
+        <w:t>m</w:t>
+      </w:r>
+      <w:r>
+        <w:t xml:space="preserve">=10 hormigas, </w:t>
+      </w:r>
+      <m:oMath>
+        <m:r>
+          <w:rPr>
+            <w:rFonts w:ascii="Cambria Math" w:hAnsi="Cambria Math"/>
+          </w:rPr>
+          <m:t>α</m:t>
+        </m:r>
+      </m:oMath>
+      <w:r>
+        <w:t>=1</w:t>
+      </w:r>
+      <w:r>
+        <w:t>,</w:t>
+      </w:r>
+      <w:r>
+        <w:t xml:space="preserve"> </w:t>
+      </w:r>
+      <m:oMath>
+        <m:r>
+          <w:rPr>
+            <w:rFonts w:ascii="Cambria Math" w:hAnsi="Cambria Math"/>
+          </w:rPr>
+          <m:t>β</m:t>
+        </m:r>
+      </m:oMath>
+      <w:r>
+        <w:t xml:space="preserve">=2, </w:t>
+      </w:r>
+      <m:oMath>
+        <m:r>
+          <w:rPr>
+            <w:rFonts w:ascii="Cambria Math" w:hAnsi="Cambria Math"/>
+          </w:rPr>
+          <m:t>ρ</m:t>
+        </m:r>
+      </m:oMath>
+      <w:r>
+        <w:t>=0.1</w:t>
+      </w:r>
+      <w:r>
+        <w:t xml:space="preserve">, </w:t>
+      </w:r>
+      <m:oMath>
+        <m:r>
+          <w:rPr>
+            <w:rFonts w:ascii="Cambria Math" w:hAnsi="Cambria Math"/>
+          </w:rPr>
+          <m:t>λ</m:t>
+        </m:r>
+      </m:oMath>
+      <w:r>
+        <w:t xml:space="preserve">=0.8, </w:t>
+      </w:r>
+      <m:oMath>
+        <m:sSub>
+          <m:sSubPr>
+            <m:ctrlPr>
+              <w:rPr>
+                <w:rFonts w:ascii="Cambria Math" w:hAnsi="Cambria Math"/>
+                <w:i/>
+              </w:rPr>
+            </m:ctrlPr>
+          </m:sSubPr>
+          <m:e>
+            <m:r>
+              <w:rPr>
+                <w:rFonts w:ascii="Cambria Math" w:hAnsi="Cambria Math"/>
+              </w:rPr>
+              <m:t>τ</m:t>
+            </m:r>
+          </m:e>
+          <m:sub>
+            <m:r>
+              <w:rPr>
+                <w:rFonts w:ascii="Cambria Math" w:hAnsi="Cambria Math"/>
+              </w:rPr>
+              <m:t>max</m:t>
+            </m:r>
+          </m:sub>
+        </m:sSub>
+      </m:oMath>
+      <w:r>
+        <w:t xml:space="preserve">=0.9, </w:t>
+      </w:r>
+      <m:oMath>
+        <m:sSub>
+          <m:sSubPr>
+            <m:ctrlPr>
+              <w:rPr>
+                <w:rFonts w:ascii="Cambria Math" w:hAnsi="Cambria Math"/>
+                <w:i/>
+              </w:rPr>
+            </m:ctrlPr>
+          </m:sSubPr>
+          <m:e>
+            <m:r>
+              <w:rPr>
+                <w:rFonts w:ascii="Cambria Math" w:hAnsi="Cambria Math"/>
+              </w:rPr>
+              <m:t>q</m:t>
+            </m:r>
+          </m:e>
+          <m:sub>
+            <m:r>
+              <w:rPr>
+                <w:rFonts w:ascii="Cambria Math" w:hAnsi="Cambria Math"/>
+              </w:rPr>
+              <m:t>0</m:t>
+            </m:r>
+          </m:sub>
+        </m:sSub>
+      </m:oMath>
+      <w:r>
+        <w:t xml:space="preserve">=0.5 , </w:t>
+      </w:r>
+      <m:oMath>
+        <m:sSub>
+          <m:sSubPr>
+            <m:ctrlPr>
+              <w:rPr>
+                <w:rFonts w:ascii="Cambria Math" w:hAnsi="Cambria Math"/>
+                <w:i/>
+              </w:rPr>
+            </m:ctrlPr>
+          </m:sSubPr>
+          <m:e>
+            <m:r>
+              <w:rPr>
+                <w:rFonts w:ascii="Cambria Math" w:hAnsi="Cambria Math"/>
+              </w:rPr>
+              <m:t>τ</m:t>
+            </m:r>
+          </m:e>
+          <m:sub>
+            <m:r>
+              <w:rPr>
+                <w:rFonts w:ascii="Cambria Math" w:hAnsi="Cambria Math"/>
+              </w:rPr>
+              <m:t>0</m:t>
+            </m:r>
+          </m:sub>
+        </m:sSub>
+      </m:oMath>
+      <w:r>
+        <w:t>=1</w:t>
+      </w:r>
+      <w:r>
+        <w:t>.</w:t>
       </w:r>
     </w:p>
     <w:p>
@@ -5840,11 +6414,7 @@
         <w:t>|Y’|</w:t>
       </w:r>
       <w:r>
-        <w:t xml:space="preserve"> da una idea acerca de la diversidad de combinación de las evaluaciones de los objetivos presentadas al Tomador de </w:t>
-      </w:r>
-      <w:r>
-        <w:lastRenderedPageBreak/>
-        <w:t>Decisiones, esta métrica puede ser considerada como un complemento de las demás métricas.</w:t>
+        <w:t xml:space="preserve"> da una idea acerca de la diversidad de combinación de las evaluaciones de los objetivos presentadas al Tomador de Decisiones, esta métrica puede ser considerada como un complemento de las demás métricas.</w:t>
       </w:r>
     </w:p>
     <w:p>
@@ -6992,7 +7562,7 @@
           <w:rPr>
             <w:noProof/>
           </w:rPr>
-          <w:t>1</w:t>
+          <w:t>2</w:t>
         </w:r>
       </w:fldSimple>
       <w:r>
@@ -7012,6 +7582,18 @@
           <w:b w:val="0"/>
         </w:rPr>
         <w:t>n (c) extensión para la comparación de los frentes Paretos aproximados</w:t>
+      </w:r>
+      <w:r>
+        <w:rPr>
+          <w:b w:val="0"/>
+        </w:rPr>
+        <w:t xml:space="preserve"> </w:t>
+      </w:r>
+      <w:r>
+        <w:rPr>
+          <w:b w:val="0"/>
+        </w:rPr>
+        <w:t>[Lima07]</w:t>
       </w:r>
     </w:p>
     <w:p/>
@@ -7678,6 +8260,58 @@
                 <w:lang w:eastAsia="es-PY"/>
               </w:rPr>
               <w:t>E. Zitzler, K. Deb and L. Thiele. Comparison of Multiobjective Evolutionary Algorithms: Empirical Results. Evolutionary Computation, vol. 8, no.2, pp 173–195. 2000</w:t>
+            </w:r>
+          </w:p>
+        </w:tc>
+      </w:tr>
+      <w:tr>
+        <w:tc>
+          <w:tcPr>
+            <w:tcW w:w="1294" w:type="dxa"/>
+          </w:tcPr>
+          <w:p>
+            <w:pPr>
+              <w:pStyle w:val="p1a"/>
+              <w:rPr>
+                <w:lang w:eastAsia="ko-KR"/>
+              </w:rPr>
+            </w:pPr>
+            <w:r>
+              <w:rPr>
+                <w:lang w:eastAsia="ko-KR"/>
+              </w:rPr>
+              <w:t>[Lima07]</w:t>
+            </w:r>
+          </w:p>
+        </w:tc>
+        <w:tc>
+          <w:tcPr>
+            <w:tcW w:w="5815" w:type="dxa"/>
+          </w:tcPr>
+          <w:p>
+            <w:pPr>
+              <w:pStyle w:val="p1a"/>
+              <w:rPr>
+                <w:lang w:eastAsia="es-PY"/>
+              </w:rPr>
+            </w:pPr>
+            <w:r>
+              <w:rPr>
+                <w:lang w:eastAsia="es-PY"/>
+              </w:rPr>
+              <w:t>J. Lima. Optimización de enjambre de partículas aplicada al problema del cajero viajante bi–objetivo</w:t>
+            </w:r>
+            <w:r>
+              <w:rPr>
+                <w:lang w:eastAsia="es-PY"/>
+              </w:rPr>
+              <w:t>, p. 87.</w:t>
+            </w:r>
+            <w:r>
+              <w:rPr>
+                <w:lang w:eastAsia="es-PY"/>
+              </w:rPr>
+              <w:t xml:space="preserve"> 2007</w:t>
             </w:r>
           </w:p>
         </w:tc>
@@ -11882,7 +12516,7 @@
 </file>
 
 <file path=customXml/itemProps1.xml><?xml version="1.0" encoding="utf-8"?>
-<ds:datastoreItem xmlns:ds="http://schemas.openxmlformats.org/officeDocument/2006/customXml" ds:itemID="{8C28DB6E-5263-47AB-AFF5-04B431262B79}">
+<ds:datastoreItem xmlns:ds="http://schemas.openxmlformats.org/officeDocument/2006/customXml" ds:itemID="{58DE11D6-E27C-44E5-8744-577FB4CAA1F9}">
   <ds:schemaRefs>
     <ds:schemaRef ds:uri="http://schemas.openxmlformats.org/officeDocument/2006/bibliography"/>
   </ds:schemaRefs>

</xml_diff>

<commit_message>
Lectura completa del doc y correccion de algunos items. FALTA ESPECIFICAR LOS PARAMETROS DEL MOEA EN RESULTADOS EXPERIMENTALES
</commit_message>
<xml_diff>
--- a/TrabajoPracticoFinal/Carpeta/TrabajoPracticoFinal.docx
+++ b/TrabajoPracticoFinal/Carpeta/TrabajoPracticoFinal.docx
@@ -224,7 +224,10 @@
         <w:t xml:space="preserve"> </w:t>
       </w:r>
       <w:r>
-        <w:t>El documento presentado trata a cerca de las implementaciones realizadas para resolver los problemas del TSP, QAP, VRPTW, por medio de Algoritm</w:t>
+        <w:t>El documento presentado trata a</w:t>
+      </w:r>
+      <w:r>
+        <w:t>cerca de las implementaciones realizadas para resolver los problemas del TSP, QAP, VRPTW, por medio de Algoritm</w:t>
       </w:r>
       <w:r>
         <w:t>os Multiobjetivos Evolutivos</w:t>
@@ -341,7 +344,7 @@
         <w:t>considera</w:t>
       </w:r>
       <w:r>
-        <w:t xml:space="preserve"> algoritmos propuestos recientemente como el M-MMAS</w:t>
+        <w:t xml:space="preserve"> algoritmos como el M-MMAS</w:t>
       </w:r>
       <w:r>
         <w:t>[Pinto0</w:t>
@@ -516,67 +519,55 @@
         <w:rPr>
           <w:lang w:eastAsia="es-PY"/>
         </w:rPr>
-        <w:t xml:space="preserve"> se trata la formulación matemática de la optimización multiobjetivo</w:t>
+        <w:t xml:space="preserve"> se </w:t>
       </w:r>
       <w:r>
         <w:rPr>
           <w:lang w:eastAsia="es-PY"/>
         </w:rPr>
-        <w:t xml:space="preserve"> y una descripción de los problemas</w:t>
+        <w:t>des</w:t>
       </w:r>
       <w:r>
         <w:rPr>
           <w:lang w:eastAsia="es-PY"/>
         </w:rPr>
-        <w:t xml:space="preserve">, </w:t>
+        <w:t>criben los algoritmos multi-objetivos utilizados</w:t>
       </w:r>
       <w:r>
         <w:rPr>
           <w:lang w:eastAsia="es-PY"/>
         </w:rPr>
-        <w:t>en la sección 4</w:t>
+        <w:t>. Los resultados experimentales de la compara</w:t>
       </w:r>
       <w:r>
         <w:rPr>
           <w:lang w:eastAsia="es-PY"/>
         </w:rPr>
-        <w:t xml:space="preserve"> se des</w:t>
+        <w:t>ción se muestran en la sección 4</w:t>
       </w:r>
       <w:r>
         <w:rPr>
           <w:lang w:eastAsia="es-PY"/>
         </w:rPr>
-        <w:t>criben los algoritmos multi-objetivos utilizados</w:t>
+        <w:t xml:space="preserve">, y finalmente en la sección </w:t>
       </w:r>
       <w:r>
         <w:rPr>
           <w:lang w:eastAsia="es-PY"/>
         </w:rPr>
-        <w:t>. Los resultados experimentales de la compara</w:t>
+        <w:t>5</w:t>
       </w:r>
       <w:r>
         <w:rPr>
           <w:lang w:eastAsia="es-PY"/>
         </w:rPr>
-        <w:t>ción se muestran en la sección 5</w:t>
+        <w:t xml:space="preserve"> se presentan algunas conclusiones y trabajos futuros</w:t>
       </w:r>
       <w:r>
         <w:rPr>
           <w:lang w:eastAsia="es-PY"/>
         </w:rPr>
-        <w:t xml:space="preserve">, y finalmente en la sección </w:t>
-      </w:r>
-      <w:r>
-        <w:rPr>
-          <w:lang w:eastAsia="es-PY"/>
-        </w:rPr>
-        <w:t>6</w:t>
-      </w:r>
-      <w:r>
-        <w:rPr>
-          <w:lang w:eastAsia="es-PY"/>
-        </w:rPr>
-        <w:t xml:space="preserve"> se presentan algunas conclusiones y trabajos futuros</w:t>
+        <w:t xml:space="preserve"> en la sección 7.</w:t>
       </w:r>
     </w:p>
     <w:p>
@@ -2602,19 +2593,46 @@
     </w:p>
     <w:p>
       <w:pPr>
+        <w:pStyle w:val="heading1"/>
+        <w:numPr>
+          <w:ilvl w:val="1"/>
+          <w:numId w:val="23"/>
+        </w:numPr>
+        <w:spacing w:after="100" w:afterAutospacing="1" w:line="60" w:lineRule="atLeast"/>
+      </w:pPr>
+      <w:r>
+        <w:t xml:space="preserve">    </w:t>
+      </w:r>
+      <w:r>
+        <w:t>Algoritmos basado en colonia de hormigas</w:t>
+      </w:r>
+    </w:p>
+    <w:p>
+      <w:pPr>
         <w:pStyle w:val="p1a"/>
       </w:pPr>
       <w:r>
-        <w:t xml:space="preserve">     </w:t>
-      </w:r>
-      <w:r>
-        <w:t>En la figura 1 se muestra el pseudo-código de un algoritmo ACO multi-objetivo genérico, denominado en adelante MOACO (MultiObjective Ant Colony Optimization). El MOACS y M3AS, presentado a continuación, siguen éste pseudo-código.</w:t>
+        <w:t xml:space="preserve"> </w:t>
+      </w:r>
+      <w:r>
+        <w:t xml:space="preserve">En la </w:t>
+      </w:r>
+      <w:r>
+        <w:t>Fig.</w:t>
+      </w:r>
+      <w:r>
+        <w:t xml:space="preserve"> 1 se muestra el pseudo-código de un algoritmo ACO multi-objetivo genérico, denominado en adelante MOACO (</w:t>
+      </w:r>
+      <w:r>
+        <w:rPr>
+          <w:i/>
+        </w:rPr>
+        <w:t>MultiObjective Ant Colony Optimization</w:t>
+      </w:r>
+      <w:r>
+        <w:t>). El MOACS y M3AS, presentado a continuación, siguen éste pseudo-código.</w:t>
       </w:r>
     </w:p>
-    <w:p/>
-    <w:p/>
-    <w:p/>
-    <w:p/>
     <w:tbl>
       <w:tblPr>
         <w:tblStyle w:val="Tablaconcuadrcula"/>
@@ -2624,7 +2642,7 @@
         <w:tblLook w:val="04A0"/>
       </w:tblPr>
       <w:tblGrid>
-        <w:gridCol w:w="6260"/>
+        <w:gridCol w:w="6605"/>
       </w:tblGrid>
       <w:tr>
         <w:trPr>
@@ -2637,16 +2655,8 @@
           <w:p>
             <w:pPr>
               <w:pStyle w:val="programcode"/>
-              <w:rPr>
-                <w:sz w:val="16"/>
-                <w:szCs w:val="16"/>
-              </w:rPr>
             </w:pPr>
             <w:r>
-              <w:rPr>
-                <w:sz w:val="16"/>
-                <w:szCs w:val="16"/>
-              </w:rPr>
               <w:lastRenderedPageBreak/>
               <w:t>procedure MOACO</w:t>
             </w:r>
@@ -2654,48 +2664,24 @@
           <w:p>
             <w:pPr>
               <w:pStyle w:val="programcode"/>
-              <w:rPr>
-                <w:sz w:val="16"/>
-                <w:szCs w:val="16"/>
-              </w:rPr>
             </w:pPr>
             <w:r>
-              <w:rPr>
-                <w:sz w:val="16"/>
-                <w:szCs w:val="16"/>
-              </w:rPr>
               <w:t>inicializar_parametros()</w:t>
             </w:r>
           </w:p>
           <w:p>
             <w:pPr>
               <w:pStyle w:val="programcode"/>
-              <w:rPr>
-                <w:sz w:val="16"/>
-                <w:szCs w:val="16"/>
-              </w:rPr>
             </w:pPr>
             <w:r>
-              <w:rPr>
-                <w:sz w:val="16"/>
-                <w:szCs w:val="16"/>
-              </w:rPr>
               <w:t>while not condicion_parada()</w:t>
             </w:r>
           </w:p>
           <w:p>
             <w:pPr>
               <w:pStyle w:val="programcode"/>
-              <w:rPr>
-                <w:sz w:val="16"/>
-                <w:szCs w:val="16"/>
-              </w:rPr>
             </w:pPr>
             <w:r>
-              <w:rPr>
-                <w:sz w:val="16"/>
-                <w:szCs w:val="16"/>
-              </w:rPr>
               <w:tab/>
               <w:t>generacion=generacion + 1</w:t>
             </w:r>
@@ -2703,48 +2689,26 @@
           <w:p>
             <w:pPr>
               <w:pStyle w:val="programcode"/>
-              <w:ind w:left="709"/>
-              <w:rPr>
-                <w:sz w:val="16"/>
-                <w:szCs w:val="16"/>
-              </w:rPr>
             </w:pPr>
             <w:r>
-              <w:rPr>
-                <w:sz w:val="16"/>
-                <w:szCs w:val="16"/>
-              </w:rPr>
               <w:tab/>
             </w:r>
             <w:r>
-              <w:rPr>
-                <w:sz w:val="16"/>
-                <w:szCs w:val="16"/>
-              </w:rPr>
               <w:tab/>
-              <w:t>for ant=1 to m // m es la cantidad de hormigas</w:t>
+              <w:t>for ant=1 to m // m=</w:t>
+            </w:r>
+            <w:r>
+              <w:t>cantidad de hormigas</w:t>
             </w:r>
           </w:p>
           <w:p>
             <w:pPr>
               <w:pStyle w:val="programcode"/>
-              <w:rPr>
-                <w:sz w:val="16"/>
-                <w:szCs w:val="16"/>
-              </w:rPr>
             </w:pPr>
             <w:r>
-              <w:rPr>
-                <w:sz w:val="16"/>
-                <w:szCs w:val="16"/>
-              </w:rPr>
               <w:tab/>
             </w:r>
             <w:r>
-              <w:rPr>
-                <w:sz w:val="16"/>
-                <w:szCs w:val="16"/>
-              </w:rPr>
               <w:tab/>
               <w:t>construir_solucion()</w:t>
             </w:r>
@@ -2752,23 +2716,11 @@
           <w:p>
             <w:pPr>
               <w:pStyle w:val="programcode"/>
-              <w:rPr>
-                <w:sz w:val="16"/>
-                <w:szCs w:val="16"/>
-              </w:rPr>
             </w:pPr>
             <w:r>
-              <w:rPr>
-                <w:sz w:val="16"/>
-                <w:szCs w:val="16"/>
-              </w:rPr>
               <w:tab/>
             </w:r>
             <w:r>
-              <w:rPr>
-                <w:sz w:val="16"/>
-                <w:szCs w:val="16"/>
-              </w:rPr>
               <w:tab/>
               <w:t>evaluar_solucion()</w:t>
             </w:r>
@@ -2776,23 +2728,11 @@
           <w:p>
             <w:pPr>
               <w:pStyle w:val="programcode"/>
-              <w:rPr>
-                <w:sz w:val="16"/>
-                <w:szCs w:val="16"/>
-              </w:rPr>
             </w:pPr>
             <w:r>
-              <w:rPr>
-                <w:sz w:val="16"/>
-                <w:szCs w:val="16"/>
-              </w:rPr>
               <w:tab/>
             </w:r>
             <w:r>
-              <w:rPr>
-                <w:sz w:val="16"/>
-                <w:szCs w:val="16"/>
-              </w:rPr>
               <w:tab/>
               <w:t xml:space="preserve">actualizar_feromonas() </w:t>
             </w:r>
@@ -2800,50 +2740,20 @@
           <w:p>
             <w:pPr>
               <w:pStyle w:val="programcode"/>
-              <w:rPr>
-                <w:sz w:val="16"/>
-                <w:szCs w:val="16"/>
-                <w:lang w:val="en-US"/>
-              </w:rPr>
             </w:pPr>
             <w:r>
-              <w:rPr>
-                <w:sz w:val="16"/>
-                <w:szCs w:val="16"/>
-              </w:rPr>
               <w:tab/>
             </w:r>
             <w:r>
-              <w:rPr>
-                <w:sz w:val="16"/>
-                <w:szCs w:val="16"/>
-              </w:rPr>
               <w:tab/>
-            </w:r>
-            <w:r>
-              <w:rPr>
-                <w:sz w:val="16"/>
-                <w:szCs w:val="16"/>
-                <w:lang w:val="en-US"/>
-              </w:rPr>
               <w:t>actualizar_conjunto_pareto()</w:t>
             </w:r>
           </w:p>
           <w:p>
             <w:pPr>
               <w:pStyle w:val="programcode"/>
-              <w:rPr>
-                <w:sz w:val="16"/>
-                <w:szCs w:val="16"/>
-                <w:lang w:val="en-US"/>
-              </w:rPr>
             </w:pPr>
             <w:r>
-              <w:rPr>
-                <w:sz w:val="16"/>
-                <w:szCs w:val="16"/>
-                <w:lang w:val="en-US"/>
-              </w:rPr>
               <w:tab/>
               <w:t>end for</w:t>
             </w:r>
@@ -2851,98 +2761,48 @@
           <w:p>
             <w:pPr>
               <w:pStyle w:val="programcode"/>
-              <w:rPr>
-                <w:sz w:val="16"/>
-                <w:szCs w:val="16"/>
-                <w:lang w:val="en-US"/>
-              </w:rPr>
             </w:pPr>
             <w:r>
-              <w:rPr>
-                <w:sz w:val="16"/>
-                <w:szCs w:val="16"/>
-                <w:lang w:val="en-US"/>
-              </w:rPr>
               <w:t>end while</w:t>
             </w:r>
           </w:p>
           <w:p>
             <w:pPr>
               <w:pStyle w:val="programcode"/>
-              <w:rPr>
-                <w:sz w:val="16"/>
-                <w:szCs w:val="16"/>
-              </w:rPr>
             </w:pPr>
             <w:r>
-              <w:rPr>
-                <w:sz w:val="16"/>
-                <w:szCs w:val="16"/>
-              </w:rPr>
               <w:t>end</w:t>
             </w:r>
           </w:p>
           <w:p>
             <w:pPr>
               <w:pStyle w:val="programcode"/>
-              <w:rPr>
-                <w:sz w:val="16"/>
-                <w:szCs w:val="16"/>
-              </w:rPr>
             </w:pPr>
             <w:r>
-              <w:rPr>
-                <w:sz w:val="16"/>
-                <w:szCs w:val="16"/>
-              </w:rPr>
               <w:t>procedure construir_solucion</w:t>
             </w:r>
           </w:p>
           <w:p>
             <w:pPr>
               <w:pStyle w:val="programcode"/>
-              <w:rPr>
-                <w:sz w:val="16"/>
-                <w:szCs w:val="16"/>
-              </w:rPr>
             </w:pPr>
             <w:r>
-              <w:rPr>
-                <w:sz w:val="16"/>
-                <w:szCs w:val="16"/>
-              </w:rPr>
               <w:t>sol={Ø}</w:t>
             </w:r>
           </w:p>
           <w:p>
             <w:pPr>
               <w:pStyle w:val="programcode"/>
-              <w:rPr>
-                <w:sz w:val="16"/>
-                <w:szCs w:val="16"/>
-              </w:rPr>
             </w:pPr>
             <w:r>
-              <w:rPr>
-                <w:sz w:val="16"/>
-                <w:szCs w:val="16"/>
-              </w:rPr>
               <w:t>while existen_estados_no_visitados()</w:t>
             </w:r>
           </w:p>
           <w:p>
             <w:pPr>
               <w:pStyle w:val="programcode"/>
-              <w:rPr>
-                <w:sz w:val="16"/>
-                <w:szCs w:val="16"/>
-              </w:rPr>
             </w:pPr>
             <w:r>
-              <w:rPr>
-                <w:sz w:val="16"/>
-                <w:szCs w:val="16"/>
-              </w:rPr>
               <w:tab/>
               <w:t>siguiente=seleccionar_siguiente_estado()</w:t>
             </w:r>
@@ -2950,16 +2810,8 @@
           <w:p>
             <w:pPr>
               <w:pStyle w:val="programcode"/>
-              <w:rPr>
-                <w:sz w:val="16"/>
-                <w:szCs w:val="16"/>
-              </w:rPr>
             </w:pPr>
             <w:r>
-              <w:rPr>
-                <w:sz w:val="16"/>
-                <w:szCs w:val="16"/>
-              </w:rPr>
               <w:tab/>
               <w:t>sol=sol U {siguiente}</w:t>
             </w:r>
@@ -2967,16 +2819,8 @@
           <w:p>
             <w:pPr>
               <w:pStyle w:val="programcode"/>
-              <w:rPr>
-                <w:sz w:val="16"/>
-                <w:szCs w:val="16"/>
-              </w:rPr>
             </w:pPr>
             <w:r>
-              <w:rPr>
-                <w:sz w:val="16"/>
-                <w:szCs w:val="16"/>
-              </w:rPr>
               <w:tab/>
               <w:t>marcar_como_visitado(siguiente)</w:t>
             </w:r>
@@ -2984,16 +2828,8 @@
           <w:p>
             <w:pPr>
               <w:pStyle w:val="programcode"/>
-              <w:rPr>
-                <w:sz w:val="16"/>
-                <w:szCs w:val="16"/>
-              </w:rPr>
             </w:pPr>
             <w:r>
-              <w:rPr>
-                <w:sz w:val="16"/>
-                <w:szCs w:val="16"/>
-              </w:rPr>
               <w:tab/>
               <w:t>if(actualizacion_paso_a_paso)</w:t>
             </w:r>
@@ -3001,23 +2837,11 @@
           <w:p>
             <w:pPr>
               <w:pStyle w:val="programcode"/>
-              <w:rPr>
-                <w:sz w:val="16"/>
-                <w:szCs w:val="16"/>
-              </w:rPr>
             </w:pPr>
             <w:r>
-              <w:rPr>
-                <w:sz w:val="16"/>
-                <w:szCs w:val="16"/>
-              </w:rPr>
               <w:tab/>
             </w:r>
             <w:r>
-              <w:rPr>
-                <w:sz w:val="16"/>
-                <w:szCs w:val="16"/>
-              </w:rPr>
               <w:tab/>
               <w:t>actualizar_feromonas_paso_a_paso()</w:t>
             </w:r>
@@ -3025,40 +2849,22 @@
           <w:p>
             <w:pPr>
               <w:pStyle w:val="programcode"/>
-              <w:rPr>
-                <w:sz w:val="16"/>
-                <w:szCs w:val="16"/>
-              </w:rPr>
             </w:pPr>
             <w:r>
-              <w:rPr>
-                <w:sz w:val="16"/>
-                <w:szCs w:val="16"/>
-              </w:rPr>
               <w:t>end while</w:t>
             </w:r>
           </w:p>
           <w:p>
             <w:pPr>
-              <w:rPr>
-                <w:sz w:val="16"/>
-                <w:szCs w:val="16"/>
-                <w:lang w:val="es-ES"/>
-              </w:rPr>
+              <w:pStyle w:val="programcode"/>
             </w:pPr>
             <w:r>
-              <w:rPr>
-                <w:sz w:val="16"/>
-                <w:szCs w:val="16"/>
-              </w:rPr>
               <w:t>end</w:t>
             </w:r>
           </w:p>
           <w:p>
             <w:pPr>
               <w:pStyle w:val="programcode"/>
-              <w:keepNext/>
-              <w:ind w:left="0"/>
             </w:pPr>
           </w:p>
         </w:tc>
@@ -3067,6 +2873,7 @@
     <w:p>
       <w:pPr>
         <w:pStyle w:val="Epgrafe"/>
+        <w:jc w:val="center"/>
         <w:rPr>
           <w:b w:val="0"/>
         </w:rPr>
@@ -3105,7 +2912,7 @@
       <w:pPr>
         <w:pStyle w:val="heading1"/>
         <w:numPr>
-          <w:ilvl w:val="1"/>
+          <w:ilvl w:val="2"/>
           <w:numId w:val="23"/>
         </w:numPr>
         <w:spacing w:after="100" w:afterAutospacing="1" w:line="60" w:lineRule="atLeast"/>
@@ -3131,28 +2938,35 @@
       </w:pPr>
       <w:r>
         <w:rPr>
+          <w:lang w:val="pt-BR" w:eastAsia="ko-KR"/>
+        </w:rPr>
+        <w:t xml:space="preserve">     </w:t>
+      </w:r>
+      <w:r>
+        <w:rPr>
           <w:lang w:eastAsia="ko-KR"/>
         </w:rPr>
-        <w:t xml:space="preserve">     </w:t>
+        <w:t>MOACS, propuesto por Barán y Schaerer en [Baran03], es una extensión del MACS-VRPTW, este último propuesto por Gambardella et al. [Gambardella99]. Fue implementado considerando dos objetivos, utiliza una matriz de feromonas y dos</w:t>
       </w:r>
       <w:r>
         <w:rPr>
           <w:lang w:eastAsia="ko-KR"/>
         </w:rPr>
-        <w:t>MOACS, propuesto por Barán y Schaerer en [Baran03], es una extensión del MACS-VRPTW, este último propuesto por Gambardella et al. [Gambardella99]. Fue implementado considerando dos objetivos, utiliza una matriz de feromonas y dos</w:t>
+        <w:t xml:space="preserve"> </w:t>
       </w:r>
       <w:r>
         <w:rPr>
           <w:lang w:eastAsia="ko-KR"/>
         </w:rPr>
-        <w:t xml:space="preserve"> </w:t>
-      </w:r>
-      <w:r>
+        <w:t>visibilidades, una para cada objetivo del problema. La regla de transición de estados se calcula como:</w:t>
+      </w:r>
+    </w:p>
+    <w:p>
+      <w:pPr>
         <w:rPr>
           <w:lang w:eastAsia="ko-KR"/>
         </w:rPr>
-        <w:t>visibilidades, una para cada objetivo del problema. La regla de transición de estados se calcula como:</w:t>
-      </w:r>
+      </w:pPr>
     </w:p>
     <w:tbl>
       <w:tblPr>
@@ -3188,6 +3002,7 @@
                     <w:rFonts w:ascii="Cambria Math" w:hAnsi="Cambria Math"/>
                     <w:lang w:eastAsia="ko-KR"/>
                   </w:rPr>
+                  <w:lastRenderedPageBreak/>
                   <m:t>j=</m:t>
                 </m:r>
                 <m:d>
@@ -4334,13 +4149,6 @@
     </w:tbl>
     <w:p>
       <w:pPr>
-        <w:rPr>
-          <w:lang w:eastAsia="ko-KR"/>
-        </w:rPr>
-      </w:pPr>
-    </w:p>
-    <w:p>
-      <w:pPr>
         <w:pStyle w:val="p1a"/>
         <w:rPr>
           <w:lang w:eastAsia="ko-KR"/>
@@ -4834,13 +4642,6 @@
     </w:tbl>
     <w:p>
       <w:pPr>
-        <w:rPr>
-          <w:lang w:eastAsia="ko-KR"/>
-        </w:rPr>
-      </w:pPr>
-    </w:p>
-    <w:p>
-      <w:pPr>
         <w:pStyle w:val="p1a"/>
         <w:rPr>
           <w:lang w:eastAsia="ko-KR"/>
@@ -5021,7 +4822,7 @@
       <w:pPr>
         <w:pStyle w:val="heading1"/>
         <w:numPr>
-          <w:ilvl w:val="1"/>
+          <w:ilvl w:val="2"/>
           <w:numId w:val="23"/>
         </w:numPr>
         <w:spacing w:after="100" w:afterAutospacing="1" w:line="60" w:lineRule="atLeast"/>
@@ -5758,34 +5559,6 @@
     </w:p>
     <w:p>
       <w:pPr>
-        <w:rPr>
-          <w:lang w:eastAsia="ko-KR"/>
-        </w:rPr>
-      </w:pPr>
-    </w:p>
-    <w:p>
-      <w:pPr>
-        <w:rPr>
-          <w:lang w:eastAsia="ko-KR"/>
-        </w:rPr>
-      </w:pPr>
-    </w:p>
-    <w:p>
-      <w:pPr>
-        <w:rPr>
-          <w:lang w:eastAsia="ko-KR"/>
-        </w:rPr>
-      </w:pPr>
-    </w:p>
-    <w:p>
-      <w:pPr>
-        <w:rPr>
-          <w:lang w:eastAsia="ko-KR"/>
-        </w:rPr>
-      </w:pPr>
-    </w:p>
-    <w:p>
-      <w:pPr>
         <w:pStyle w:val="heading1"/>
         <w:numPr>
           <w:ilvl w:val="1"/>
@@ -5800,6 +5573,7 @@
         <w:rPr>
           <w:lang w:val="pt-BR" w:eastAsia="ko-KR"/>
         </w:rPr>
+        <w:lastRenderedPageBreak/>
         <w:t>Algoritmos Evolutivos</w:t>
       </w:r>
     </w:p>
@@ -6002,7 +5776,25 @@
           <w:spacing w:val="-1"/>
           <w:lang w:val="es-ES" w:eastAsia="es-PY"/>
         </w:rPr>
-        <w:t>A continuación se muestra el pseudocódigo genérico de un EA:</w:t>
+        <w:t>A continuación</w:t>
+      </w:r>
+      <w:r>
+        <w:rPr>
+          <w:rFonts w:ascii="Times New Roman" w:hAnsi="Times New Roman"/>
+          <w:color w:val="000000"/>
+          <w:spacing w:val="-1"/>
+          <w:lang w:val="es-ES" w:eastAsia="es-PY"/>
+        </w:rPr>
+        <w:t>, en la Fig. 2</w:t>
+      </w:r>
+      <w:r>
+        <w:rPr>
+          <w:rFonts w:ascii="Times New Roman" w:hAnsi="Times New Roman"/>
+          <w:color w:val="000000"/>
+          <w:spacing w:val="-1"/>
+          <w:lang w:val="es-ES" w:eastAsia="es-PY"/>
+        </w:rPr>
+        <w:t xml:space="preserve"> se muestra el pseudocódigo genérico de un EA:</w:t>
       </w:r>
     </w:p>
     <w:p>
@@ -6292,6 +6084,7 @@
         <w:autoSpaceDN w:val="0"/>
         <w:adjustRightInd w:val="0"/>
         <w:ind w:firstLine="0"/>
+        <w:jc w:val="center"/>
         <w:rPr>
           <w:rFonts w:ascii="Times New Roman" w:hAnsi="Times New Roman"/>
           <w:sz w:val="24"/>
@@ -6419,7 +6212,6 @@
           <w:spacing w:val="-1"/>
           <w:lang w:val="es-ES" w:eastAsia="es-PY"/>
         </w:rPr>
-        <w:lastRenderedPageBreak/>
         <w:t>(</w:t>
       </w:r>
       <w:r>
@@ -6587,7 +6379,17 @@
           <w:spacing w:val="-1"/>
           <w:lang w:val="es-ES" w:eastAsia="es-PY"/>
         </w:rPr>
-        <w:t>ediante la aplicación de la operación de cruzamiento sobre un conjunto de individuos seleccionados a partir de</w:t>
+        <w:t xml:space="preserve">ediante la aplicación de la operación de cruzamiento sobre un conjunto de individuos </w:t>
+      </w:r>
+      <w:r>
+        <w:rPr>
+          <w:rFonts w:ascii="Times New Roman" w:hAnsi="Times New Roman"/>
+          <w:color w:val="000000"/>
+          <w:spacing w:val="-1"/>
+          <w:lang w:val="es-ES" w:eastAsia="es-PY"/>
+        </w:rPr>
+        <w:lastRenderedPageBreak/>
+        <w:t>seleccionados a partir de</w:t>
       </w:r>
       <w:r>
         <w:rPr>
@@ -7051,13 +6853,6 @@
         </w:rPr>
         <w:t>teoría de EA, la cual se divide en los paradigmas descritos a continuación [Lücken03,Toscano01].</w:t>
       </w:r>
-    </w:p>
-    <w:p>
-      <w:pPr>
-        <w:rPr>
-          <w:lang w:val="es-ES"/>
-        </w:rPr>
-      </w:pPr>
     </w:p>
     <w:p>
       <w:pPr>
@@ -7295,7 +7090,6 @@
           <w:spacing w:val="-1"/>
           <w:lang w:val="es-ES" w:eastAsia="es-PY"/>
         </w:rPr>
-        <w:lastRenderedPageBreak/>
         <w:t>strength</w:t>
       </w:r>
       <w:r>
@@ -7394,7 +7188,17 @@
           <w:spacing w:val="-1"/>
           <w:lang w:val="es-ES" w:eastAsia="es-PY"/>
         </w:rPr>
-        <w:t xml:space="preserve">de los individuos de la población externa que lo dominan y luego incrementando el resultado de la suma en uno. Nuevamente, el valor de adaptabilidad de cada individuo es igual a la inversa de su valor de </w:t>
+        <w:t xml:space="preserve">de los individuos de la población externa que lo dominan y luego incrementando el resultado de la suma en uno. Nuevamente, el valor de </w:t>
+      </w:r>
+      <w:r>
+        <w:rPr>
+          <w:rFonts w:ascii="Times New Roman" w:hAnsi="Times New Roman"/>
+          <w:color w:val="000000"/>
+          <w:spacing w:val="-1"/>
+          <w:lang w:val="es-ES" w:eastAsia="es-PY"/>
+        </w:rPr>
+        <w:lastRenderedPageBreak/>
+        <w:t xml:space="preserve">adaptabilidad de cada individuo es igual a la inversa de su valor de </w:t>
       </w:r>
       <w:r>
         <w:rPr>
@@ -8098,7 +7902,6 @@
           <w:spacing w:val="-1"/>
           <w:lang w:val="es-ES" w:eastAsia="es-PY"/>
         </w:rPr>
-        <w:lastRenderedPageBreak/>
         <w:t>ND</w:t>
       </w:r>
       <w:r>
@@ -8261,38 +8064,6 @@
         <w:ind w:firstLine="0"/>
         <w:rPr>
           <w:rFonts w:ascii="Times New Roman" w:hAnsi="Times New Roman"/>
-          <w:b/>
-          <w:bCs/>
-          <w:color w:val="000000"/>
-          <w:spacing w:val="-1"/>
-          <w:lang w:val="es-ES" w:eastAsia="es-PY"/>
-        </w:rPr>
-      </w:pPr>
-    </w:p>
-    <w:p>
-      <w:pPr>
-        <w:widowControl w:val="0"/>
-        <w:autoSpaceDE w:val="0"/>
-        <w:autoSpaceDN w:val="0"/>
-        <w:adjustRightInd w:val="0"/>
-        <w:ind w:firstLine="0"/>
-        <w:rPr>
-          <w:rFonts w:ascii="Times New Roman" w:hAnsi="Times New Roman"/>
-          <w:color w:val="000000"/>
-          <w:spacing w:val="-1"/>
-          <w:lang w:val="es-ES" w:eastAsia="es-PY"/>
-        </w:rPr>
-      </w:pPr>
-    </w:p>
-    <w:p>
-      <w:pPr>
-        <w:widowControl w:val="0"/>
-        <w:autoSpaceDE w:val="0"/>
-        <w:autoSpaceDN w:val="0"/>
-        <w:adjustRightInd w:val="0"/>
-        <w:ind w:firstLine="0"/>
-        <w:rPr>
-          <w:rFonts w:ascii="Times New Roman" w:hAnsi="Times New Roman"/>
           <w:lang w:val="es-ES" w:eastAsia="es-PY"/>
         </w:rPr>
       </w:pPr>
@@ -8312,7 +8083,17 @@
           <w:spacing w:val="-1"/>
           <w:lang w:val="es-ES" w:eastAsia="es-PY"/>
         </w:rPr>
-        <w:t xml:space="preserve">El tercer problema de NSGA se soluciona en NSGA2 a través de un procedimiento que permite obtener una estimación de la densidad de soluciones alrededor de una solución en el espacio objetivo sin la necesidad de especificar el valor de algún parámetro para ello. Este procedimiento calcula para cada elemento </w:t>
+        <w:t xml:space="preserve">El tercer problema de NSGA se soluciona en NSGA2 a través de un procedimiento </w:t>
+      </w:r>
+      <w:r>
+        <w:rPr>
+          <w:rFonts w:ascii="Times New Roman" w:hAnsi="Times New Roman"/>
+          <w:color w:val="000000"/>
+          <w:spacing w:val="-1"/>
+          <w:lang w:val="es-ES" w:eastAsia="es-PY"/>
+        </w:rPr>
+        <w:lastRenderedPageBreak/>
+        <w:t xml:space="preserve">que permite obtener una estimación de la densidad de soluciones alrededor de una solución en el espacio objetivo sin la necesidad de especificar el valor de algún parámetro para ello. Este procedimiento calcula para cada elemento </w:t>
       </w:r>
       <w:r>
         <w:rPr>
@@ -8449,7 +8230,7 @@
         <w:rPr>
           <w:rFonts w:ascii="Times New Roman" w:hAnsi="Times New Roman"/>
           <w:noProof/>
-          <w:lang w:val="es-ES" w:eastAsia="es-ES"/>
+          <w:lang w:eastAsia="es-PY"/>
         </w:rPr>
         <w:drawing>
           <wp:inline distT="0" distB="0" distL="0" distR="0">
@@ -8505,6 +8286,7 @@
         <w:autoSpaceDN w:val="0"/>
         <w:adjustRightInd w:val="0"/>
         <w:ind w:firstLine="0"/>
+        <w:jc w:val="center"/>
         <w:rPr>
           <w:rFonts w:ascii="Times New Roman" w:hAnsi="Times New Roman"/>
           <w:lang w:val="es-ES" w:eastAsia="es-PY"/>
@@ -10006,17 +9788,7 @@
           <w:spacing w:val="-1"/>
           <w:lang w:val="es-ES" w:eastAsia="es-PY"/>
         </w:rPr>
-        <w:t xml:space="preserve">y se </w:t>
-      </w:r>
-      <w:r>
-        <w:rPr>
-          <w:rFonts w:ascii="Times New Roman" w:hAnsi="Times New Roman"/>
-          <w:color w:val="000000"/>
-          <w:spacing w:val="-1"/>
-          <w:lang w:val="es-ES" w:eastAsia="es-PY"/>
-        </w:rPr>
-        <w:lastRenderedPageBreak/>
-        <w:t>copian los individuos de</w:t>
+        <w:t>y se copian los individuos de</w:t>
       </w:r>
       <w:r>
         <w:rPr>
@@ -10500,6 +10272,7 @@
         <w:rPr>
           <w:lang w:val="pt-BR" w:eastAsia="ko-KR"/>
         </w:rPr>
+        <w:lastRenderedPageBreak/>
         <w:t xml:space="preserve">Operadores </w:t>
       </w:r>
       <w:r>
@@ -10645,13 +10418,6 @@
         </w:rPr>
         <w:t>Operador de Mutación:  SwapMutation</w:t>
       </w:r>
-    </w:p>
-    <w:p>
-      <w:pPr>
-        <w:rPr>
-          <w:lang w:val="pt-BR" w:eastAsia="ko-KR"/>
-        </w:rPr>
-      </w:pPr>
     </w:p>
     <w:p>
       <w:pPr>
@@ -10700,7 +10466,13 @@
         <w:t xml:space="preserve">     </w:t>
       </w:r>
       <w:r>
-        <w:t xml:space="preserve">Se utilizó </w:t>
+        <w:t>Para los algoritmos MOACOs se</w:t>
+      </w:r>
+      <w:r>
+        <w:t xml:space="preserve"> utilizaron</w:t>
+      </w:r>
+      <w:r>
+        <w:t xml:space="preserve"> </w:t>
       </w:r>
       <w:r>
         <w:rPr>
@@ -10866,6 +10638,21 @@
     </w:p>
     <w:p>
       <w:pPr>
+        <w:rPr>
+          <w:b/>
+          <w:color w:val="FF0000"/>
+        </w:rPr>
+      </w:pPr>
+      <w:r>
+        <w:rPr>
+          <w:b/>
+          <w:color w:val="FF0000"/>
+        </w:rPr>
+        <w:t>Para los algoritmos MOEAs se utilizaron</w:t>
+      </w:r>
+    </w:p>
+    <w:p>
+      <w:pPr>
         <w:pStyle w:val="heading1"/>
         <w:numPr>
           <w:ilvl w:val="1"/>
@@ -10899,11 +10686,9 @@
       <w:r>
         <w:t>s</w:t>
       </w:r>
-    </w:p>
-    <w:p>
-      <w:pPr>
-        <w:pStyle w:val="p1a"/>
-      </w:pPr>
+      <w:r>
+        <w:t xml:space="preserve"> </w:t>
+      </w:r>
       <w:r>
         <w:t xml:space="preserve">y MOACOs fueron utilizadas las métricas </w:t>
       </w:r>
@@ -11029,48 +10814,45 @@
       <w:r>
         <w:t>propuestas por Zitzler et al.</w:t>
       </w:r>
+      <w:r>
+        <w:t xml:space="preserve"> </w:t>
+      </w:r>
+      <w:r>
+        <w:t>[Ziztzler00], que evalúan respectivamente la calidad de las soluciones, la distribución de las</w:t>
+      </w:r>
+      <w:r>
+        <w:t xml:space="preserve"> </w:t>
+      </w:r>
+      <w:r>
+        <w:t xml:space="preserve">soluciones y la extensión del frente Pareto aproximado </w:t>
+      </w:r>
+      <w:r>
+        <w:rPr>
+          <w:i/>
+        </w:rPr>
+        <w:t>Y’</w:t>
+      </w:r>
+      <w:r>
+        <w:t xml:space="preserve"> devuelto en cada corrida. </w:t>
+      </w:r>
+      <w:r>
+        <w:t xml:space="preserve">También los métodos fueron comparados con respecto al número de soluciones no dominadas encontradas en cada corrida, denotado por </w:t>
+      </w:r>
+      <w:r>
+        <w:rPr>
+          <w:i/>
+        </w:rPr>
+        <w:t>|Y’|</w:t>
+      </w:r>
+      <w:r>
+        <w:t>.</w:t>
+      </w:r>
     </w:p>
     <w:p>
       <w:pPr>
         <w:pStyle w:val="p1a"/>
       </w:pPr>
       <w:r>
-        <w:t>[Ziztzler00], que evalúan respectivamente la calidad de las soluciones, la distribución de las</w:t>
-      </w:r>
-      <w:r>
-        <w:t xml:space="preserve"> </w:t>
-      </w:r>
-      <w:r>
-        <w:t xml:space="preserve">soluciones y la extensión del frente Pareto aproximado </w:t>
-      </w:r>
-      <w:r>
-        <w:rPr>
-          <w:i/>
-        </w:rPr>
-        <w:t>Y’</w:t>
-      </w:r>
-      <w:r>
-        <w:t xml:space="preserve"> devuelto en cada corrida. </w:t>
-      </w:r>
-      <w:r>
-        <w:t xml:space="preserve">También los métodos fueron comparados con respecto al número de soluciones no dominadas encontradas en cada corrida, denotado por </w:t>
-      </w:r>
-      <w:r>
-        <w:rPr>
-          <w:i/>
-        </w:rPr>
-        <w:t>|Y’|</w:t>
-      </w:r>
-      <w:r>
-        <w:t>.</w:t>
-      </w:r>
-    </w:p>
-    <w:p>
-      <w:pPr>
-        <w:pStyle w:val="p1a"/>
-      </w:pPr>
-      <w:r>
-        <w:lastRenderedPageBreak/>
         <w:t xml:space="preserve">     </w:t>
       </w:r>
       <w:r>
@@ -11310,6 +11092,7 @@
         <w:pStyle w:val="p1a"/>
       </w:pPr>
       <w:r>
+        <w:lastRenderedPageBreak/>
         <w:t xml:space="preserve">     </w:t>
       </w:r>
       <w:r>
@@ -12208,13 +11991,25 @@
         <w:t xml:space="preserve"> </w:t>
       </w:r>
       <w:r>
-        <w:t>un número en el intervalo [0, 1], de manera a poder utilizar estos resultados en rankings de</w:t>
-      </w:r>
-      <w:r>
-        <w:t xml:space="preserve"> </w:t>
-      </w:r>
-      <w:r>
-        <w:t>métodos presentados en la siguiente sección.</w:t>
+        <w:t xml:space="preserve">un número en el intervalo [0, 1], de manera a poder </w:t>
+      </w:r>
+      <w:r>
+        <w:t xml:space="preserve">visualizar los resultados en términos </w:t>
+      </w:r>
+      <w:r>
+        <w:t>p</w:t>
+      </w:r>
+      <w:r>
+        <w:t>o</w:t>
+      </w:r>
+      <w:r>
+        <w:t>r</w:t>
+      </w:r>
+      <w:r>
+        <w:t>centuales</w:t>
+      </w:r>
+      <w:r>
+        <w:t>.</w:t>
       </w:r>
     </w:p>
     <w:p>
@@ -12450,7 +12245,6 @@
     </w:p>
     <w:p>
       <w:r>
-        <w:lastRenderedPageBreak/>
         <w:t>De esta forma, los valores de evaluación normalizados son siempre menores que 1 y se consideran mejores cuanto más próximos encuentren a dicho valor.</w:t>
       </w:r>
     </w:p>
@@ -12469,8 +12263,9 @@
       <w:r>
         <w:rPr>
           <w:noProof/>
-          <w:lang w:val="es-ES" w:eastAsia="es-ES"/>
-        </w:rPr>
+          <w:lang w:eastAsia="es-PY"/>
+        </w:rPr>
+        <w:lastRenderedPageBreak/>
         <w:drawing>
           <wp:inline distT="0" distB="0" distL="0" distR="0">
             <wp:extent cx="4391275" cy="5229225"/>
@@ -12562,8 +12357,6 @@
         <w:t>[Lima07]</w:t>
       </w:r>
     </w:p>
-    <w:p/>
-    <w:p/>
     <w:p>
       <w:pPr>
         <w:pStyle w:val="heading1"/>
@@ -12580,7 +12373,6 @@
         <w:rPr>
           <w:sz w:val="20"/>
         </w:rPr>
-        <w:lastRenderedPageBreak/>
         <w:t>Resultados de la</w:t>
       </w:r>
       <w:r>
@@ -12592,7 +12384,23 @@
     </w:p>
     <w:p>
       <w:r>
-        <w:t xml:space="preserve">El frente Ytrue conocido de cada problema fue generado previamente tomando las soluciones no dominadas generadas por todos los algoritmos en todas las corridas. Las tablas mostradas más abajo, armadas tomando cada Y’ de cada problema resuelto con los algoritmos MOEA y MOACOS respectivamente, presentan los resultados de las evaluaciones de las métricas aplicadas a los diferentes Paretos generados. Cada valor Y’ fue generado en base a las 10(diez) corridas del problema en cada algoritmo, tomando solamente las soluciones no dominadas de las mismas, obteniendo así un valor Y-true “parcial” para dicho algoritmo. Hemos tomado esta forma de promediar las corridas de un algoritmo debido a que refleja los mejores resultados de cada corrida. </w:t>
+        <w:t xml:space="preserve">El frente Ytrue conocido de cada problema fue generado previamente tomando las soluciones no dominadas generadas por todos los algoritmos en todas las corridas. Las tablas mostradas más abajo, armadas tomando cada Y’ de cada problema resuelto con los algoritmos MOEA y MOACOS respectivamente, presentan los resultados de las </w:t>
+      </w:r>
+      <w:r>
+        <w:lastRenderedPageBreak/>
+        <w:t xml:space="preserve">evaluaciones de las métricas aplicadas a los diferentes Paretos generados. Cada valor Y’ fue generado en base a las 10(diez) corridas del problema en cada algoritmo, tomando solamente las soluciones no dominadas de las mismas, obteniendo así un valor Y-true “parcial” para dicho algoritmo. </w:t>
+      </w:r>
+      <w:r>
+        <w:t>Se ha</w:t>
+      </w:r>
+      <w:r>
+        <w:t xml:space="preserve"> tomado esta</w:t>
+      </w:r>
+      <w:r>
+        <w:t xml:space="preserve"> forma de promedio</w:t>
+      </w:r>
+      <w:r>
+        <w:t xml:space="preserve"> de un algoritmo debido a que refleja los mejores resultados de cada corrida. </w:t>
       </w:r>
     </w:p>
     <w:p>
@@ -12624,27 +12432,6 @@
         <w:t xml:space="preserve"> debido a que se cuenta con apenas uno o dos soluciones a lo sumo.</w:t>
       </w:r>
     </w:p>
-    <w:p/>
-    <w:p/>
-    <w:p/>
-    <w:p/>
-    <w:p/>
-    <w:p/>
-    <w:p/>
-    <w:p/>
-    <w:p/>
-    <w:p/>
-    <w:p/>
-    <w:p/>
-    <w:p/>
-    <w:p/>
-    <w:p/>
-    <w:p/>
-    <w:p/>
-    <w:p/>
-    <w:p/>
-    <w:p/>
-    <w:p/>
     <w:p>
       <w:pPr>
         <w:pStyle w:val="heading1"/>
@@ -12661,7 +12448,6 @@
         <w:rPr>
           <w:sz w:val="20"/>
         </w:rPr>
-        <w:lastRenderedPageBreak/>
         <w:t>TSP</w:t>
       </w:r>
     </w:p>
@@ -13144,7 +12930,7 @@
       <w:r>
         <w:rPr>
           <w:noProof/>
-          <w:lang w:val="es-ES" w:eastAsia="es-ES"/>
+          <w:lang w:eastAsia="es-PY"/>
         </w:rPr>
         <w:drawing>
           <wp:inline distT="0" distB="0" distL="0" distR="0">
@@ -13244,23 +13030,6 @@
         <w:t>de TSP. Se puede apreciar que el mejor Algoritmo es el M3AS para M1’ y M2’ y el mejor para M3’ es el M3AS.</w:t>
       </w:r>
     </w:p>
-    <w:p/>
-    <w:p/>
-    <w:p/>
-    <w:p/>
-    <w:p/>
-    <w:p/>
-    <w:p/>
-    <w:p/>
-    <w:p/>
-    <w:p/>
-    <w:p/>
-    <w:p/>
-    <w:p/>
-    <w:p/>
-    <w:p/>
-    <w:p/>
-    <w:p/>
     <w:tbl>
       <w:tblPr>
         <w:tblStyle w:val="Tablaconcuadrcula"/>
@@ -13764,7 +13533,7 @@
       <w:r>
         <w:rPr>
           <w:noProof/>
-          <w:lang w:val="es-ES" w:eastAsia="es-ES"/>
+          <w:lang w:eastAsia="es-PY"/>
         </w:rPr>
         <w:drawing>
           <wp:inline distT="0" distB="0" distL="0" distR="0">
@@ -13859,14 +13628,6 @@
         <w:t>.</w:t>
       </w:r>
     </w:p>
-    <w:p/>
-    <w:p/>
-    <w:p/>
-    <w:p/>
-    <w:p/>
-    <w:p/>
-    <w:p/>
-    <w:p/>
     <w:p>
       <w:pPr>
         <w:pStyle w:val="heading1"/>
@@ -13883,7 +13644,6 @@
         <w:rPr>
           <w:sz w:val="20"/>
         </w:rPr>
-        <w:lastRenderedPageBreak/>
         <w:t>QAP</w:t>
       </w:r>
     </w:p>
@@ -14378,7 +14138,6 @@
         <w:t>)</w:t>
       </w:r>
     </w:p>
-    <w:p/>
     <w:p>
       <w:pPr>
         <w:ind w:firstLine="0"/>
@@ -14386,8 +14145,9 @@
       <w:r>
         <w:rPr>
           <w:noProof/>
-          <w:lang w:val="es-ES" w:eastAsia="es-ES"/>
-        </w:rPr>
+          <w:lang w:eastAsia="es-PY"/>
+        </w:rPr>
+        <w:lastRenderedPageBreak/>
         <w:drawing>
           <wp:inline distT="0" distB="0" distL="0" distR="0">
             <wp:extent cx="4392295" cy="2109673"/>
@@ -14444,7 +14204,6 @@
         <w:t>.</w:t>
       </w:r>
     </w:p>
-    <w:p/>
     <w:p>
       <w:r>
         <w:t xml:space="preserve">La Tabla 3 muestra las métricas de los algoritmos para la instancia </w:t>
@@ -14459,16 +14218,6 @@
         <w:t xml:space="preserve"> del Problema de Asignación Cuadrática (QAP) y la Figura 7 muestra su correspondiente representación grafica. Al contrario de las métricas de TSP, en este problema los MOEAS tiene mejores resultados que los MOACOS. Se puede apreciar que en cuanto a Distancia (M1’) el mejor algoritmo es el SPEA, seguido del NSGA, en cuanto a distribución (M2’) están muy próximos los MOEAS y los MOACOS, llevando la delantera los primeros. Y para la medida de extensión (M3’) los MOEAS son mejores.</w:t>
       </w:r>
     </w:p>
-    <w:p/>
-    <w:p/>
-    <w:p/>
-    <w:p/>
-    <w:p/>
-    <w:p/>
-    <w:p/>
-    <w:p/>
-    <w:p/>
-    <w:p/>
     <w:p/>
     <w:tbl>
       <w:tblPr>
@@ -14498,7 +14247,6 @@
               <w:jc w:val="center"/>
             </w:pPr>
             <w:r>
-              <w:lastRenderedPageBreak/>
               <w:t>Algoritmos</w:t>
             </w:r>
           </w:p>
@@ -14956,7 +14704,6 @@
         <w:t>)</w:t>
       </w:r>
     </w:p>
-    <w:p/>
     <w:p>
       <w:pPr>
         <w:ind w:firstLine="0"/>
@@ -14964,7 +14711,7 @@
       <w:r>
         <w:rPr>
           <w:noProof/>
-          <w:lang w:val="es-ES" w:eastAsia="es-ES"/>
+          <w:lang w:eastAsia="es-PY"/>
         </w:rPr>
         <w:drawing>
           <wp:inline distT="0" distB="0" distL="0" distR="0">
@@ -14989,6 +14736,7 @@
         </w:rPr>
       </w:pPr>
       <w:r>
+        <w:lastRenderedPageBreak/>
         <w:t xml:space="preserve">Fig.  </w:t>
       </w:r>
       <w:r>
@@ -15072,18 +14820,6 @@
         <w:t xml:space="preserve"> formado por los mejores resultado de los MOEAS.</w:t>
       </w:r>
     </w:p>
-    <w:p/>
-    <w:p/>
-    <w:p/>
-    <w:p/>
-    <w:p/>
-    <w:p/>
-    <w:p/>
-    <w:p/>
-    <w:p/>
-    <w:p/>
-    <w:p/>
-    <w:p/>
     <w:p>
       <w:pPr>
         <w:pStyle w:val="heading1"/>
@@ -15100,7 +14836,6 @@
         <w:rPr>
           <w:sz w:val="20"/>
         </w:rPr>
-        <w:lastRenderedPageBreak/>
         <w:t>VRPTW</w:t>
       </w:r>
     </w:p>
@@ -15610,7 +15345,6 @@
         <w:t>)</w:t>
       </w:r>
     </w:p>
-    <w:p/>
     <w:p>
       <w:pPr>
         <w:ind w:firstLine="0"/>
@@ -15618,7 +15352,7 @@
       <w:r>
         <w:rPr>
           <w:noProof/>
-          <w:lang w:val="es-ES" w:eastAsia="es-ES"/>
+          <w:lang w:eastAsia="es-PY"/>
         </w:rPr>
         <w:drawing>
           <wp:inline distT="0" distB="0" distL="0" distR="0">
@@ -16225,7 +15959,11 @@
         <w:t>instancia</w:t>
       </w:r>
       <w:r>
-        <w:t xml:space="preserve"> rc101 del Problema de Rutas de Vehículos con Ventana de Tiempo (VRPTW). Debido a la escasez de soluciones optimas, </w:t>
+        <w:t xml:space="preserve"> rc101 del Problema </w:t>
+      </w:r>
+      <w:r>
+        <w:lastRenderedPageBreak/>
+        <w:t xml:space="preserve">de Rutas de Vehículos con Ventana de Tiempo (VRPTW). Debido a la escasez de soluciones optimas, </w:t>
       </w:r>
       <w:r>
         <w:t xml:space="preserve"> </w:t>
@@ -16276,14 +16014,12 @@
         <w:t xml:space="preserve"> de distancia (M1’) que los algoritmos basados en colonia de hormigas.</w:t>
       </w:r>
     </w:p>
-    <w:p/>
     <w:p>
       <w:pPr>
         <w:pStyle w:val="heading1"/>
         <w:spacing w:after="100" w:afterAutospacing="1" w:line="60" w:lineRule="atLeast"/>
       </w:pPr>
       <w:r>
-        <w:lastRenderedPageBreak/>
         <w:t xml:space="preserve">Conclusiones </w:t>
       </w:r>
     </w:p>
@@ -16352,11 +16088,15 @@
       <w:r>
         <w:t xml:space="preserve"> para resolver los tres problemas, dependiendo de que se desee resolver, se encogería uno u otro algoritmo.</w:t>
       </w:r>
-    </w:p>
-    <w:p>
-      <w:pPr>
-        <w:ind w:left="227" w:firstLine="0"/>
-      </w:pPr>
+      <w:r>
+        <w:t xml:space="preserve"> A pesar de eso, </w:t>
+      </w:r>
+      <w:r>
+        <w:t xml:space="preserve">éstos algoritmos </w:t>
+      </w:r>
+      <w:r>
+        <w:t>se aproximan bastante bien a los resultados deseados en un tiempo razonable.</w:t>
+      </w:r>
       <w:r>
         <w:tab/>
       </w:r>
@@ -16405,26 +16145,44 @@
         </w:numPr>
       </w:pPr>
       <w:r>
-        <w:t xml:space="preserve">Llegar a utilizar mas métricas para realizar la comparación entre los algoritmos, entre ellos se podría mencionar HiperVolumen, Epsilon, GeneralizedSpread, GeneralizationalDistance, </w:t>
-      </w:r>
-      <w:r>
-        <w:t>InvertedGenerationalDistance</w:t>
-      </w:r>
-      <w:r>
-        <w:t xml:space="preserve">, </w:t>
-      </w:r>
-      <w:r>
-        <w:t>Spread</w:t>
-      </w:r>
-      <w:r>
-        <w:t xml:space="preserve"> (Métricas que se encontraron en el Framework de JMetal), entre otras.</w:t>
-      </w:r>
-      <w:r>
-        <w:t xml:space="preserve"> </w:t>
+        <w:t>Realizar pruebas alterando los parámetros específicos de cada algoritmo, a los efectos de mejorar el comportamiento en la resolución de los problema</w:t>
+      </w:r>
+      <w:r>
+        <w:t>s</w:t>
+      </w:r>
+      <w:r>
+        <w:t>.</w:t>
       </w:r>
     </w:p>
     <w:p>
       <w:pPr>
+        <w:pStyle w:val="p1a"/>
+        <w:numPr>
+          <w:ilvl w:val="0"/>
+          <w:numId w:val="46"/>
+        </w:numPr>
+      </w:pPr>
+      <w:r>
+        <w:t xml:space="preserve">Llegar a utilizar mas métricas para realizar la comparación entre los algoritmos, entre ellos se podría mencionar HiperVolumen, Epsilon, GeneralizedSpread, GeneralizationalDistance, </w:t>
+      </w:r>
+      <w:r>
+        <w:t>InvertedGenerationalDistance</w:t>
+      </w:r>
+      <w:r>
+        <w:t xml:space="preserve">, </w:t>
+      </w:r>
+      <w:r>
+        <w:t>Spread</w:t>
+      </w:r>
+      <w:r>
+        <w:t xml:space="preserve"> (Métricas que se encontraron en el Framework de JMetal), entre otras.</w:t>
+      </w:r>
+      <w:r>
+        <w:t xml:space="preserve"> </w:t>
+      </w:r>
+    </w:p>
+    <w:p>
+      <w:pPr>
         <w:pStyle w:val="heading1"/>
         <w:spacing w:after="100" w:afterAutospacing="1" w:line="60" w:lineRule="atLeast"/>
         <w:rPr>
@@ -16432,6 +16190,7 @@
         </w:rPr>
       </w:pPr>
       <w:r>
+        <w:lastRenderedPageBreak/>
         <w:t>Referencias</w:t>
       </w:r>
       <w:r>
@@ -16445,6 +16204,14 @@
       <w:tblPr>
         <w:tblStyle w:val="Tablaconcuadrcula"/>
         <w:tblW w:w="0" w:type="auto"/>
+        <w:tblBorders>
+          <w:top w:val="none" w:sz="0" w:space="0" w:color="auto"/>
+          <w:left w:val="none" w:sz="0" w:space="0" w:color="auto"/>
+          <w:bottom w:val="none" w:sz="0" w:space="0" w:color="auto"/>
+          <w:right w:val="none" w:sz="0" w:space="0" w:color="auto"/>
+          <w:insideH w:val="none" w:sz="0" w:space="0" w:color="auto"/>
+          <w:insideV w:val="none" w:sz="0" w:space="0" w:color="auto"/>
+        </w:tblBorders>
         <w:tblLook w:val="04A0"/>
       </w:tblPr>
       <w:tblGrid>
@@ -16459,6 +16226,7 @@
           <w:p>
             <w:pPr>
               <w:pStyle w:val="p1a"/>
+              <w:jc w:val="left"/>
               <w:rPr>
                 <w:lang w:eastAsia="ko-KR"/>
               </w:rPr>
@@ -16467,331 +16235,7 @@
               <w:rPr>
                 <w:lang w:eastAsia="ko-KR"/>
               </w:rPr>
-              <w:t>[Paciello0</w:t>
-            </w:r>
-            <w:r>
-              <w:rPr>
-                <w:lang w:eastAsia="ko-KR"/>
-              </w:rPr>
-              <w:t>6</w:t>
-            </w:r>
-            <w:r>
-              <w:rPr>
-                <w:lang w:eastAsia="ko-KR"/>
-              </w:rPr>
-              <w:t>]</w:t>
-            </w:r>
-          </w:p>
-        </w:tc>
-        <w:tc>
-          <w:tcPr>
-            <w:tcW w:w="5815" w:type="dxa"/>
-          </w:tcPr>
-          <w:p>
-            <w:pPr>
-              <w:pStyle w:val="p1a"/>
-              <w:rPr>
-                <w:lang w:val="en-US" w:eastAsia="ko-KR"/>
-              </w:rPr>
-            </w:pPr>
-            <w:r>
-              <w:rPr>
-                <w:lang w:eastAsia="ko-KR"/>
-              </w:rPr>
-              <w:t>J. Paciello, H. Martínez, C. Lezcano and B. Barán. Algoritmos de Optimización</w:t>
-            </w:r>
-            <w:r>
-              <w:rPr>
-                <w:lang w:eastAsia="ko-KR"/>
-              </w:rPr>
-              <w:t xml:space="preserve"> </w:t>
-            </w:r>
-            <w:r>
-              <w:rPr>
-                <w:lang w:eastAsia="ko-KR"/>
-              </w:rPr>
-              <w:t xml:space="preserve">multi-objetivos basados en colonias de hormigas. </w:t>
-            </w:r>
-            <w:r>
-              <w:rPr>
-                <w:lang w:val="en-US" w:eastAsia="ko-KR"/>
-              </w:rPr>
-              <w:t>Proceedings of</w:t>
-            </w:r>
-            <w:r>
-              <w:rPr>
-                <w:lang w:val="en-US" w:eastAsia="ko-KR"/>
-              </w:rPr>
-              <w:t xml:space="preserve"> </w:t>
-            </w:r>
-            <w:r>
-              <w:rPr>
-                <w:lang w:val="en-US" w:eastAsia="ko-KR"/>
-              </w:rPr>
-              <w:t>CLEI’2006. Latin-American Conference on Informatics (CLEI). Santiago,</w:t>
-            </w:r>
-            <w:r>
-              <w:rPr>
-                <w:lang w:val="en-US" w:eastAsia="ko-KR"/>
-              </w:rPr>
-              <w:t xml:space="preserve"> </w:t>
-            </w:r>
-            <w:r>
-              <w:rPr>
-                <w:lang w:val="en-US" w:eastAsia="ko-KR"/>
-              </w:rPr>
-              <w:t>Chile.</w:t>
-            </w:r>
-          </w:p>
-        </w:tc>
-      </w:tr>
-      <w:tr>
-        <w:tc>
-          <w:tcPr>
-            <w:tcW w:w="1294" w:type="dxa"/>
-          </w:tcPr>
-          <w:p>
-            <w:pPr>
-              <w:pStyle w:val="p1a"/>
-              <w:rPr>
-                <w:lang w:eastAsia="ko-KR"/>
-              </w:rPr>
-            </w:pPr>
-            <w:r>
-              <w:rPr>
-                <w:lang w:eastAsia="ko-KR"/>
-              </w:rPr>
-              <w:t>[</w:t>
-            </w:r>
-            <w:r>
-              <w:rPr>
-                <w:lang w:eastAsia="ko-KR"/>
-              </w:rPr>
-              <w:t>Pinto05</w:t>
-            </w:r>
-            <w:r>
-              <w:rPr>
-                <w:lang w:eastAsia="ko-KR"/>
-              </w:rPr>
-              <w:t>]</w:t>
-            </w:r>
-          </w:p>
-        </w:tc>
-        <w:tc>
-          <w:tcPr>
-            <w:tcW w:w="5815" w:type="dxa"/>
-          </w:tcPr>
-          <w:p>
-            <w:pPr>
-              <w:pStyle w:val="p1a"/>
-              <w:rPr>
-                <w:lang w:eastAsia="ko-KR"/>
-              </w:rPr>
-            </w:pPr>
-            <w:r>
-              <w:rPr>
-                <w:lang w:eastAsia="es-PY"/>
-              </w:rPr>
-              <w:t xml:space="preserve">D. Pinto y B. Barán. </w:t>
-            </w:r>
-            <w:r>
-              <w:rPr>
-                <w:lang w:val="en-US" w:eastAsia="es-PY"/>
-              </w:rPr>
-              <w:t xml:space="preserve">“Solving Multiobjective Multicast Routing Problem with a new Ant Colony </w:t>
-            </w:r>
-            <w:r>
-              <w:rPr>
-                <w:lang w:val="en-US" w:eastAsia="es-PY"/>
-              </w:rPr>
-              <w:t>Optimización</w:t>
-            </w:r>
-            <w:r>
-              <w:rPr>
-                <w:lang w:val="en-US" w:eastAsia="es-PY"/>
-              </w:rPr>
-              <w:t xml:space="preserve"> approach”. </w:t>
-            </w:r>
-            <w:r>
-              <w:rPr>
-                <w:lang w:eastAsia="es-PY"/>
-              </w:rPr>
-              <w:t>LANC’05, Cali, Colombia. 2005.</w:t>
-            </w:r>
-          </w:p>
-        </w:tc>
-      </w:tr>
-      <w:tr>
-        <w:tc>
-          <w:tcPr>
-            <w:tcW w:w="1294" w:type="dxa"/>
-          </w:tcPr>
-          <w:p>
-            <w:pPr>
-              <w:pStyle w:val="p1a"/>
-              <w:rPr>
-                <w:lang w:eastAsia="ko-KR"/>
-              </w:rPr>
-            </w:pPr>
-            <w:r>
-              <w:rPr>
-                <w:lang w:eastAsia="ko-KR"/>
-              </w:rPr>
-              <w:t>[Knowles01</w:t>
-            </w:r>
-            <w:r>
-              <w:rPr>
-                <w:lang w:eastAsia="ko-KR"/>
-              </w:rPr>
-              <w:t>3</w:t>
-            </w:r>
-          </w:p>
-        </w:tc>
-        <w:tc>
-          <w:tcPr>
-            <w:tcW w:w="5815" w:type="dxa"/>
-          </w:tcPr>
-          <w:p>
-            <w:pPr>
-              <w:pStyle w:val="p1a"/>
-              <w:rPr>
-                <w:lang w:val="en-US" w:eastAsia="ko-KR"/>
-              </w:rPr>
-            </w:pPr>
-            <w:r>
-              <w:rPr>
-                <w:lang w:val="en-US" w:eastAsia="es-PY"/>
-              </w:rPr>
-              <w:t xml:space="preserve">J. Knowles y D. Corne. </w:t>
-            </w:r>
-            <w:r>
-              <w:rPr>
-                <w:lang w:val="pt-BR" w:eastAsia="es-PY"/>
-              </w:rPr>
-              <w:t xml:space="preserve">“Instance generators and test suites for the </w:t>
-            </w:r>
-            <w:r>
-              <w:rPr>
-                <w:lang w:val="pt-BR" w:eastAsia="es-PY"/>
-              </w:rPr>
-              <w:lastRenderedPageBreak/>
-              <w:t xml:space="preserve">multiobjective quadratic assignment problem”. </w:t>
-            </w:r>
-            <w:r>
-              <w:rPr>
-                <w:lang w:val="en-US" w:eastAsia="es-PY"/>
-              </w:rPr>
-              <w:t>In: Fonseca, C.M., et al. Editors. Proc of EMO '03, LNCS 2632 page 295-310, Springer-Verlag, 2003</w:t>
-            </w:r>
-          </w:p>
-        </w:tc>
-      </w:tr>
-      <w:tr>
-        <w:tc>
-          <w:tcPr>
-            <w:tcW w:w="1294" w:type="dxa"/>
-          </w:tcPr>
-          <w:p>
-            <w:pPr>
-              <w:pStyle w:val="p1a"/>
-              <w:rPr>
-                <w:lang w:eastAsia="ko-KR"/>
-              </w:rPr>
-            </w:pPr>
-            <w:r>
-              <w:rPr>
-                <w:lang w:eastAsia="ko-KR"/>
-              </w:rPr>
-              <w:lastRenderedPageBreak/>
-              <w:t>[</w:t>
-            </w:r>
-            <w:r>
-              <w:rPr>
-                <w:lang w:eastAsia="ko-KR"/>
-              </w:rPr>
-              <w:t>Garcia04</w:t>
-            </w:r>
-            <w:r>
-              <w:rPr>
-                <w:lang w:eastAsia="ko-KR"/>
-              </w:rPr>
-              <w:t>]</w:t>
-            </w:r>
-          </w:p>
-        </w:tc>
-        <w:tc>
-          <w:tcPr>
-            <w:tcW w:w="5815" w:type="dxa"/>
-          </w:tcPr>
-          <w:p>
-            <w:pPr>
-              <w:pStyle w:val="p1a"/>
-              <w:rPr>
-                <w:lang w:eastAsia="ko-KR"/>
-              </w:rPr>
-            </w:pPr>
-            <w:r>
-              <w:rPr>
-                <w:lang w:eastAsia="es-PY"/>
-              </w:rPr>
-              <w:t xml:space="preserve">C. García-Martínez, O. Cordón y F. Herrera. </w:t>
-            </w:r>
-            <w:r>
-              <w:rPr>
-                <w:lang w:val="en-US" w:eastAsia="es-PY"/>
-              </w:rPr>
-              <w:t xml:space="preserve">“An Empirical Análisis of Multiple Objective Ant Colony </w:t>
-            </w:r>
-            <w:r>
-              <w:rPr>
-                <w:lang w:val="en-US" w:eastAsia="es-PY"/>
-              </w:rPr>
-              <w:t>Optimización</w:t>
-            </w:r>
-            <w:r>
-              <w:rPr>
-                <w:lang w:val="en-US" w:eastAsia="es-PY"/>
-              </w:rPr>
-              <w:t xml:space="preserve"> Algorithms for the Bi-criteria TSP”. </w:t>
-            </w:r>
-            <w:r>
-              <w:rPr>
-                <w:lang w:eastAsia="es-PY"/>
-              </w:rPr>
-              <w:t>ANTS Workshop 61-72. 2004</w:t>
-            </w:r>
-          </w:p>
-        </w:tc>
-      </w:tr>
-      <w:tr>
-        <w:tc>
-          <w:tcPr>
-            <w:tcW w:w="1294" w:type="dxa"/>
-          </w:tcPr>
-          <w:p>
-            <w:pPr>
-              <w:pStyle w:val="p1a"/>
-              <w:rPr>
-                <w:lang w:eastAsia="ko-KR"/>
-              </w:rPr>
-            </w:pPr>
-            <w:r>
-              <w:rPr>
-                <w:lang w:eastAsia="ko-KR"/>
-              </w:rPr>
-              <w:t>[</w:t>
-            </w:r>
-            <w:r>
-              <w:rPr>
-                <w:lang w:eastAsia="ko-KR"/>
-              </w:rPr>
-              <w:t>Baran03</w:t>
-            </w:r>
-            <w:r>
-              <w:rPr>
-                <w:lang w:eastAsia="ko-KR"/>
-              </w:rPr>
-              <w:t>]</w:t>
+              <w:t>[Baran03]</w:t>
             </w:r>
           </w:p>
         </w:tc>
@@ -16850,70 +16294,7 @@
           <w:p>
             <w:pPr>
               <w:pStyle w:val="p1a"/>
-              <w:rPr>
-                <w:lang w:eastAsia="ko-KR"/>
-              </w:rPr>
-            </w:pPr>
-            <w:r>
-              <w:rPr>
-                <w:lang w:eastAsia="ko-KR"/>
-              </w:rPr>
-              <w:t>[Deb99</w:t>
-            </w:r>
-            <w:r>
-              <w:rPr>
-                <w:lang w:eastAsia="ko-KR"/>
-              </w:rPr>
-              <w:t>]</w:t>
-            </w:r>
-          </w:p>
-        </w:tc>
-        <w:tc>
-          <w:tcPr>
-            <w:tcW w:w="5815" w:type="dxa"/>
-          </w:tcPr>
-          <w:p>
-            <w:pPr>
-              <w:pStyle w:val="p1a"/>
-              <w:rPr>
-                <w:lang w:eastAsia="ko-KR"/>
-              </w:rPr>
-            </w:pPr>
-            <w:r>
-              <w:rPr>
-                <w:lang w:val="en-US" w:eastAsia="es-PY"/>
-              </w:rPr>
-              <w:t xml:space="preserve">K. Deb. “Evolutionary Algorithms for Multi-Criterion </w:t>
-            </w:r>
-            <w:r>
-              <w:rPr>
-                <w:lang w:val="en-US" w:eastAsia="es-PY"/>
-              </w:rPr>
-              <w:t>Optimización</w:t>
-            </w:r>
-            <w:r>
-              <w:rPr>
-                <w:lang w:val="en-US" w:eastAsia="es-PY"/>
-              </w:rPr>
-              <w:t xml:space="preserve"> in Engineering Design”. In Proceedings of Evolutionary Algorithms in Engineering and Computer Science EUROGEN’99. </w:t>
-            </w:r>
-            <w:r>
-              <w:rPr>
-                <w:lang w:eastAsia="es-PY"/>
-              </w:rPr>
-              <w:t>1999</w:t>
-            </w:r>
-          </w:p>
-        </w:tc>
-      </w:tr>
-      <w:tr>
-        <w:tc>
-          <w:tcPr>
-            <w:tcW w:w="1294" w:type="dxa"/>
-          </w:tcPr>
-          <w:p>
-            <w:pPr>
-              <w:pStyle w:val="p1a"/>
+              <w:jc w:val="left"/>
               <w:rPr>
                 <w:lang w:eastAsia="ko-KR"/>
               </w:rPr>
@@ -16941,19 +16322,7 @@
               <w:rPr>
                 <w:lang w:val="en-US" w:eastAsia="es-PY"/>
               </w:rPr>
-              <w:t xml:space="preserve">C. Coello. An updated Survey of Evolutionary Multiobjective </w:t>
-            </w:r>
-            <w:r>
-              <w:rPr>
-                <w:lang w:val="en-US" w:eastAsia="es-PY"/>
-              </w:rPr>
-              <w:t>Optimización</w:t>
-            </w:r>
-            <w:r>
-              <w:rPr>
-                <w:lang w:val="en-US" w:eastAsia="es-PY"/>
-              </w:rPr>
-              <w:t xml:space="preserve"> Techniques: state of the art and future trends. In Congress on Evolutionary Computation. Piscataway, N. J., IEEE Service Center. </w:t>
+              <w:t xml:space="preserve">C. Coello. An updated Survey of Evolutionary Multiobjective Optimización Techniques: state of the art and future trends. In Congress on Evolutionary Computation. Piscataway, N. J., IEEE Service Center. </w:t>
             </w:r>
             <w:r>
               <w:rPr>
@@ -16972,6 +16341,54 @@
           <w:p>
             <w:pPr>
               <w:pStyle w:val="p1a"/>
+              <w:jc w:val="left"/>
+              <w:rPr>
+                <w:lang w:eastAsia="ko-KR"/>
+              </w:rPr>
+            </w:pPr>
+            <w:r>
+              <w:rPr>
+                <w:lang w:eastAsia="ko-KR"/>
+              </w:rPr>
+              <w:t>[Deb99]</w:t>
+            </w:r>
+          </w:p>
+        </w:tc>
+        <w:tc>
+          <w:tcPr>
+            <w:tcW w:w="5815" w:type="dxa"/>
+          </w:tcPr>
+          <w:p>
+            <w:pPr>
+              <w:pStyle w:val="p1a"/>
+              <w:rPr>
+                <w:lang w:eastAsia="ko-KR"/>
+              </w:rPr>
+            </w:pPr>
+            <w:r>
+              <w:rPr>
+                <w:lang w:val="en-US" w:eastAsia="es-PY"/>
+              </w:rPr>
+              <w:t xml:space="preserve">K. Deb. “Evolutionary Algorithms for Multi-Criterion Optimización in Engineering Design”. In Proceedings of Evolutionary Algorithms in Engineering and Computer Science EUROGEN’99. </w:t>
+            </w:r>
+            <w:r>
+              <w:rPr>
+                <w:lang w:eastAsia="es-PY"/>
+              </w:rPr>
+              <w:t>1999</w:t>
+            </w:r>
+          </w:p>
+        </w:tc>
+      </w:tr>
+      <w:tr>
+        <w:tc>
+          <w:tcPr>
+            <w:tcW w:w="1294" w:type="dxa"/>
+          </w:tcPr>
+          <w:p>
+            <w:pPr>
+              <w:pStyle w:val="p1a"/>
+              <w:jc w:val="left"/>
               <w:rPr>
                 <w:lang w:eastAsia="ko-KR"/>
               </w:rPr>
@@ -17019,19 +16436,7 @@
               <w:rPr>
                 <w:lang w:val="en-US" w:eastAsia="es-PY"/>
               </w:rPr>
-              <w:t xml:space="preserve">Problems with Time Windows”. In D. Corne, M. Dorigo, F. Glover (Eds.), New Ideas in </w:t>
-            </w:r>
-            <w:r>
-              <w:rPr>
-                <w:lang w:val="en-US" w:eastAsia="es-PY"/>
-              </w:rPr>
-              <w:t>Optimización</w:t>
-            </w:r>
-            <w:r>
-              <w:rPr>
-                <w:lang w:val="en-US" w:eastAsia="es-PY"/>
-              </w:rPr>
-              <w:t>, McGraw-</w:t>
+              <w:t>Problems with Time Windows”. In D. Corne, M. Dorigo, F. Glover (Eds.), New Ideas in Optimización, McGraw-</w:t>
             </w:r>
           </w:p>
           <w:p>
@@ -17058,6 +16463,257 @@
           <w:p>
             <w:pPr>
               <w:pStyle w:val="p1a"/>
+              <w:jc w:val="left"/>
+              <w:rPr>
+                <w:lang w:eastAsia="ko-KR"/>
+              </w:rPr>
+            </w:pPr>
+            <w:r>
+              <w:rPr>
+                <w:lang w:eastAsia="ko-KR"/>
+              </w:rPr>
+              <w:t>[Garcia04]</w:t>
+            </w:r>
+          </w:p>
+        </w:tc>
+        <w:tc>
+          <w:tcPr>
+            <w:tcW w:w="5815" w:type="dxa"/>
+          </w:tcPr>
+          <w:p>
+            <w:pPr>
+              <w:pStyle w:val="p1a"/>
+              <w:rPr>
+                <w:lang w:eastAsia="ko-KR"/>
+              </w:rPr>
+            </w:pPr>
+            <w:r>
+              <w:rPr>
+                <w:lang w:eastAsia="es-PY"/>
+              </w:rPr>
+              <w:t xml:space="preserve">C. García-Martínez, O. Cordón y F. Herrera. </w:t>
+            </w:r>
+            <w:r>
+              <w:rPr>
+                <w:lang w:val="en-US" w:eastAsia="es-PY"/>
+              </w:rPr>
+              <w:t xml:space="preserve">“An Empirical Análisis of Multiple Objective Ant Colony Optimización Algorithms for the Bi-criteria TSP”. </w:t>
+            </w:r>
+            <w:r>
+              <w:rPr>
+                <w:lang w:eastAsia="es-PY"/>
+              </w:rPr>
+              <w:t>ANTS Workshop 61-72. 2004</w:t>
+            </w:r>
+          </w:p>
+        </w:tc>
+      </w:tr>
+      <w:tr>
+        <w:tc>
+          <w:tcPr>
+            <w:tcW w:w="1294" w:type="dxa"/>
+          </w:tcPr>
+          <w:p>
+            <w:pPr>
+              <w:pStyle w:val="p1a"/>
+              <w:jc w:val="left"/>
+              <w:rPr>
+                <w:lang w:eastAsia="ko-KR"/>
+              </w:rPr>
+            </w:pPr>
+            <w:r>
+              <w:rPr>
+                <w:lang w:eastAsia="ko-KR"/>
+              </w:rPr>
+              <w:t>[Knowles013</w:t>
+            </w:r>
+          </w:p>
+        </w:tc>
+        <w:tc>
+          <w:tcPr>
+            <w:tcW w:w="5815" w:type="dxa"/>
+          </w:tcPr>
+          <w:p>
+            <w:pPr>
+              <w:pStyle w:val="p1a"/>
+              <w:rPr>
+                <w:lang w:val="en-US" w:eastAsia="ko-KR"/>
+              </w:rPr>
+            </w:pPr>
+            <w:r>
+              <w:rPr>
+                <w:lang w:val="en-US" w:eastAsia="es-PY"/>
+              </w:rPr>
+              <w:t xml:space="preserve">J. Knowles y D. Corne. </w:t>
+            </w:r>
+            <w:r>
+              <w:rPr>
+                <w:lang w:val="pt-BR" w:eastAsia="es-PY"/>
+              </w:rPr>
+              <w:t xml:space="preserve">“Instance generators and test suites for the multiobjective quadratic assignment problem”. </w:t>
+            </w:r>
+            <w:r>
+              <w:rPr>
+                <w:lang w:val="en-US" w:eastAsia="es-PY"/>
+              </w:rPr>
+              <w:t>In: Fonseca, C.M., et al. Editors. Proc of EMO '03, LNCS 2632 page 295-310, Springer-Verlag, 2003</w:t>
+            </w:r>
+          </w:p>
+        </w:tc>
+      </w:tr>
+      <w:tr>
+        <w:tc>
+          <w:tcPr>
+            <w:tcW w:w="1294" w:type="dxa"/>
+          </w:tcPr>
+          <w:p>
+            <w:pPr>
+              <w:pStyle w:val="p1a"/>
+              <w:jc w:val="left"/>
+              <w:rPr>
+                <w:lang w:eastAsia="ko-KR"/>
+              </w:rPr>
+            </w:pPr>
+            <w:r>
+              <w:rPr>
+                <w:lang w:eastAsia="ko-KR"/>
+              </w:rPr>
+              <w:t>[Lima07]</w:t>
+            </w:r>
+          </w:p>
+        </w:tc>
+        <w:tc>
+          <w:tcPr>
+            <w:tcW w:w="5815" w:type="dxa"/>
+          </w:tcPr>
+          <w:p>
+            <w:pPr>
+              <w:pStyle w:val="p1a"/>
+              <w:rPr>
+                <w:lang w:eastAsia="es-PY"/>
+              </w:rPr>
+            </w:pPr>
+            <w:r>
+              <w:rPr>
+                <w:lang w:eastAsia="es-PY"/>
+              </w:rPr>
+              <w:t>J. Lima. Optimización de enjambre de partículas aplicada al problema del cajero viajante bi–objetivo, p. 87. 2007</w:t>
+            </w:r>
+          </w:p>
+        </w:tc>
+      </w:tr>
+      <w:tr>
+        <w:tc>
+          <w:tcPr>
+            <w:tcW w:w="1294" w:type="dxa"/>
+          </w:tcPr>
+          <w:p>
+            <w:pPr>
+              <w:pStyle w:val="p1a"/>
+              <w:jc w:val="left"/>
+              <w:rPr>
+                <w:lang w:eastAsia="ko-KR"/>
+              </w:rPr>
+            </w:pPr>
+            <w:r>
+              <w:rPr>
+                <w:lang w:eastAsia="ko-KR"/>
+              </w:rPr>
+              <w:t>[Paciello06]</w:t>
+            </w:r>
+          </w:p>
+        </w:tc>
+        <w:tc>
+          <w:tcPr>
+            <w:tcW w:w="5815" w:type="dxa"/>
+          </w:tcPr>
+          <w:p>
+            <w:pPr>
+              <w:pStyle w:val="p1a"/>
+              <w:rPr>
+                <w:lang w:val="en-US" w:eastAsia="ko-KR"/>
+              </w:rPr>
+            </w:pPr>
+            <w:r>
+              <w:rPr>
+                <w:lang w:eastAsia="ko-KR"/>
+              </w:rPr>
+              <w:t xml:space="preserve">J. Paciello, H. Martínez, C. Lezcano and B. Barán. Algoritmos de Optimización multi-objetivos basados en colonias de hormigas. </w:t>
+            </w:r>
+            <w:r>
+              <w:rPr>
+                <w:lang w:val="en-US" w:eastAsia="ko-KR"/>
+              </w:rPr>
+              <w:t>Proceedings of CLEI’2006. Latin-American Conference on Informatics (CLEI). Santiago, Chile.</w:t>
+            </w:r>
+          </w:p>
+        </w:tc>
+      </w:tr>
+      <w:tr>
+        <w:tc>
+          <w:tcPr>
+            <w:tcW w:w="1294" w:type="dxa"/>
+          </w:tcPr>
+          <w:p>
+            <w:pPr>
+              <w:pStyle w:val="p1a"/>
+              <w:jc w:val="left"/>
+              <w:rPr>
+                <w:lang w:eastAsia="ko-KR"/>
+              </w:rPr>
+            </w:pPr>
+            <w:r>
+              <w:rPr>
+                <w:lang w:eastAsia="ko-KR"/>
+              </w:rPr>
+              <w:t>[Pinto05]</w:t>
+            </w:r>
+          </w:p>
+        </w:tc>
+        <w:tc>
+          <w:tcPr>
+            <w:tcW w:w="5815" w:type="dxa"/>
+          </w:tcPr>
+          <w:p>
+            <w:pPr>
+              <w:pStyle w:val="p1a"/>
+              <w:rPr>
+                <w:lang w:eastAsia="ko-KR"/>
+              </w:rPr>
+            </w:pPr>
+            <w:r>
+              <w:rPr>
+                <w:lang w:eastAsia="es-PY"/>
+              </w:rPr>
+              <w:t xml:space="preserve">D. Pinto y B. Barán. </w:t>
+            </w:r>
+            <w:r>
+              <w:rPr>
+                <w:lang w:val="en-US" w:eastAsia="es-PY"/>
+              </w:rPr>
+              <w:t xml:space="preserve">“Solving Multiobjective Multicast Routing Problem with a new Ant Colony Optimización approach”. </w:t>
+            </w:r>
+            <w:r>
+              <w:rPr>
+                <w:lang w:eastAsia="es-PY"/>
+              </w:rPr>
+              <w:t>LANC’05, Cali, Colombia. 2005.</w:t>
+            </w:r>
+          </w:p>
+        </w:tc>
+      </w:tr>
+      <w:tr>
+        <w:trPr>
+          <w:trHeight w:val="1160"/>
+        </w:trPr>
+        <w:tc>
+          <w:tcPr>
+            <w:tcW w:w="1294" w:type="dxa"/>
+          </w:tcPr>
+          <w:p>
+            <w:pPr>
+              <w:pStyle w:val="p1a"/>
+              <w:jc w:val="left"/>
               <w:rPr>
                 <w:lang w:eastAsia="ko-KR"/>
               </w:rPr>
@@ -17101,58 +16757,6 @@
                 <w:lang w:eastAsia="es-PY"/>
               </w:rPr>
               <w:t>Evolutionary Computation, vol. 8, no.2, pp 173–195. 2000</w:t>
-            </w:r>
-          </w:p>
-        </w:tc>
-      </w:tr>
-      <w:tr>
-        <w:tc>
-          <w:tcPr>
-            <w:tcW w:w="1294" w:type="dxa"/>
-          </w:tcPr>
-          <w:p>
-            <w:pPr>
-              <w:pStyle w:val="p1a"/>
-              <w:rPr>
-                <w:lang w:eastAsia="ko-KR"/>
-              </w:rPr>
-            </w:pPr>
-            <w:r>
-              <w:rPr>
-                <w:lang w:eastAsia="ko-KR"/>
-              </w:rPr>
-              <w:t>[Lima07]</w:t>
-            </w:r>
-          </w:p>
-        </w:tc>
-        <w:tc>
-          <w:tcPr>
-            <w:tcW w:w="5815" w:type="dxa"/>
-          </w:tcPr>
-          <w:p>
-            <w:pPr>
-              <w:pStyle w:val="p1a"/>
-              <w:rPr>
-                <w:lang w:eastAsia="es-PY"/>
-              </w:rPr>
-            </w:pPr>
-            <w:r>
-              <w:rPr>
-                <w:lang w:eastAsia="es-PY"/>
-              </w:rPr>
-              <w:t>J. Lima. Optimización de enjambre de partículas aplicada al problema del cajero viajante bi–objetivo</w:t>
-            </w:r>
-            <w:r>
-              <w:rPr>
-                <w:lang w:eastAsia="es-PY"/>
-              </w:rPr>
-              <w:t>, p. 87.</w:t>
-            </w:r>
-            <w:r>
-              <w:rPr>
-                <w:lang w:eastAsia="es-PY"/>
-              </w:rPr>
-              <w:t xml:space="preserve"> 2007</w:t>
             </w:r>
           </w:p>
         </w:tc>
@@ -21432,7 +21036,7 @@
 <file path=word/charts/chart1.xml><?xml version="1.0" encoding="utf-8"?>
 <c:chartSpace xmlns:c="http://schemas.openxmlformats.org/drawingml/2006/chart" xmlns:a="http://schemas.openxmlformats.org/drawingml/2006/main" xmlns:r="http://schemas.openxmlformats.org/officeDocument/2006/relationships">
   <c:date1904 val="1"/>
-  <c:lang val="es-ES"/>
+  <c:lang val="es-PY"/>
   <c:chart>
     <c:plotArea>
       <c:layout/>
@@ -21483,7 +21087,7 @@
                   <c:v>51428.109647999998</c:v>
                 </c:pt>
                 <c:pt idx="9">
-                  <c:v>38496.094211999975</c:v>
+                  <c:v>38496.094211999996</c:v>
                 </c:pt>
                 <c:pt idx="10">
                   <c:v>56418.877220000002</c:v>
@@ -21501,10 +21105,10 @@
                   <c:v>71865.753536999968</c:v>
                 </c:pt>
                 <c:pt idx="15">
-                  <c:v>119651.53327799987</c:v>
+                  <c:v>119651.53327799984</c:v>
                 </c:pt>
                 <c:pt idx="16">
-                  <c:v>132592.52071499874</c:v>
+                  <c:v>132592.52071499868</c:v>
                 </c:pt>
                 <c:pt idx="17">
                   <c:v>28424.169211999892</c:v>
@@ -21513,7 +21117,7 @@
                   <c:v>28838.4197849999</c:v>
                 </c:pt>
                 <c:pt idx="19">
-                  <c:v>60028.301243999966</c:v>
+                  <c:v>60028.30124399998</c:v>
                 </c:pt>
                 <c:pt idx="20">
                   <c:v>110059.48768599991</c:v>
@@ -21528,13 +21132,13 @@
                   <c:v>138603.142434999</c:v>
                 </c:pt>
                 <c:pt idx="24">
-                  <c:v>28316.674677999941</c:v>
+                  <c:v>28316.674677999927</c:v>
                 </c:pt>
                 <c:pt idx="25">
                   <c:v>61712.520930999897</c:v>
                 </c:pt>
                 <c:pt idx="26">
-                  <c:v>96510.512804999758</c:v>
+                  <c:v>96510.512804999729</c:v>
                 </c:pt>
                 <c:pt idx="27">
                   <c:v>58308.242627</c:v>
@@ -21558,10 +21162,10 @@
                   <c:v>48368.053999000003</c:v>
                 </c:pt>
                 <c:pt idx="34">
-                  <c:v>63682.418584999999</c:v>
+                  <c:v>63682.418585000014</c:v>
                 </c:pt>
                 <c:pt idx="35">
-                  <c:v>56730.658012000007</c:v>
+                  <c:v>56730.658012000022</c:v>
                 </c:pt>
                 <c:pt idx="36">
                   <c:v>69953.464536999818</c:v>
@@ -21582,13 +21186,13 @@
                   <c:v>36005.635886999997</c:v>
                 </c:pt>
                 <c:pt idx="42">
-                  <c:v>65076.780718999966</c:v>
+                  <c:v>65076.78071899998</c:v>
                 </c:pt>
                 <c:pt idx="43">
                   <c:v>68055.61226899999</c:v>
                 </c:pt>
                 <c:pt idx="44">
-                  <c:v>46937.608629999966</c:v>
+                  <c:v>46937.608629999981</c:v>
                 </c:pt>
                 <c:pt idx="45">
                   <c:v>116155.385505999</c:v>
@@ -21600,7 +21204,7 @@
                   <c:v>27635.843629999996</c:v>
                 </c:pt>
                 <c:pt idx="48">
-                  <c:v>73371.912771999763</c:v>
+                  <c:v>73371.912771999705</c:v>
                 </c:pt>
                 <c:pt idx="49">
                   <c:v>149084.62893699898</c:v>
@@ -21642,7 +21246,7 @@
                   <c:v>55653.720011999998</c:v>
                 </c:pt>
                 <c:pt idx="62">
-                  <c:v>158745.91140699966</c:v>
+                  <c:v>158745.9114069996</c:v>
                 </c:pt>
                 <c:pt idx="63">
                   <c:v>71975.377039000014</c:v>
@@ -21654,7 +21258,7 @@
                   <c:v>77133.764481999868</c:v>
                 </c:pt>
                 <c:pt idx="66">
-                  <c:v>26233.635071999961</c:v>
+                  <c:v>26233.63507199995</c:v>
                 </c:pt>
                 <c:pt idx="67">
                   <c:v>99524.063259999879</c:v>
@@ -21663,7 +21267,7 @@
                   <c:v>88887.512712999902</c:v>
                 </c:pt>
                 <c:pt idx="69">
-                  <c:v>68281.655729000122</c:v>
+                  <c:v>68281.655729000151</c:v>
                 </c:pt>
                 <c:pt idx="70">
                   <c:v>49727.643440999986</c:v>
@@ -21672,7 +21276,7 @@
                   <c:v>106494.429977999</c:v>
                 </c:pt>
                 <c:pt idx="72">
-                  <c:v>133664.85923199967</c:v>
+                  <c:v>133664.85923199961</c:v>
                 </c:pt>
                 <c:pt idx="73">
                   <c:v>49970.862745999999</c:v>
@@ -21738,7 +21342,7 @@
                   <c:v>42074.893143999994</c:v>
                 </c:pt>
                 <c:pt idx="5">
-                  <c:v>43035.974883999967</c:v>
+                  <c:v>43035.974883999988</c:v>
                 </c:pt>
                 <c:pt idx="6">
                   <c:v>108943.035246999</c:v>
@@ -21777,7 +21381,7 @@
                   <c:v>118446.01050299899</c:v>
                 </c:pt>
                 <c:pt idx="18">
-                  <c:v>113421.68371699913</c:v>
+                  <c:v>113421.68371699916</c:v>
                 </c:pt>
                 <c:pt idx="19">
                   <c:v>67219.918894999908</c:v>
@@ -21786,13 +21390,13 @@
                   <c:v>34596.600018000012</c:v>
                 </c:pt>
                 <c:pt idx="21">
-                  <c:v>25117.039942999952</c:v>
+                  <c:v>25117.039942999942</c:v>
                 </c:pt>
                 <c:pt idx="22">
                   <c:v>66598.192469999995</c:v>
                 </c:pt>
                 <c:pt idx="23">
-                  <c:v>28291.094184000038</c:v>
+                  <c:v>28291.094184000045</c:v>
                 </c:pt>
                 <c:pt idx="24">
                   <c:v>121613.86680699899</c:v>
@@ -21810,7 +21414,7 @@
                   <c:v>66955.415632999968</c:v>
                 </c:pt>
                 <c:pt idx="29">
-                  <c:v>71761.463541999765</c:v>
+                  <c:v>71761.463541999707</c:v>
                 </c:pt>
                 <c:pt idx="30">
                   <c:v>112322.72445400002</c:v>
@@ -21828,19 +21432,19 @@
                   <c:v>61274.561046999996</c:v>
                 </c:pt>
                 <c:pt idx="35">
-                  <c:v>67935.174694000147</c:v>
+                  <c:v>67935.174694000176</c:v>
                 </c:pt>
                 <c:pt idx="36">
                   <c:v>55619.775576</c:v>
                 </c:pt>
                 <c:pt idx="37">
-                  <c:v>32775.354501000067</c:v>
+                  <c:v>32775.354501000089</c:v>
                 </c:pt>
                 <c:pt idx="38">
                   <c:v>83733.315838999901</c:v>
                 </c:pt>
                 <c:pt idx="39">
-                  <c:v>27242.889519999866</c:v>
+                  <c:v>27242.889519999859</c:v>
                 </c:pt>
                 <c:pt idx="40">
                   <c:v>49609.044121999999</c:v>
@@ -21876,7 +21480,7 @@
                   <c:v>40179.483871000011</c:v>
                 </c:pt>
                 <c:pt idx="51">
-                  <c:v>25251.625919999962</c:v>
+                  <c:v>25251.625919999955</c:v>
                 </c:pt>
                 <c:pt idx="52">
                   <c:v>97760.617742999995</c:v>
@@ -21918,10 +21522,10 @@
                   <c:v>28169.332794999998</c:v>
                 </c:pt>
                 <c:pt idx="65">
-                  <c:v>50994.470277000066</c:v>
+                  <c:v>50994.47027700008</c:v>
                 </c:pt>
                 <c:pt idx="66">
-                  <c:v>141828.25919299867</c:v>
+                  <c:v>141828.25919299861</c:v>
                 </c:pt>
                 <c:pt idx="67">
                   <c:v>41052.147678000001</c:v>
@@ -21951,7 +21555,7 @@
                   <c:v>93658.431203999979</c:v>
                 </c:pt>
                 <c:pt idx="76">
-                  <c:v>33432.372830000008</c:v>
+                  <c:v>33432.372830000022</c:v>
                 </c:pt>
                 <c:pt idx="77">
                   <c:v>124305.28551299902</c:v>
@@ -21963,7 +21567,7 @@
                   <c:v>72285.408356999993</c:v>
                 </c:pt>
                 <c:pt idx="80">
-                  <c:v>31590.621919999969</c:v>
+                  <c:v>31590.621919999954</c:v>
                 </c:pt>
                 <c:pt idx="81">
                   <c:v>53384.615432999999</c:v>
@@ -22005,7 +21609,7 @@
                   <c:v>121594.838395</c:v>
                 </c:pt>
                 <c:pt idx="1">
-                  <c:v>30986.891458999962</c:v>
+                  <c:v>30986.891458999955</c:v>
                 </c:pt>
                 <c:pt idx="2">
                   <c:v>99503.828341</c:v>
@@ -22026,10 +21630,10 @@
                   <c:v>31289.730954999992</c:v>
                 </c:pt>
                 <c:pt idx="8">
-                  <c:v>63682.418584999999</c:v>
+                  <c:v>63682.418585000014</c:v>
                 </c:pt>
                 <c:pt idx="9">
-                  <c:v>56730.658012000007</c:v>
+                  <c:v>56730.658012000022</c:v>
                 </c:pt>
                 <c:pt idx="10">
                   <c:v>69953.464536999818</c:v>
@@ -22038,7 +21642,7 @@
                   <c:v>119496.305931999</c:v>
                 </c:pt>
                 <c:pt idx="12">
-                  <c:v>112030.60542399916</c:v>
+                  <c:v>112030.60542399919</c:v>
                 </c:pt>
                 <c:pt idx="13">
                   <c:v>28465.483525000021</c:v>
@@ -22056,7 +21660,7 @@
                   <c:v>36005.635886999997</c:v>
                 </c:pt>
                 <c:pt idx="18">
-                  <c:v>65076.780718999966</c:v>
+                  <c:v>65076.78071899998</c:v>
                 </c:pt>
                 <c:pt idx="19">
                   <c:v>68055.61226899999</c:v>
@@ -22065,7 +21669,7 @@
                   <c:v>31790.230535999897</c:v>
                 </c:pt>
                 <c:pt idx="21">
-                  <c:v>46937.608629999966</c:v>
+                  <c:v>46937.608629999981</c:v>
                 </c:pt>
                 <c:pt idx="22">
                   <c:v>116155.385505999</c:v>
@@ -22086,10 +21690,10 @@
                   <c:v>107948.36015299908</c:v>
                 </c:pt>
                 <c:pt idx="28">
-                  <c:v>73371.912771999763</c:v>
+                  <c:v>73371.912771999705</c:v>
                 </c:pt>
                 <c:pt idx="29">
-                  <c:v>96675.594877999858</c:v>
+                  <c:v>96675.594877999829</c:v>
                 </c:pt>
                 <c:pt idx="30">
                   <c:v>149084.62893699898</c:v>
@@ -22119,7 +21723,7 @@
                   <c:v>85273.385025000025</c:v>
                 </c:pt>
                 <c:pt idx="39">
-                  <c:v>31804.225194999937</c:v>
+                  <c:v>31804.225194999945</c:v>
                 </c:pt>
                 <c:pt idx="40">
                   <c:v>108435.58202099902</c:v>
@@ -22143,7 +21747,7 @@
                   <c:v>55653.720011999998</c:v>
                 </c:pt>
                 <c:pt idx="47">
-                  <c:v>158745.91140699966</c:v>
+                  <c:v>158745.9114069996</c:v>
                 </c:pt>
                 <c:pt idx="48">
                   <c:v>71975.377039000014</c:v>
@@ -22158,13 +21762,13 @@
                   <c:v>77133.764481999868</c:v>
                 </c:pt>
                 <c:pt idx="52">
-                  <c:v>26233.635071999961</c:v>
+                  <c:v>26233.63507199995</c:v>
                 </c:pt>
                 <c:pt idx="53">
                   <c:v>99524.063259999879</c:v>
                 </c:pt>
                 <c:pt idx="54">
-                  <c:v>28941.072536999869</c:v>
+                  <c:v>28941.072536999858</c:v>
                 </c:pt>
                 <c:pt idx="55">
                   <c:v>113469.794919999</c:v>
@@ -22173,7 +21777,7 @@
                   <c:v>88887.512712999902</c:v>
                 </c:pt>
                 <c:pt idx="57">
-                  <c:v>68281.655729000122</c:v>
+                  <c:v>68281.655729000151</c:v>
                 </c:pt>
                 <c:pt idx="58">
                   <c:v>49727.643440999986</c:v>
@@ -22188,7 +21792,7 @@
                   <c:v>110152.98363800001</c:v>
                 </c:pt>
                 <c:pt idx="62">
-                  <c:v>133664.85923199967</c:v>
+                  <c:v>133664.85923199961</c:v>
                 </c:pt>
                 <c:pt idx="63">
                   <c:v>49970.862745999999</c:v>
@@ -22260,7 +21864,7 @@
                   <c:v>42299.946663000002</c:v>
                 </c:pt>
                 <c:pt idx="3">
-                  <c:v>40646.847311999991</c:v>
+                  <c:v>40646.847312000005</c:v>
                 </c:pt>
                 <c:pt idx="4">
                   <c:v>78699.032292999938</c:v>
@@ -22278,13 +21882,13 @@
                   <c:v>61274.561046999996</c:v>
                 </c:pt>
                 <c:pt idx="9">
-                  <c:v>67935.174694000147</c:v>
+                  <c:v>67935.174694000176</c:v>
                 </c:pt>
                 <c:pt idx="10">
                   <c:v>55619.775576</c:v>
                 </c:pt>
                 <c:pt idx="11">
-                  <c:v>32775.354501000067</c:v>
+                  <c:v>32775.354501000089</c:v>
                 </c:pt>
                 <c:pt idx="12">
                   <c:v>36437.072376000011</c:v>
@@ -22296,7 +21900,7 @@
                   <c:v>83733.315838999901</c:v>
                 </c:pt>
                 <c:pt idx="15">
-                  <c:v>27242.889519999866</c:v>
+                  <c:v>27242.889519999859</c:v>
                 </c:pt>
                 <c:pt idx="16">
                   <c:v>49609.044121999999</c:v>
@@ -22347,13 +21951,13 @@
                   <c:v>40179.483871000011</c:v>
                 </c:pt>
                 <c:pt idx="32">
-                  <c:v>25251.625919999962</c:v>
+                  <c:v>25251.625919999955</c:v>
                 </c:pt>
                 <c:pt idx="33">
                   <c:v>97760.617742999995</c:v>
                 </c:pt>
                 <c:pt idx="34">
-                  <c:v>116255.38418699913</c:v>
+                  <c:v>116255.38418699916</c:v>
                 </c:pt>
                 <c:pt idx="35">
                   <c:v>107058.90540899902</c:v>
@@ -22401,13 +22005,13 @@
                   <c:v>28169.332794999998</c:v>
                 </c:pt>
                 <c:pt idx="50">
-                  <c:v>28657.794824000033</c:v>
+                  <c:v>28657.794824000041</c:v>
                 </c:pt>
                 <c:pt idx="51">
-                  <c:v>50994.470277000066</c:v>
+                  <c:v>50994.47027700008</c:v>
                 </c:pt>
                 <c:pt idx="52">
-                  <c:v>141828.25919299867</c:v>
+                  <c:v>141828.25919299861</c:v>
                 </c:pt>
                 <c:pt idx="53">
                   <c:v>41052.147678000001</c:v>
@@ -22416,7 +22020,7 @@
                   <c:v>117485.208135999</c:v>
                 </c:pt>
                 <c:pt idx="55">
-                  <c:v>34741.379071999967</c:v>
+                  <c:v>34741.379071999989</c:v>
                 </c:pt>
                 <c:pt idx="56">
                   <c:v>45847.102620999998</c:v>
@@ -22449,7 +22053,7 @@
                   <c:v>93658.431203999979</c:v>
                 </c:pt>
                 <c:pt idx="66">
-                  <c:v>33432.372830000008</c:v>
+                  <c:v>33432.372830000022</c:v>
                 </c:pt>
                 <c:pt idx="67">
                   <c:v>124305.28551299902</c:v>
@@ -22464,7 +22068,7 @@
                   <c:v>72285.408356999993</c:v>
                 </c:pt>
                 <c:pt idx="71">
-                  <c:v>31590.621919999969</c:v>
+                  <c:v>31590.621919999954</c:v>
                 </c:pt>
                 <c:pt idx="72">
                   <c:v>53384.615432999999</c:v>
@@ -22518,10 +22122,10 @@
                   <c:v>107721.272770999</c:v>
                 </c:pt>
                 <c:pt idx="2">
-                  <c:v>26576.145509999962</c:v>
+                  <c:v>26576.145509999955</c:v>
                 </c:pt>
                 <c:pt idx="3">
-                  <c:v>27411.209149999966</c:v>
+                  <c:v>27411.209149999959</c:v>
                 </c:pt>
                 <c:pt idx="4">
                   <c:v>105339.644604999</c:v>
@@ -22539,16 +22143,16 @@
                   <c:v>31766.709060999896</c:v>
                 </c:pt>
                 <c:pt idx="9">
-                  <c:v>33866.814606000065</c:v>
+                  <c:v>33866.81460600008</c:v>
                 </c:pt>
                 <c:pt idx="10">
                   <c:v>127308.532413999</c:v>
                 </c:pt>
                 <c:pt idx="11">
-                  <c:v>34838.504276000007</c:v>
+                  <c:v>34838.504276000021</c:v>
                 </c:pt>
                 <c:pt idx="12">
-                  <c:v>156029.85870499973</c:v>
+                  <c:v>156029.85870499967</c:v>
                 </c:pt>
                 <c:pt idx="13">
                   <c:v>31447.630323999896</c:v>
@@ -22566,7 +22170,7 @@
                   <c:v>148341.73663500001</c:v>
                 </c:pt>
                 <c:pt idx="18">
-                  <c:v>38496.094211999975</c:v>
+                  <c:v>38496.094211999996</c:v>
                 </c:pt>
                 <c:pt idx="19">
                   <c:v>56418.877220000002</c:v>
@@ -22578,7 +22182,7 @@
                   <c:v>106519.989470999</c:v>
                 </c:pt>
                 <c:pt idx="22">
-                  <c:v>149298.09450299866</c:v>
+                  <c:v>149298.0945029986</c:v>
                 </c:pt>
                 <c:pt idx="23">
                   <c:v>99164.150689999995</c:v>
@@ -22593,10 +22197,10 @@
                   <c:v>71865.753536999968</c:v>
                 </c:pt>
                 <c:pt idx="27">
-                  <c:v>119651.53327799987</c:v>
+                  <c:v>119651.53327799984</c:v>
                 </c:pt>
                 <c:pt idx="28">
-                  <c:v>156411.66441699947</c:v>
+                  <c:v>156411.66441699935</c:v>
                 </c:pt>
                 <c:pt idx="29">
                   <c:v>28019.528605999905</c:v>
@@ -22608,7 +22212,7 @@
                   <c:v>73549.070288999996</c:v>
                 </c:pt>
                 <c:pt idx="32">
-                  <c:v>132592.52071499874</c:v>
+                  <c:v>132592.52071499868</c:v>
                 </c:pt>
                 <c:pt idx="33">
                   <c:v>28424.169211999892</c:v>
@@ -22623,7 +22227,7 @@
                   <c:v>28838.4197849999</c:v>
                 </c:pt>
                 <c:pt idx="37">
-                  <c:v>60028.301243999966</c:v>
+                  <c:v>60028.30124399998</c:v>
                 </c:pt>
                 <c:pt idx="38">
                   <c:v>86831.646555999978</c:v>
@@ -22635,10 +22239,10 @@
                   <c:v>110059.48768599991</c:v>
                 </c:pt>
                 <c:pt idx="41">
-                  <c:v>67815.953533999767</c:v>
+                  <c:v>67815.953533999724</c:v>
                 </c:pt>
                 <c:pt idx="42">
-                  <c:v>64347.342814000025</c:v>
+                  <c:v>64347.342814000047</c:v>
                 </c:pt>
                 <c:pt idx="43">
                   <c:v>137703.40251599898</c:v>
@@ -22656,16 +22260,16 @@
                   <c:v>60981.525137999903</c:v>
                 </c:pt>
                 <c:pt idx="48">
-                  <c:v>47483.81911299999</c:v>
+                  <c:v>47483.819113000005</c:v>
                 </c:pt>
                 <c:pt idx="49">
-                  <c:v>43079.804358000067</c:v>
+                  <c:v>43079.804358000089</c:v>
                 </c:pt>
                 <c:pt idx="50">
                   <c:v>35631.333334000003</c:v>
                 </c:pt>
                 <c:pt idx="51">
-                  <c:v>28079.086403000038</c:v>
+                  <c:v>28079.086403000045</c:v>
                 </c:pt>
                 <c:pt idx="52">
                   <c:v>138603.142434999</c:v>
@@ -22674,19 +22278,19 @@
                   <c:v>122195.059563</c:v>
                 </c:pt>
                 <c:pt idx="54">
-                  <c:v>28316.674677999941</c:v>
+                  <c:v>28316.674677999927</c:v>
                 </c:pt>
                 <c:pt idx="55">
-                  <c:v>91203.533835999697</c:v>
+                  <c:v>91203.533835999653</c:v>
                 </c:pt>
                 <c:pt idx="56">
-                  <c:v>36036.562873999967</c:v>
+                  <c:v>36036.562873999988</c:v>
                 </c:pt>
                 <c:pt idx="57">
                   <c:v>61712.520930999897</c:v>
                 </c:pt>
                 <c:pt idx="58">
-                  <c:v>96510.512804999758</c:v>
+                  <c:v>96510.512804999729</c:v>
                 </c:pt>
                 <c:pt idx="59">
                   <c:v>49791.213291999899</c:v>
@@ -22707,7 +22311,7 @@
                   <c:v>68188.477948999993</c:v>
                 </c:pt>
                 <c:pt idx="65">
-                  <c:v>51176.974593999999</c:v>
+                  <c:v>51176.974594000014</c:v>
                 </c:pt>
                 <c:pt idx="66">
                   <c:v>90493.315355000013</c:v>
@@ -22755,7 +22359,7 @@
                   <c:v>42074.893143999994</c:v>
                 </c:pt>
                 <c:pt idx="7">
-                  <c:v>43035.974883999967</c:v>
+                  <c:v>43035.974883999988</c:v>
                 </c:pt>
                 <c:pt idx="8">
                   <c:v>108943.035246999</c:v>
@@ -22764,7 +22368,7 @@
                   <c:v>107667.31008700001</c:v>
                 </c:pt>
                 <c:pt idx="10">
-                  <c:v>30790.676252999969</c:v>
+                  <c:v>30790.676252999954</c:v>
                 </c:pt>
                 <c:pt idx="11">
                   <c:v>107187.641313999</c:v>
@@ -22818,7 +22422,7 @@
                   <c:v>32538.356291</c:v>
                 </c:pt>
                 <c:pt idx="28">
-                  <c:v>25825.337046999961</c:v>
+                  <c:v>25825.33704699995</c:v>
                 </c:pt>
                 <c:pt idx="29">
                   <c:v>136096.288253999</c:v>
@@ -22842,7 +22446,7 @@
                   <c:v>52487.810971000043</c:v>
                 </c:pt>
                 <c:pt idx="36">
-                  <c:v>113421.68371699913</c:v>
+                  <c:v>113421.68371699916</c:v>
                 </c:pt>
                 <c:pt idx="37">
                   <c:v>67219.918894999908</c:v>
@@ -22851,7 +22455,7 @@
                   <c:v>49166.012888000012</c:v>
                 </c:pt>
                 <c:pt idx="39">
-                  <c:v>103191.18011999913</c:v>
+                  <c:v>103191.18011999916</c:v>
                 </c:pt>
                 <c:pt idx="40">
                   <c:v>34596.600018000012</c:v>
@@ -22872,7 +22476,7 @@
                   <c:v>25545.003574999992</c:v>
                 </c:pt>
                 <c:pt idx="46">
-                  <c:v>25117.039942999952</c:v>
+                  <c:v>25117.039942999942</c:v>
                 </c:pt>
                 <c:pt idx="47">
                   <c:v>66598.192469999995</c:v>
@@ -22890,7 +22494,7 @@
                   <c:v>130585.788519999</c:v>
                 </c:pt>
                 <c:pt idx="52">
-                  <c:v>28291.094184000038</c:v>
+                  <c:v>28291.094184000045</c:v>
                 </c:pt>
                 <c:pt idx="53">
                   <c:v>32051.391921999992</c:v>
@@ -22899,7 +22503,7 @@
                   <c:v>121613.86680699899</c:v>
                 </c:pt>
                 <c:pt idx="55">
-                  <c:v>46800.814546000016</c:v>
+                  <c:v>46800.814546000031</c:v>
                 </c:pt>
                 <c:pt idx="56">
                   <c:v>103101.86865699902</c:v>
@@ -22938,7 +22542,7 @@
                   <c:v>66955.415632999968</c:v>
                 </c:pt>
                 <c:pt idx="68">
-                  <c:v>71761.463541999765</c:v>
+                  <c:v>71761.463541999707</c:v>
                 </c:pt>
                 <c:pt idx="69">
                   <c:v>53825.431078000001</c:v>
@@ -22971,7 +22575,7 @@
                   <c:v>116963.847112</c:v>
                 </c:pt>
                 <c:pt idx="1">
-                  <c:v>117344.87049200013</c:v>
+                  <c:v>117344.87049200016</c:v>
                 </c:pt>
                 <c:pt idx="2">
                   <c:v>137821.20699499999</c:v>
@@ -22983,7 +22587,7 @@
                   <c:v>142044.867807</c:v>
                 </c:pt>
                 <c:pt idx="5">
-                  <c:v>129299.07502000015</c:v>
+                  <c:v>129299.07502000018</c:v>
                 </c:pt>
                 <c:pt idx="6">
                   <c:v>132877.184985</c:v>
@@ -23001,13 +22605,13 @@
                   <c:v>123944.628249</c:v>
                 </c:pt>
                 <c:pt idx="11">
-                  <c:v>141940.24738200026</c:v>
+                  <c:v>141940.24738200032</c:v>
                 </c:pt>
                 <c:pt idx="12">
-                  <c:v>122660.18142400023</c:v>
+                  <c:v>122660.18142400029</c:v>
                 </c:pt>
                 <c:pt idx="13">
-                  <c:v>137882.33610699969</c:v>
+                  <c:v>137882.33610699963</c:v>
                 </c:pt>
                 <c:pt idx="14">
                   <c:v>110915.572812</c:v>
@@ -23016,13 +22620,13 @@
                   <c:v>129614.043429</c:v>
                 </c:pt>
                 <c:pt idx="16">
-                  <c:v>137083.28153299959</c:v>
+                  <c:v>137083.28153299948</c:v>
                 </c:pt>
                 <c:pt idx="17">
-                  <c:v>142104.48363899969</c:v>
+                  <c:v>142104.48363899963</c:v>
                 </c:pt>
                 <c:pt idx="18">
-                  <c:v>140659.78069099973</c:v>
+                  <c:v>140659.78069099967</c:v>
                 </c:pt>
                 <c:pt idx="19">
                   <c:v>82475.929230999973</c:v>
@@ -23043,7 +22647,7 @@
                   <c:v>91375.448296999908</c:v>
                 </c:pt>
                 <c:pt idx="25">
-                  <c:v>106365.91298399976</c:v>
+                  <c:v>106365.9129839997</c:v>
                 </c:pt>
                 <c:pt idx="26">
                   <c:v>118493.87124599902</c:v>
@@ -23070,7 +22674,7 @@
                   <c:v>102340.34269999994</c:v>
                 </c:pt>
                 <c:pt idx="34">
-                  <c:v>107088.41369599987</c:v>
+                  <c:v>107088.41369599984</c:v>
                 </c:pt>
                 <c:pt idx="35">
                   <c:v>94971.459580999988</c:v>
@@ -23079,10 +22683,10 @@
                   <c:v>109317.700669</c:v>
                 </c:pt>
                 <c:pt idx="37">
-                  <c:v>83732.155968000166</c:v>
+                  <c:v>83732.155968000196</c:v>
                 </c:pt>
                 <c:pt idx="38">
-                  <c:v>94257.134426000048</c:v>
+                  <c:v>94257.134426000091</c:v>
                 </c:pt>
                 <c:pt idx="39">
                   <c:v>88142.338179000013</c:v>
@@ -23115,7 +22719,7 @@
                   <c:v>87262.143750999894</c:v>
                 </c:pt>
                 <c:pt idx="1">
-                  <c:v>86258.914821999773</c:v>
+                  <c:v>86258.914821999744</c:v>
                 </c:pt>
                 <c:pt idx="2">
                   <c:v>75759.750415999995</c:v>
@@ -23157,7 +22761,7 @@
                   <c:v>89802.093482999902</c:v>
                 </c:pt>
                 <c:pt idx="15">
-                  <c:v>80140.605148000031</c:v>
+                  <c:v>80140.605148000061</c:v>
                 </c:pt>
                 <c:pt idx="16">
                   <c:v>76367.294025999901</c:v>
@@ -23175,7 +22779,7 @@
                   <c:v>88709.358934000004</c:v>
                 </c:pt>
                 <c:pt idx="21">
-                  <c:v>152640.86931499874</c:v>
+                  <c:v>152640.86931499868</c:v>
                 </c:pt>
                 <c:pt idx="22">
                   <c:v>105805.053959</c:v>
@@ -23187,7 +22791,7 @@
                   <c:v>104197.836472999</c:v>
                 </c:pt>
                 <c:pt idx="25">
-                  <c:v>91576.262515999697</c:v>
+                  <c:v>91576.262515999653</c:v>
                 </c:pt>
                 <c:pt idx="26">
                   <c:v>85959.330847999838</c:v>
@@ -23238,13 +22842,13 @@
                   <c:v>89007.801767000026</c:v>
                 </c:pt>
                 <c:pt idx="42">
-                  <c:v>88758.442043999763</c:v>
+                  <c:v>88758.442043999705</c:v>
                 </c:pt>
                 <c:pt idx="43">
                   <c:v>149622.52725499999</c:v>
                 </c:pt>
                 <c:pt idx="44">
-                  <c:v>150265.23237500037</c:v>
+                  <c:v>150265.23237500046</c:v>
                 </c:pt>
               </c:numCache>
             </c:numRef>
@@ -23280,7 +22884,7 @@
                   <c:v>113980.577538999</c:v>
                 </c:pt>
                 <c:pt idx="4">
-                  <c:v>122825.65932799916</c:v>
+                  <c:v>122825.65932799919</c:v>
                 </c:pt>
                 <c:pt idx="5">
                   <c:v>113590.02443600002</c:v>
@@ -23307,7 +22911,7 @@
                   <c:v>80078.094813999778</c:v>
                 </c:pt>
                 <c:pt idx="13">
-                  <c:v>76605.945335999757</c:v>
+                  <c:v>76605.945335999713</c:v>
                 </c:pt>
                 <c:pt idx="14">
                   <c:v>87651.918948999868</c:v>
@@ -23316,7 +22920,7 @@
                   <c:v>97869.025341999994</c:v>
                 </c:pt>
                 <c:pt idx="16">
-                  <c:v>101551.37576599923</c:v>
+                  <c:v>101551.37576599928</c:v>
                 </c:pt>
                 <c:pt idx="17">
                   <c:v>80324.142318999904</c:v>
@@ -23328,7 +22932,7 @@
                   <c:v>79698.843018</c:v>
                 </c:pt>
                 <c:pt idx="20">
-                  <c:v>81821.444857999697</c:v>
+                  <c:v>81821.444857999653</c:v>
                 </c:pt>
                 <c:pt idx="21">
                   <c:v>80614.956244999979</c:v>
@@ -23340,13 +22944,13 @@
                   <c:v>83592.875347999987</c:v>
                 </c:pt>
                 <c:pt idx="24">
-                  <c:v>79724.430509999758</c:v>
+                  <c:v>79724.430509999729</c:v>
                 </c:pt>
                 <c:pt idx="25">
                   <c:v>119596.66369299999</c:v>
                 </c:pt>
                 <c:pt idx="26">
-                  <c:v>120588.11942200015</c:v>
+                  <c:v>120588.11942200018</c:v>
                 </c:pt>
                 <c:pt idx="27">
                   <c:v>106580.14599800002</c:v>
@@ -23355,7 +22959,7 @@
                   <c:v>122746.27427699999</c:v>
                 </c:pt>
                 <c:pt idx="29">
-                  <c:v>109291.29323199976</c:v>
+                  <c:v>109291.29323199971</c:v>
                 </c:pt>
                 <c:pt idx="30">
                   <c:v>110726.30165600005</c:v>
@@ -23376,7 +22980,7 @@
                   <c:v>99187.056576999879</c:v>
                 </c:pt>
                 <c:pt idx="36">
-                  <c:v>152500.93968299867</c:v>
+                  <c:v>152500.93968299861</c:v>
                 </c:pt>
               </c:numCache>
             </c:numRef>
@@ -23388,7 +22992,7 @@
                 <c:formatCode>General</c:formatCode>
                 <c:ptCount val="1048576"/>
                 <c:pt idx="0">
-                  <c:v>84419.866971999727</c:v>
+                  <c:v>84419.866971999683</c:v>
                 </c:pt>
                 <c:pt idx="1">
                   <c:v>82747.264453999902</c:v>
@@ -23406,10 +23010,10 @@
                   <c:v>92477.728181000013</c:v>
                 </c:pt>
                 <c:pt idx="6">
-                  <c:v>88563.885727000132</c:v>
+                  <c:v>88563.885727000161</c:v>
                 </c:pt>
                 <c:pt idx="7">
-                  <c:v>100151.07909600013</c:v>
+                  <c:v>100151.07909600016</c:v>
                 </c:pt>
                 <c:pt idx="8">
                   <c:v>110148.03087899997</c:v>
@@ -23421,7 +23025,7 @@
                   <c:v>107546.287224999</c:v>
                 </c:pt>
                 <c:pt idx="11">
-                  <c:v>121242.72546299919</c:v>
+                  <c:v>121242.72546299924</c:v>
                 </c:pt>
                 <c:pt idx="12">
                   <c:v>134486.92882399898</c:v>
@@ -23430,7 +23034,7 @@
                   <c:v>139732.25410399892</c:v>
                 </c:pt>
                 <c:pt idx="14">
-                  <c:v>114989.69922499913</c:v>
+                  <c:v>114989.69922499916</c:v>
                 </c:pt>
                 <c:pt idx="15">
                   <c:v>106179.23608299901</c:v>
@@ -23502,11 +23106,11 @@
             </c:numRef>
           </c:yVal>
         </c:ser>
-        <c:axId val="88083072"/>
-        <c:axId val="88093824"/>
+        <c:axId val="107003904"/>
+        <c:axId val="107005440"/>
       </c:scatterChart>
       <c:valAx>
-        <c:axId val="88083072"/>
+        <c:axId val="107003904"/>
         <c:scaling>
           <c:orientation val="minMax"/>
         </c:scaling>
@@ -23520,15 +23124,15 @@
             <a:pPr>
               <a:defRPr lang="es-PY"/>
             </a:pPr>
-            <a:endParaRPr lang="es-ES"/>
+            <a:endParaRPr lang="es-PY"/>
           </a:p>
         </c:txPr>
-        <c:crossAx val="88093824"/>
+        <c:crossAx val="107005440"/>
         <c:crosses val="autoZero"/>
         <c:crossBetween val="midCat"/>
       </c:valAx>
       <c:valAx>
-        <c:axId val="88093824"/>
+        <c:axId val="107005440"/>
         <c:scaling>
           <c:orientation val="minMax"/>
         </c:scaling>
@@ -23543,10 +23147,10 @@
             <a:pPr>
               <a:defRPr lang="es-PY"/>
             </a:pPr>
-            <a:endParaRPr lang="es-ES"/>
+            <a:endParaRPr lang="es-PY"/>
           </a:p>
         </c:txPr>
-        <c:crossAx val="88083072"/>
+        <c:crossAx val="107003904"/>
         <c:crosses val="autoZero"/>
         <c:crossBetween val="midCat"/>
       </c:valAx>
@@ -23560,7 +23164,7 @@
           <a:pPr>
             <a:defRPr lang="es-PY"/>
           </a:pPr>
-          <a:endParaRPr lang="es-ES"/>
+          <a:endParaRPr lang="es-PY"/>
         </a:p>
       </c:txPr>
     </c:legend>
@@ -23573,7 +23177,7 @@
 <file path=word/charts/chart2.xml><?xml version="1.0" encoding="utf-8"?>
 <c:chartSpace xmlns:c="http://schemas.openxmlformats.org/drawingml/2006/chart" xmlns:a="http://schemas.openxmlformats.org/drawingml/2006/main" xmlns:r="http://schemas.openxmlformats.org/officeDocument/2006/relationships">
   <c:date1904 val="1"/>
-  <c:lang val="es-ES"/>
+  <c:lang val="es-PY"/>
   <c:chart>
     <c:plotArea>
       <c:layout/>
@@ -23603,10 +23207,10 @@
                   <c:v>48915.265059999998</c:v>
                 </c:pt>
                 <c:pt idx="2">
-                  <c:v>171869.99241499972</c:v>
+                  <c:v>171869.99241499967</c:v>
                 </c:pt>
                 <c:pt idx="3">
-                  <c:v>26394.689930999972</c:v>
+                  <c:v>26394.689930999961</c:v>
                 </c:pt>
                 <c:pt idx="4">
                   <c:v>45306.206086999999</c:v>
@@ -23621,7 +23225,7 @@
                   <c:v>61516.917683</c:v>
                 </c:pt>
                 <c:pt idx="8">
-                  <c:v>157312.08636399973</c:v>
+                  <c:v>157312.08636399967</c:v>
                 </c:pt>
                 <c:pt idx="9">
                   <c:v>117917.39150199899</c:v>
@@ -23633,7 +23237,7 @@
                   <c:v>143447.28275300001</c:v>
                 </c:pt>
                 <c:pt idx="12">
-                  <c:v>34778.883857000052</c:v>
+                  <c:v>34778.883857000066</c:v>
                 </c:pt>
                 <c:pt idx="13">
                   <c:v>159760.02205500001</c:v>
@@ -23651,10 +23255,10 @@
                   <c:v>92105.293266999972</c:v>
                 </c:pt>
                 <c:pt idx="18">
-                  <c:v>147882.40429699872</c:v>
+                  <c:v>147882.40429699866</c:v>
                 </c:pt>
                 <c:pt idx="19">
-                  <c:v>91827.437277999707</c:v>
+                  <c:v>91827.437277999648</c:v>
                 </c:pt>
                 <c:pt idx="20">
                   <c:v>166530.58027999901</c:v>
@@ -23663,7 +23267,7 @@
                   <c:v>128261.30399299999</c:v>
                 </c:pt>
                 <c:pt idx="22">
-                  <c:v>74208.539720000103</c:v>
+                  <c:v>74208.539720000132</c:v>
                 </c:pt>
                 <c:pt idx="23">
                   <c:v>35007.978927000011</c:v>
@@ -23678,7 +23282,7 @@
                   <c:v>65876.365908000007</c:v>
                 </c:pt>
                 <c:pt idx="27">
-                  <c:v>73176.449573999824</c:v>
+                  <c:v>73176.449573999766</c:v>
                 </c:pt>
                 <c:pt idx="28">
                   <c:v>158797.706088999</c:v>
@@ -23696,10 +23300,10 @@
                   <c:v>74148.999956</c:v>
                 </c:pt>
                 <c:pt idx="33">
-                  <c:v>38885.810802999986</c:v>
+                  <c:v>38885.810803000008</c:v>
                 </c:pt>
                 <c:pt idx="34">
-                  <c:v>97981.418673999724</c:v>
+                  <c:v>97981.418673999666</c:v>
                 </c:pt>
                 <c:pt idx="35">
                   <c:v>39105.986882000012</c:v>
@@ -23726,7 +23330,7 @@
                   <c:v>88776.191387000013</c:v>
                 </c:pt>
                 <c:pt idx="43">
-                  <c:v>30800.259171999973</c:v>
+                  <c:v>30800.259171999962</c:v>
                 </c:pt>
                 <c:pt idx="44">
                   <c:v>134494.84417900001</c:v>
@@ -23735,7 +23339,7 @@
                   <c:v>79369.866137999998</c:v>
                 </c:pt>
                 <c:pt idx="46">
-                  <c:v>40063.182839999994</c:v>
+                  <c:v>40063.182840000009</c:v>
                 </c:pt>
                 <c:pt idx="47">
                   <c:v>120554.02160199999</c:v>
@@ -23756,7 +23360,7 @@
                   <c:v>48188.685882999998</c:v>
                 </c:pt>
                 <c:pt idx="53">
-                  <c:v>26627.613656999856</c:v>
+                  <c:v>26627.613656999849</c:v>
                 </c:pt>
                 <c:pt idx="54">
                   <c:v>55885.2230329999</c:v>
@@ -23819,10 +23423,10 @@
                   <c:v>25849.668949999996</c:v>
                 </c:pt>
                 <c:pt idx="74">
-                  <c:v>87891.571427000104</c:v>
+                  <c:v>87891.571427000148</c:v>
                 </c:pt>
                 <c:pt idx="75">
-                  <c:v>33107.158295999994</c:v>
+                  <c:v>33107.158296000016</c:v>
                 </c:pt>
                 <c:pt idx="76">
                   <c:v>75707.593248999838</c:v>
@@ -23843,7 +23447,7 @@
                   <c:v>37190.269860999986</c:v>
                 </c:pt>
                 <c:pt idx="82">
-                  <c:v>44141.978261999961</c:v>
+                  <c:v>44141.978261999975</c:v>
                 </c:pt>
                 <c:pt idx="83">
                   <c:v>123740.23976199902</c:v>
@@ -23867,19 +23471,19 @@
                   <c:v>31976.12772</c:v>
                 </c:pt>
                 <c:pt idx="1">
-                  <c:v>83827.406572999826</c:v>
+                  <c:v>83827.406572999767</c:v>
                 </c:pt>
                 <c:pt idx="2">
-                  <c:v>23611.132264999873</c:v>
+                  <c:v>23611.132264999862</c:v>
                 </c:pt>
                 <c:pt idx="3">
-                  <c:v>151272.33689099879</c:v>
+                  <c:v>151272.33689099873</c:v>
                 </c:pt>
                 <c:pt idx="4">
                   <c:v>88610.982608999999</c:v>
                 </c:pt>
                 <c:pt idx="5">
-                  <c:v>33807.464654999952</c:v>
+                  <c:v>33807.464654999967</c:v>
                 </c:pt>
                 <c:pt idx="6">
                   <c:v>28310.914236999892</c:v>
@@ -23888,7 +23492,7 @@
                   <c:v>73078.630760000087</c:v>
                 </c:pt>
                 <c:pt idx="8">
-                  <c:v>25548.737346999973</c:v>
+                  <c:v>25548.737346999962</c:v>
                 </c:pt>
                 <c:pt idx="9">
                   <c:v>33422.066690999898</c:v>
@@ -23900,7 +23504,7 @@
                   <c:v>28203.817434999899</c:v>
                 </c:pt>
                 <c:pt idx="12">
-                  <c:v>111822.0811529991</c:v>
+                  <c:v>111822.08115299913</c:v>
                 </c:pt>
                 <c:pt idx="13">
                   <c:v>24672.895375999899</c:v>
@@ -23915,10 +23519,10 @@
                   <c:v>61528.983183999997</c:v>
                 </c:pt>
                 <c:pt idx="17">
-                  <c:v>45862.819897000052</c:v>
+                  <c:v>45862.819897000067</c:v>
                 </c:pt>
                 <c:pt idx="18">
-                  <c:v>26247.315476999964</c:v>
+                  <c:v>26247.315476999953</c:v>
                 </c:pt>
                 <c:pt idx="19">
                   <c:v>46998.611195999998</c:v>
@@ -23936,7 +23540,7 @@
                   <c:v>106394.526338</c:v>
                 </c:pt>
                 <c:pt idx="24">
-                  <c:v>42778.178095999952</c:v>
+                  <c:v>42778.178095999967</c:v>
                 </c:pt>
                 <c:pt idx="25">
                   <c:v>39546.394789999998</c:v>
@@ -23972,10 +23576,10 @@
                   <c:v>100204.149609</c:v>
                 </c:pt>
                 <c:pt idx="36">
-                  <c:v>103076.01654199982</c:v>
+                  <c:v>103076.01654199976</c:v>
                 </c:pt>
                 <c:pt idx="37">
-                  <c:v>74214.642031999902</c:v>
+                  <c:v>74214.642031999858</c:v>
                 </c:pt>
                 <c:pt idx="38">
                   <c:v>155154.646993</c:v>
@@ -23990,13 +23594,13 @@
                   <c:v>53621.481339000013</c:v>
                 </c:pt>
                 <c:pt idx="42">
-                  <c:v>49311.852313000069</c:v>
+                  <c:v>49311.85231300009</c:v>
                 </c:pt>
                 <c:pt idx="43">
                   <c:v>124301.41063999897</c:v>
                 </c:pt>
                 <c:pt idx="44">
-                  <c:v>28393.406191000031</c:v>
+                  <c:v>28393.406191000038</c:v>
                 </c:pt>
                 <c:pt idx="45">
                   <c:v>49902.245508</c:v>
@@ -24050,7 +23654,7 @@
                   <c:v>84413.096758</c:v>
                 </c:pt>
                 <c:pt idx="62">
-                  <c:v>61866.955211000051</c:v>
+                  <c:v>61866.955211000066</c:v>
                 </c:pt>
                 <c:pt idx="63">
                   <c:v>41003.389621000002</c:v>
@@ -24059,7 +23663,7 @@
                   <c:v>130232.039087999</c:v>
                 </c:pt>
                 <c:pt idx="65">
-                  <c:v>37413.098096999951</c:v>
+                  <c:v>37413.098096999965</c:v>
                 </c:pt>
                 <c:pt idx="66">
                   <c:v>72583.859232000003</c:v>
@@ -24113,7 +23717,7 @@
                   <c:v>93413.786216999899</c:v>
                 </c:pt>
                 <c:pt idx="83">
-                  <c:v>32229.607968999873</c:v>
+                  <c:v>32229.607968999866</c:v>
                 </c:pt>
                 <c:pt idx="84">
                   <c:v>54304.755766999995</c:v>
@@ -24158,10 +23762,10 @@
                   <c:v>75203.245335999978</c:v>
                 </c:pt>
                 <c:pt idx="5">
-                  <c:v>38885.810802999986</c:v>
+                  <c:v>38885.810803000008</c:v>
                 </c:pt>
                 <c:pt idx="6">
-                  <c:v>97981.418673999724</c:v>
+                  <c:v>97981.418673999666</c:v>
                 </c:pt>
                 <c:pt idx="7">
                   <c:v>39105.986882000012</c:v>
@@ -24188,7 +23792,7 @@
                   <c:v>88776.191387000013</c:v>
                 </c:pt>
                 <c:pt idx="15">
-                  <c:v>30800.259171999973</c:v>
+                  <c:v>30800.259171999962</c:v>
                 </c:pt>
                 <c:pt idx="16">
                   <c:v>134494.84417900001</c:v>
@@ -24197,7 +23801,7 @@
                   <c:v>79369.866137999998</c:v>
                 </c:pt>
                 <c:pt idx="18">
-                  <c:v>40063.182839999994</c:v>
+                  <c:v>40063.182840000009</c:v>
                 </c:pt>
                 <c:pt idx="19">
                   <c:v>120554.02160199999</c:v>
@@ -24221,7 +23825,7 @@
                   <c:v>48188.685882999998</c:v>
                 </c:pt>
                 <c:pt idx="26">
-                  <c:v>26627.613656999856</c:v>
+                  <c:v>26627.613656999849</c:v>
                 </c:pt>
                 <c:pt idx="27">
                   <c:v>55885.2230329999</c:v>
@@ -24305,10 +23909,10 @@
                   <c:v>25849.668949999996</c:v>
                 </c:pt>
                 <c:pt idx="54">
-                  <c:v>87891.571427000104</c:v>
+                  <c:v>87891.571427000148</c:v>
                 </c:pt>
                 <c:pt idx="55">
-                  <c:v>33107.158295999994</c:v>
+                  <c:v>33107.158296000016</c:v>
                 </c:pt>
                 <c:pt idx="56">
                   <c:v>75707.593248999838</c:v>
@@ -24344,10 +23948,10 @@
                   <c:v>37190.269860999986</c:v>
                 </c:pt>
                 <c:pt idx="67">
-                  <c:v>44141.978261999961</c:v>
+                  <c:v>44141.978261999975</c:v>
                 </c:pt>
                 <c:pt idx="68">
-                  <c:v>146414.28650299879</c:v>
+                  <c:v>146414.28650299873</c:v>
                 </c:pt>
                 <c:pt idx="69">
                   <c:v>123740.23976199902</c:v>
@@ -24362,7 +23966,7 @@
                   <c:v>129537.29642899902</c:v>
                 </c:pt>
                 <c:pt idx="73">
-                  <c:v>119511.3594000001</c:v>
+                  <c:v>119511.35940000013</c:v>
                 </c:pt>
                 <c:pt idx="74">
                   <c:v>109083.522357999</c:v>
@@ -24407,10 +24011,10 @@
                   <c:v>100204.149609</c:v>
                 </c:pt>
                 <c:pt idx="8">
-                  <c:v>103076.01654199982</c:v>
+                  <c:v>103076.01654199976</c:v>
                 </c:pt>
                 <c:pt idx="9">
-                  <c:v>74214.642031999902</c:v>
+                  <c:v>74214.642031999858</c:v>
                 </c:pt>
                 <c:pt idx="10">
                   <c:v>155154.646993</c:v>
@@ -24425,13 +24029,13 @@
                   <c:v>53621.481339000013</c:v>
                 </c:pt>
                 <c:pt idx="14">
-                  <c:v>49311.852313000069</c:v>
+                  <c:v>49311.85231300009</c:v>
                 </c:pt>
                 <c:pt idx="15">
                   <c:v>124301.41063999897</c:v>
                 </c:pt>
                 <c:pt idx="16">
-                  <c:v>28393.406191000031</c:v>
+                  <c:v>28393.406191000038</c:v>
                 </c:pt>
                 <c:pt idx="17">
                   <c:v>49902.245508</c:v>
@@ -24479,7 +24083,7 @@
                   <c:v>89618.683084000004</c:v>
                 </c:pt>
                 <c:pt idx="32">
-                  <c:v>28106.610096999972</c:v>
+                  <c:v>28106.610096999961</c:v>
                 </c:pt>
                 <c:pt idx="33">
                   <c:v>45517.269856999999</c:v>
@@ -24497,7 +24101,7 @@
                   <c:v>84413.096758</c:v>
                 </c:pt>
                 <c:pt idx="38">
-                  <c:v>61866.955211000051</c:v>
+                  <c:v>61866.955211000066</c:v>
                 </c:pt>
                 <c:pt idx="39">
                   <c:v>25487.219453999896</c:v>
@@ -24512,13 +24116,13 @@
                   <c:v>130232.039087999</c:v>
                 </c:pt>
                 <c:pt idx="43">
-                  <c:v>37413.098096999951</c:v>
+                  <c:v>37413.098096999965</c:v>
                 </c:pt>
                 <c:pt idx="44">
-                  <c:v>58666.326879000051</c:v>
+                  <c:v>58666.326879000066</c:v>
                 </c:pt>
                 <c:pt idx="45">
-                  <c:v>83694.916473999823</c:v>
+                  <c:v>83694.916473999765</c:v>
                 </c:pt>
                 <c:pt idx="46">
                   <c:v>72583.859232000003</c:v>
@@ -24590,7 +24194,7 @@
                   <c:v>27612.456561999996</c:v>
                 </c:pt>
                 <c:pt idx="69">
-                  <c:v>32229.607968999873</c:v>
+                  <c:v>32229.607968999866</c:v>
                 </c:pt>
                 <c:pt idx="70">
                   <c:v>25137.874492999999</c:v>
@@ -24611,7 +24215,7 @@
                   <c:v>108811.454623999</c:v>
                 </c:pt>
                 <c:pt idx="76">
-                  <c:v>34832.65965699996</c:v>
+                  <c:v>34832.659656999975</c:v>
                 </c:pt>
               </c:numCache>
             </c:numRef>
@@ -24635,22 +24239,22 @@
                 <c:formatCode>General</c:formatCode>
                 <c:ptCount val="1048576"/>
                 <c:pt idx="0">
-                  <c:v>56499.647839999969</c:v>
+                  <c:v>56499.647839999991</c:v>
                 </c:pt>
                 <c:pt idx="1">
                   <c:v>42719.071201999999</c:v>
                 </c:pt>
                 <c:pt idx="2">
-                  <c:v>40696.344033000052</c:v>
+                  <c:v>40696.344033000067</c:v>
                 </c:pt>
                 <c:pt idx="3">
-                  <c:v>154883.95403699955</c:v>
+                  <c:v>154883.95403699944</c:v>
                 </c:pt>
                 <c:pt idx="4">
                   <c:v>123914.80534099902</c:v>
                 </c:pt>
                 <c:pt idx="5">
-                  <c:v>29428.190329999972</c:v>
+                  <c:v>29428.190329999961</c:v>
                 </c:pt>
                 <c:pt idx="6">
                   <c:v>102068.584244999</c:v>
@@ -24659,13 +24263,13 @@
                   <c:v>48915.265059999998</c:v>
                 </c:pt>
                 <c:pt idx="8">
-                  <c:v>156829.38649499862</c:v>
+                  <c:v>156829.38649499853</c:v>
                 </c:pt>
                 <c:pt idx="9">
                   <c:v>53853.087006000002</c:v>
                 </c:pt>
                 <c:pt idx="10">
-                  <c:v>171869.99241499972</c:v>
+                  <c:v>171869.99241499967</c:v>
                 </c:pt>
                 <c:pt idx="11">
                   <c:v>138124.23576399899</c:v>
@@ -24680,7 +24284,7 @@
                   <c:v>33467.444429000003</c:v>
                 </c:pt>
                 <c:pt idx="15">
-                  <c:v>26394.689930999972</c:v>
+                  <c:v>26394.689930999961</c:v>
                 </c:pt>
                 <c:pt idx="16">
                   <c:v>45306.206086999999</c:v>
@@ -24713,7 +24317,7 @@
                   <c:v>61516.917683</c:v>
                 </c:pt>
                 <c:pt idx="26">
-                  <c:v>157312.08636399973</c:v>
+                  <c:v>157312.08636399967</c:v>
                 </c:pt>
                 <c:pt idx="27">
                   <c:v>122775.13026499902</c:v>
@@ -24746,7 +24350,7 @@
                   <c:v>59017.655004999899</c:v>
                 </c:pt>
                 <c:pt idx="37">
-                  <c:v>34778.883857000052</c:v>
+                  <c:v>34778.883857000066</c:v>
                 </c:pt>
                 <c:pt idx="38">
                   <c:v>159760.02205500001</c:v>
@@ -24755,7 +24359,7 @@
                   <c:v>50519.845615000013</c:v>
                 </c:pt>
                 <c:pt idx="40">
-                  <c:v>29809.94088900003</c:v>
+                  <c:v>29809.940889000038</c:v>
                 </c:pt>
                 <c:pt idx="41">
                   <c:v>143905.24346099899</c:v>
@@ -24779,7 +24383,7 @@
                   <c:v>71719.471216000005</c:v>
                 </c:pt>
                 <c:pt idx="48">
-                  <c:v>38670.470220999952</c:v>
+                  <c:v>38670.470220999967</c:v>
                 </c:pt>
                 <c:pt idx="49">
                   <c:v>92105.293266999972</c:v>
@@ -24788,10 +24392,10 @@
                   <c:v>32067.038833999999</c:v>
                 </c:pt>
                 <c:pt idx="51">
-                  <c:v>147882.40429699872</c:v>
+                  <c:v>147882.40429699866</c:v>
                 </c:pt>
                 <c:pt idx="52">
-                  <c:v>91827.437277999707</c:v>
+                  <c:v>91827.437277999648</c:v>
                 </c:pt>
                 <c:pt idx="53">
                   <c:v>166530.58027999901</c:v>
@@ -24806,16 +24410,16 @@
                   <c:v>100709.91420299899</c:v>
                 </c:pt>
                 <c:pt idx="57">
-                  <c:v>74208.539720000103</c:v>
+                  <c:v>74208.539720000132</c:v>
                 </c:pt>
                 <c:pt idx="58">
-                  <c:v>27651.781095000031</c:v>
+                  <c:v>27651.781095000038</c:v>
                 </c:pt>
                 <c:pt idx="59">
                   <c:v>35007.978927000011</c:v>
                 </c:pt>
                 <c:pt idx="60">
-                  <c:v>56111.399530999952</c:v>
+                  <c:v>56111.399530999966</c:v>
                 </c:pt>
                 <c:pt idx="61">
                   <c:v>95229.035030999905</c:v>
@@ -24827,19 +24431,19 @@
                   <c:v>65876.365908000007</c:v>
                 </c:pt>
                 <c:pt idx="64">
-                  <c:v>29965.516056999972</c:v>
+                  <c:v>29965.516056999961</c:v>
                 </c:pt>
                 <c:pt idx="65">
-                  <c:v>27522.568282000026</c:v>
+                  <c:v>27522.568282000029</c:v>
                 </c:pt>
                 <c:pt idx="66">
-                  <c:v>123383.0217139991</c:v>
+                  <c:v>123383.02171399913</c:v>
                 </c:pt>
                 <c:pt idx="67">
-                  <c:v>97557.399724000003</c:v>
+                  <c:v>97557.399724000032</c:v>
                 </c:pt>
                 <c:pt idx="68">
-                  <c:v>73176.449573999824</c:v>
+                  <c:v>73176.449573999766</c:v>
                 </c:pt>
                 <c:pt idx="69">
                   <c:v>158797.706088999</c:v>
@@ -24848,7 +24452,7 @@
                   <c:v>60242.685140999994</c:v>
                 </c:pt>
                 <c:pt idx="71">
-                  <c:v>59637.55323399997</c:v>
+                  <c:v>59637.553233999999</c:v>
                 </c:pt>
                 <c:pt idx="72">
                   <c:v>86633.281017000001</c:v>
@@ -24857,7 +24461,7 @@
                   <c:v>98467.286743999968</c:v>
                 </c:pt>
                 <c:pt idx="74">
-                  <c:v>27513.612625999973</c:v>
+                  <c:v>27513.612625999962</c:v>
                 </c:pt>
               </c:numCache>
             </c:numRef>
@@ -24890,7 +24494,7 @@
                   <c:v>37533.864451000001</c:v>
                 </c:pt>
                 <c:pt idx="7">
-                  <c:v>83827.406572999826</c:v>
+                  <c:v>83827.406572999767</c:v>
                 </c:pt>
                 <c:pt idx="8">
                   <c:v>25898.390175999899</c:v>
@@ -24899,10 +24503,10 @@
                   <c:v>80851.267817999978</c:v>
                 </c:pt>
                 <c:pt idx="10">
-                  <c:v>23611.132264999873</c:v>
+                  <c:v>23611.132264999862</c:v>
                 </c:pt>
                 <c:pt idx="11">
-                  <c:v>28425.58168400003</c:v>
+                  <c:v>28425.581684000037</c:v>
                 </c:pt>
                 <c:pt idx="12">
                   <c:v>81560.866442999992</c:v>
@@ -24911,16 +24515,16 @@
                   <c:v>97682.215841999918</c:v>
                 </c:pt>
                 <c:pt idx="14">
-                  <c:v>115394.8894610001</c:v>
+                  <c:v>115394.88946100013</c:v>
                 </c:pt>
                 <c:pt idx="15">
-                  <c:v>151272.33689099879</c:v>
+                  <c:v>151272.33689099873</c:v>
                 </c:pt>
                 <c:pt idx="16">
                   <c:v>88610.982608999999</c:v>
                 </c:pt>
                 <c:pt idx="17">
-                  <c:v>93462.629025000104</c:v>
+                  <c:v>93462.629025000148</c:v>
                 </c:pt>
                 <c:pt idx="18">
                   <c:v>79707.820771000013</c:v>
@@ -24929,13 +24533,13 @@
                   <c:v>78766.455252</c:v>
                 </c:pt>
                 <c:pt idx="20">
-                  <c:v>33807.464654999952</c:v>
+                  <c:v>33807.464654999967</c:v>
                 </c:pt>
                 <c:pt idx="21">
-                  <c:v>145541.8592299998</c:v>
+                  <c:v>145541.85922999974</c:v>
                 </c:pt>
                 <c:pt idx="22">
-                  <c:v>95629.397083999793</c:v>
+                  <c:v>95629.397083999778</c:v>
                 </c:pt>
                 <c:pt idx="23">
                   <c:v>28310.914236999892</c:v>
@@ -24947,7 +24551,7 @@
                   <c:v>73078.630760000087</c:v>
                 </c:pt>
                 <c:pt idx="26">
-                  <c:v>25548.737346999973</c:v>
+                  <c:v>25548.737346999962</c:v>
                 </c:pt>
                 <c:pt idx="27">
                   <c:v>33169.347503000012</c:v>
@@ -24980,7 +24584,7 @@
                   <c:v>78627.552626000004</c:v>
                 </c:pt>
                 <c:pt idx="37">
-                  <c:v>111822.0811529991</c:v>
+                  <c:v>111822.08115299913</c:v>
                 </c:pt>
                 <c:pt idx="38">
                   <c:v>24672.895375999899</c:v>
@@ -25016,13 +24620,13 @@
                   <c:v>104964.307191</c:v>
                 </c:pt>
                 <c:pt idx="49">
-                  <c:v>45862.819897000052</c:v>
+                  <c:v>45862.819897000067</c:v>
                 </c:pt>
                 <c:pt idx="50">
                   <c:v>117897.26660699997</c:v>
                 </c:pt>
                 <c:pt idx="51">
-                  <c:v>26247.315476999964</c:v>
+                  <c:v>26247.315476999953</c:v>
                 </c:pt>
                 <c:pt idx="52">
                   <c:v>46998.611195999998</c:v>
@@ -25052,7 +24656,7 @@
                   <c:v>80503.229481000002</c:v>
                 </c:pt>
                 <c:pt idx="61">
-                  <c:v>42778.178095999952</c:v>
+                  <c:v>42778.178095999967</c:v>
                 </c:pt>
                 <c:pt idx="62">
                   <c:v>39546.394789999998</c:v>
@@ -25067,7 +24671,7 @@
                   <c:v>140742.05220599999</c:v>
                 </c:pt>
                 <c:pt idx="66">
-                  <c:v>32762.835207999873</c:v>
+                  <c:v>32762.835207999862</c:v>
                 </c:pt>
                 <c:pt idx="67">
                   <c:v>41148.637318999899</c:v>
@@ -25139,7 +24743,7 @@
                   <c:v>91538.949685999818</c:v>
                 </c:pt>
                 <c:pt idx="8">
-                  <c:v>90889.490878999888</c:v>
+                  <c:v>90889.490878999859</c:v>
                 </c:pt>
                 <c:pt idx="9">
                   <c:v>103709.894856999</c:v>
@@ -25148,7 +24752,7 @@
                   <c:v>101665.09610799899</c:v>
                 </c:pt>
                 <c:pt idx="11">
-                  <c:v>90820.543103999793</c:v>
+                  <c:v>90820.543103999778</c:v>
                 </c:pt>
                 <c:pt idx="12">
                   <c:v>113642.274553</c:v>
@@ -25178,13 +24782,13 @@
                   <c:v>99704.127485000005</c:v>
                 </c:pt>
                 <c:pt idx="21">
-                  <c:v>110054.5799270001</c:v>
+                  <c:v>110054.57992700013</c:v>
                 </c:pt>
                 <c:pt idx="22">
                   <c:v>85609.915353999808</c:v>
                 </c:pt>
                 <c:pt idx="23">
-                  <c:v>83842.562987999801</c:v>
+                  <c:v>83842.562987999758</c:v>
                 </c:pt>
                 <c:pt idx="24">
                   <c:v>83637.683639999901</c:v>
@@ -25238,7 +24842,7 @@
                   <c:v>108884.599987999</c:v>
                 </c:pt>
                 <c:pt idx="9">
-                  <c:v>92413.298599999893</c:v>
+                  <c:v>92413.298599999878</c:v>
                 </c:pt>
                 <c:pt idx="10">
                   <c:v>96483.983769000013</c:v>
@@ -25271,7 +24875,7 @@
                   <c:v>85239.52784699999</c:v>
                 </c:pt>
                 <c:pt idx="20">
-                  <c:v>98181.402473999755</c:v>
+                  <c:v>98181.402473999697</c:v>
                 </c:pt>
                 <c:pt idx="21">
                   <c:v>82931.908630999998</c:v>
@@ -25286,7 +24890,7 @@
                   <c:v>129552.28007199899</c:v>
                 </c:pt>
                 <c:pt idx="25">
-                  <c:v>132194.46400299872</c:v>
+                  <c:v>132194.46400299866</c:v>
                 </c:pt>
                 <c:pt idx="26">
                   <c:v>119177.822569999</c:v>
@@ -25325,7 +24929,7 @@
                   <c:v>87507.042354999838</c:v>
                 </c:pt>
                 <c:pt idx="2">
-                  <c:v>85819.422173999803</c:v>
+                  <c:v>85819.422173999774</c:v>
                 </c:pt>
                 <c:pt idx="3">
                   <c:v>96180.137474000003</c:v>
@@ -25334,7 +24938,7 @@
                   <c:v>85630.768786999906</c:v>
                 </c:pt>
                 <c:pt idx="5">
-                  <c:v>89516.293530999887</c:v>
+                  <c:v>89516.293530999828</c:v>
                 </c:pt>
                 <c:pt idx="6">
                   <c:v>97355.854521999994</c:v>
@@ -25343,7 +24947,7 @@
                   <c:v>90409.844003999868</c:v>
                 </c:pt>
                 <c:pt idx="8">
-                  <c:v>96223.950573999755</c:v>
+                  <c:v>96223.950573999697</c:v>
                 </c:pt>
                 <c:pt idx="9">
                   <c:v>103656.10289399901</c:v>
@@ -25415,7 +25019,7 @@
                   <c:v>82172.951735999901</c:v>
                 </c:pt>
                 <c:pt idx="32">
-                  <c:v>85492.917611999801</c:v>
+                  <c:v>85492.917611999757</c:v>
                 </c:pt>
                 <c:pt idx="33">
                   <c:v>147889.24251800001</c:v>
@@ -25472,10 +25076,10 @@
                   <c:v>92198.231146000006</c:v>
                 </c:pt>
                 <c:pt idx="12">
-                  <c:v>117299.6283040001</c:v>
+                  <c:v>117299.62830400013</c:v>
                 </c:pt>
                 <c:pt idx="13">
-                  <c:v>92044.296642999892</c:v>
+                  <c:v>92044.296642999878</c:v>
                 </c:pt>
                 <c:pt idx="14">
                   <c:v>86379.617882999999</c:v>
@@ -25484,7 +25088,7 @@
                   <c:v>79280.312076999879</c:v>
                 </c:pt>
                 <c:pt idx="16">
-                  <c:v>81204.685957000009</c:v>
+                  <c:v>81204.685957000023</c:v>
                 </c:pt>
                 <c:pt idx="17">
                   <c:v>78368.413925999979</c:v>
@@ -25508,7 +25112,7 @@
                   <c:v>86185.773108999987</c:v>
                 </c:pt>
                 <c:pt idx="24">
-                  <c:v>91101.835756000102</c:v>
+                  <c:v>91101.835756000131</c:v>
                 </c:pt>
                 <c:pt idx="25">
                   <c:v>126582.707910999</c:v>
@@ -25547,11 +25151,11 @@
             </c:numRef>
           </c:yVal>
         </c:ser>
-        <c:axId val="98186368"/>
-        <c:axId val="98188288"/>
+        <c:axId val="152118016"/>
+        <c:axId val="152119552"/>
       </c:scatterChart>
       <c:valAx>
-        <c:axId val="98186368"/>
+        <c:axId val="152118016"/>
         <c:scaling>
           <c:orientation val="minMax"/>
         </c:scaling>
@@ -25565,15 +25169,15 @@
             <a:pPr>
               <a:defRPr lang="es-PY"/>
             </a:pPr>
-            <a:endParaRPr lang="es-ES"/>
+            <a:endParaRPr lang="es-PY"/>
           </a:p>
         </c:txPr>
-        <c:crossAx val="98188288"/>
+        <c:crossAx val="152119552"/>
         <c:crosses val="autoZero"/>
         <c:crossBetween val="midCat"/>
       </c:valAx>
       <c:valAx>
-        <c:axId val="98188288"/>
+        <c:axId val="152119552"/>
         <c:scaling>
           <c:orientation val="minMax"/>
         </c:scaling>
@@ -25588,10 +25192,10 @@
             <a:pPr>
               <a:defRPr lang="es-PY"/>
             </a:pPr>
-            <a:endParaRPr lang="es-ES"/>
+            <a:endParaRPr lang="es-PY"/>
           </a:p>
         </c:txPr>
-        <c:crossAx val="98186368"/>
+        <c:crossAx val="152118016"/>
         <c:crosses val="autoZero"/>
         <c:crossBetween val="midCat"/>
       </c:valAx>
@@ -25605,7 +25209,7 @@
           <a:pPr>
             <a:defRPr lang="es-PY"/>
           </a:pPr>
-          <a:endParaRPr lang="es-ES"/>
+          <a:endParaRPr lang="es-PY"/>
         </a:p>
       </c:txPr>
     </c:legend>
@@ -25618,7 +25222,7 @@
 <file path=word/charts/chart3.xml><?xml version="1.0" encoding="utf-8"?>
 <c:chartSpace xmlns:c="http://schemas.openxmlformats.org/drawingml/2006/chart" xmlns:a="http://schemas.openxmlformats.org/drawingml/2006/main" xmlns:r="http://schemas.openxmlformats.org/officeDocument/2006/relationships">
   <c:date1904 val="1"/>
-  <c:lang val="es-ES"/>
+  <c:lang val="es-PY"/>
   <c:chart>
     <c:plotArea>
       <c:layout/>
@@ -26662,11 +26266,11 @@
             </c:numRef>
           </c:yVal>
         </c:ser>
-        <c:axId val="267900416"/>
-        <c:axId val="267902336"/>
+        <c:axId val="152158976"/>
+        <c:axId val="152160512"/>
       </c:scatterChart>
       <c:valAx>
-        <c:axId val="267900416"/>
+        <c:axId val="152158976"/>
         <c:scaling>
           <c:orientation val="minMax"/>
         </c:scaling>
@@ -26680,15 +26284,15 @@
             <a:pPr>
               <a:defRPr lang="es-PY"/>
             </a:pPr>
-            <a:endParaRPr lang="es-ES"/>
+            <a:endParaRPr lang="es-PY"/>
           </a:p>
         </c:txPr>
-        <c:crossAx val="267902336"/>
+        <c:crossAx val="152160512"/>
         <c:crosses val="autoZero"/>
         <c:crossBetween val="midCat"/>
       </c:valAx>
       <c:valAx>
-        <c:axId val="267902336"/>
+        <c:axId val="152160512"/>
         <c:scaling>
           <c:orientation val="minMax"/>
         </c:scaling>
@@ -26703,10 +26307,10 @@
             <a:pPr>
               <a:defRPr lang="es-PY"/>
             </a:pPr>
-            <a:endParaRPr lang="es-ES"/>
+            <a:endParaRPr lang="es-PY"/>
           </a:p>
         </c:txPr>
-        <c:crossAx val="267900416"/>
+        <c:crossAx val="152158976"/>
         <c:crosses val="autoZero"/>
         <c:crossBetween val="midCat"/>
       </c:valAx>
@@ -26720,7 +26324,7 @@
           <a:pPr>
             <a:defRPr lang="es-PY"/>
           </a:pPr>
-          <a:endParaRPr lang="es-ES"/>
+          <a:endParaRPr lang="es-PY"/>
         </a:p>
       </c:txPr>
     </c:legend>
@@ -26733,7 +26337,7 @@
 <file path=word/charts/chart4.xml><?xml version="1.0" encoding="utf-8"?>
 <c:chartSpace xmlns:c="http://schemas.openxmlformats.org/drawingml/2006/chart" xmlns:a="http://schemas.openxmlformats.org/drawingml/2006/main" xmlns:r="http://schemas.openxmlformats.org/officeDocument/2006/relationships">
   <c:date1904 val="1"/>
-  <c:lang val="es-ES"/>
+  <c:lang val="es-PY"/>
   <c:chart>
     <c:plotArea>
       <c:layout/>
@@ -27519,11 +27123,11 @@
             </c:numRef>
           </c:yVal>
         </c:ser>
-        <c:axId val="85051648"/>
-        <c:axId val="85053440"/>
+        <c:axId val="199693056"/>
+        <c:axId val="199694592"/>
       </c:scatterChart>
       <c:valAx>
-        <c:axId val="85051648"/>
+        <c:axId val="199693056"/>
         <c:scaling>
           <c:orientation val="minMax"/>
         </c:scaling>
@@ -27537,15 +27141,15 @@
             <a:pPr>
               <a:defRPr lang="es-PY"/>
             </a:pPr>
-            <a:endParaRPr lang="es-ES"/>
+            <a:endParaRPr lang="es-PY"/>
           </a:p>
         </c:txPr>
-        <c:crossAx val="85053440"/>
+        <c:crossAx val="199694592"/>
         <c:crosses val="autoZero"/>
         <c:crossBetween val="midCat"/>
       </c:valAx>
       <c:valAx>
-        <c:axId val="85053440"/>
+        <c:axId val="199694592"/>
         <c:scaling>
           <c:orientation val="minMax"/>
         </c:scaling>
@@ -27560,10 +27164,10 @@
             <a:pPr>
               <a:defRPr lang="es-PY"/>
             </a:pPr>
-            <a:endParaRPr lang="es-ES"/>
+            <a:endParaRPr lang="es-PY"/>
           </a:p>
         </c:txPr>
-        <c:crossAx val="85051648"/>
+        <c:crossAx val="199693056"/>
         <c:crosses val="autoZero"/>
         <c:crossBetween val="midCat"/>
       </c:valAx>
@@ -27577,7 +27181,7 @@
           <a:pPr>
             <a:defRPr lang="es-PY"/>
           </a:pPr>
-          <a:endParaRPr lang="es-ES"/>
+          <a:endParaRPr lang="es-PY"/>
         </a:p>
       </c:txPr>
     </c:legend>
@@ -27590,7 +27194,7 @@
 <file path=word/charts/chart5.xml><?xml version="1.0" encoding="utf-8"?>
 <c:chartSpace xmlns:c="http://schemas.openxmlformats.org/drawingml/2006/chart" xmlns:a="http://schemas.openxmlformats.org/drawingml/2006/main" xmlns:r="http://schemas.openxmlformats.org/officeDocument/2006/relationships">
   <c:date1904 val="1"/>
-  <c:lang val="es-ES"/>
+  <c:lang val="es-PY"/>
   <c:chart>
     <c:plotArea>
       <c:layout/>
@@ -27650,7 +27254,7 @@
                 <c:formatCode>General</c:formatCode>
                 <c:ptCount val="1048576"/>
                 <c:pt idx="0">
-                  <c:v>1736.9856556491229</c:v>
+                  <c:v>1736.9856556491238</c:v>
                 </c:pt>
               </c:numCache>
             </c:numRef>
@@ -27686,7 +27290,7 @@
                 <c:formatCode>General</c:formatCode>
                 <c:ptCount val="1048576"/>
                 <c:pt idx="0">
-                  <c:v>1685.7927737866819</c:v>
+                  <c:v>1685.7927737866823</c:v>
                 </c:pt>
               </c:numCache>
             </c:numRef>
@@ -27758,7 +27362,7 @@
                 <c:formatCode>General</c:formatCode>
                 <c:ptCount val="1048576"/>
                 <c:pt idx="0">
-                  <c:v>1710.6588353163684</c:v>
+                  <c:v>1710.6588353163677</c:v>
                 </c:pt>
               </c:numCache>
             </c:numRef>
@@ -27776,11 +27380,11 @@
             </c:numRef>
           </c:yVal>
         </c:ser>
-        <c:axId val="90020096"/>
-        <c:axId val="165412864"/>
+        <c:axId val="199738112"/>
+        <c:axId val="199739648"/>
       </c:scatterChart>
       <c:valAx>
-        <c:axId val="90020096"/>
+        <c:axId val="199738112"/>
         <c:scaling>
           <c:orientation val="minMax"/>
         </c:scaling>
@@ -27794,15 +27398,15 @@
             <a:pPr>
               <a:defRPr lang="es-PY"/>
             </a:pPr>
-            <a:endParaRPr lang="es-ES"/>
+            <a:endParaRPr lang="es-PY"/>
           </a:p>
         </c:txPr>
-        <c:crossAx val="165412864"/>
+        <c:crossAx val="199739648"/>
         <c:crosses val="autoZero"/>
         <c:crossBetween val="midCat"/>
       </c:valAx>
       <c:valAx>
-        <c:axId val="165412864"/>
+        <c:axId val="199739648"/>
         <c:scaling>
           <c:orientation val="minMax"/>
         </c:scaling>
@@ -27817,10 +27421,10 @@
             <a:pPr>
               <a:defRPr lang="es-PY"/>
             </a:pPr>
-            <a:endParaRPr lang="es-ES"/>
+            <a:endParaRPr lang="es-PY"/>
           </a:p>
         </c:txPr>
-        <c:crossAx val="90020096"/>
+        <c:crossAx val="199738112"/>
         <c:crosses val="autoZero"/>
         <c:crossBetween val="midCat"/>
       </c:valAx>
@@ -27834,7 +27438,7 @@
           <a:pPr>
             <a:defRPr lang="es-PY"/>
           </a:pPr>
-          <a:endParaRPr lang="es-ES"/>
+          <a:endParaRPr lang="es-PY"/>
         </a:p>
       </c:txPr>
     </c:legend>

</xml_diff>

<commit_message>
Correcciones en la conclusion
</commit_message>
<xml_diff>
--- a/TrabajoPracticoFinal/Carpeta/TrabajoPracticoFinal.docx
+++ b/TrabajoPracticoFinal/Carpeta/TrabajoPracticoFinal.docx
@@ -2728,23 +2728,40 @@
           <w:p>
             <w:pPr>
               <w:pStyle w:val="programcode"/>
+              <w:rPr>
+                <w:lang w:val="pt-BR"/>
+              </w:rPr>
             </w:pPr>
             <w:r>
               <w:tab/>
             </w:r>
             <w:r>
               <w:tab/>
+            </w:r>
+            <w:r>
+              <w:rPr>
+                <w:lang w:val="pt-BR"/>
+              </w:rPr>
               <w:t xml:space="preserve">actualizar_feromonas() </w:t>
             </w:r>
           </w:p>
           <w:p>
             <w:pPr>
               <w:pStyle w:val="programcode"/>
+              <w:rPr>
+                <w:lang w:val="pt-BR"/>
+              </w:rPr>
             </w:pPr>
             <w:r>
+              <w:rPr>
+                <w:lang w:val="pt-BR"/>
+              </w:rPr>
               <w:tab/>
             </w:r>
             <w:r>
+              <w:rPr>
+                <w:lang w:val="pt-BR"/>
+              </w:rPr>
               <w:tab/>
               <w:t>actualizar_conjunto_pareto()</w:t>
             </w:r>
@@ -2752,8 +2769,14 @@
           <w:p>
             <w:pPr>
               <w:pStyle w:val="programcode"/>
+              <w:rPr>
+                <w:lang w:val="pt-BR"/>
+              </w:rPr>
             </w:pPr>
             <w:r>
+              <w:rPr>
+                <w:lang w:val="pt-BR"/>
+              </w:rPr>
               <w:tab/>
               <w:t>end for</w:t>
             </w:r>
@@ -10472,6 +10495,9 @@
         <w:t xml:space="preserve"> utilizaron</w:t>
       </w:r>
       <w:r>
+        <w:t>:</w:t>
+      </w:r>
+      <w:r>
         <w:t xml:space="preserve"> </w:t>
       </w:r>
       <w:r>
@@ -10637,18 +10663,17 @@
       </w:r>
     </w:p>
     <w:p>
-      <w:pPr>
-        <w:rPr>
-          <w:b/>
-          <w:color w:val="FF0000"/>
-        </w:rPr>
-      </w:pPr>
-      <w:r>
-        <w:rPr>
-          <w:b/>
-          <w:color w:val="FF0000"/>
-        </w:rPr>
+      <w:r>
         <w:t>Para los algoritmos MOEAs se utilizaron</w:t>
+      </w:r>
+      <w:r>
+        <w:t>:</w:t>
+      </w:r>
+      <w:r>
+        <w:t xml:space="preserve"> Tamaño de población = 100; Cantidad de evaluaciones = 25000; Probabilidad de Mutación = 1/Cant. de variables</w:t>
+      </w:r>
+      <w:r>
+        <w:t>.</w:t>
       </w:r>
     </w:p>
     <w:p>
@@ -16063,10 +16088,10 @@
         <w:t>genérico</w:t>
       </w:r>
       <w:r>
-        <w:t xml:space="preserve"> para resolverlos en forma optima. Algunos algoritmos tienen mejor desempeño en las métricas que otros dependiendo del tipo del problema. Se puede ver además, que debido a la cantidad de restricciones del Problema VRPTW, y los resultados obtenidos, sin rodeos se puede decir que este p</w:t>
-      </w:r>
-      <w:r>
-        <w:t>roblema es realmente NP-Difícil</w:t>
+        <w:t xml:space="preserve"> para resolverlos en forma optima. Algunos algoritmos tienen mejor desempeño en las métricas que otros dependiendo del tipo del problema. </w:t>
+      </w:r>
+      <w:r>
+        <w:t>Se demuestra, además, que debido a la cantidad de restricciones del Problema VRPTW, y los resultados obtenidos, este es un problema NP-Dificil sin lugar a dudas</w:t>
       </w:r>
       <w:r>
         <w:t>.</w:t>
@@ -16086,7 +16111,13 @@
         <w:t>óptimo</w:t>
       </w:r>
       <w:r>
-        <w:t xml:space="preserve"> para resolver los tres problemas, dependiendo de que se desee resolver, se encogería uno u otro algoritmo.</w:t>
+        <w:t xml:space="preserve"> para resolver los tres problemas, dependiendo</w:t>
+      </w:r>
+      <w:r>
+        <w:t xml:space="preserve"> de que se desee resolver, se es</w:t>
+      </w:r>
+      <w:r>
+        <w:t>cogería uno u otro algoritmo.</w:t>
       </w:r>
       <w:r>
         <w:t xml:space="preserve"> A pesar de eso, </w:t>
@@ -21087,7 +21118,7 @@
                   <c:v>51428.109647999998</c:v>
                 </c:pt>
                 <c:pt idx="9">
-                  <c:v>38496.094211999996</c:v>
+                  <c:v>38496.094212000011</c:v>
                 </c:pt>
                 <c:pt idx="10">
                   <c:v>56418.877220000002</c:v>
@@ -21105,7 +21136,7 @@
                   <c:v>71865.753536999968</c:v>
                 </c:pt>
                 <c:pt idx="15">
-                  <c:v>119651.53327799984</c:v>
+                  <c:v>119651.53327799981</c:v>
                 </c:pt>
                 <c:pt idx="16">
                   <c:v>132592.52071499868</c:v>
@@ -21117,7 +21148,7 @@
                   <c:v>28838.4197849999</c:v>
                 </c:pt>
                 <c:pt idx="19">
-                  <c:v>60028.30124399998</c:v>
+                  <c:v>60028.301243999995</c:v>
                 </c:pt>
                 <c:pt idx="20">
                   <c:v>110059.48768599991</c:v>
@@ -21132,13 +21163,13 @@
                   <c:v>138603.142434999</c:v>
                 </c:pt>
                 <c:pt idx="24">
-                  <c:v>28316.674677999927</c:v>
+                  <c:v>28316.674677999912</c:v>
                 </c:pt>
                 <c:pt idx="25">
                   <c:v>61712.520930999897</c:v>
                 </c:pt>
                 <c:pt idx="26">
-                  <c:v>96510.512804999729</c:v>
+                  <c:v>96510.5128049997</c:v>
                 </c:pt>
                 <c:pt idx="27">
                   <c:v>58308.242627</c:v>
@@ -21162,10 +21193,10 @@
                   <c:v>48368.053999000003</c:v>
                 </c:pt>
                 <c:pt idx="34">
-                  <c:v>63682.418585000014</c:v>
+                  <c:v>63682.418585000029</c:v>
                 </c:pt>
                 <c:pt idx="35">
-                  <c:v>56730.658012000022</c:v>
+                  <c:v>56730.658012000036</c:v>
                 </c:pt>
                 <c:pt idx="36">
                   <c:v>69953.464536999818</c:v>
@@ -21186,13 +21217,13 @@
                   <c:v>36005.635886999997</c:v>
                 </c:pt>
                 <c:pt idx="42">
-                  <c:v>65076.78071899998</c:v>
+                  <c:v>65076.780718999995</c:v>
                 </c:pt>
                 <c:pt idx="43">
                   <c:v>68055.61226899999</c:v>
                 </c:pt>
                 <c:pt idx="44">
-                  <c:v>46937.608629999981</c:v>
+                  <c:v>46937.608629999995</c:v>
                 </c:pt>
                 <c:pt idx="45">
                   <c:v>116155.385505999</c:v>
@@ -21204,7 +21235,7 @@
                   <c:v>27635.843629999996</c:v>
                 </c:pt>
                 <c:pt idx="48">
-                  <c:v>73371.912771999705</c:v>
+                  <c:v>73371.912771999647</c:v>
                 </c:pt>
                 <c:pt idx="49">
                   <c:v>149084.62893699898</c:v>
@@ -21246,7 +21277,7 @@
                   <c:v>55653.720011999998</c:v>
                 </c:pt>
                 <c:pt idx="62">
-                  <c:v>158745.9114069996</c:v>
+                  <c:v>158745.91140699951</c:v>
                 </c:pt>
                 <c:pt idx="63">
                   <c:v>71975.377039000014</c:v>
@@ -21258,7 +21289,7 @@
                   <c:v>77133.764481999868</c:v>
                 </c:pt>
                 <c:pt idx="66">
-                  <c:v>26233.63507199995</c:v>
+                  <c:v>26233.635071999943</c:v>
                 </c:pt>
                 <c:pt idx="67">
                   <c:v>99524.063259999879</c:v>
@@ -21267,7 +21298,7 @@
                   <c:v>88887.512712999902</c:v>
                 </c:pt>
                 <c:pt idx="69">
-                  <c:v>68281.655729000151</c:v>
+                  <c:v>68281.65572900018</c:v>
                 </c:pt>
                 <c:pt idx="70">
                   <c:v>49727.643440999986</c:v>
@@ -21276,7 +21307,7 @@
                   <c:v>106494.429977999</c:v>
                 </c:pt>
                 <c:pt idx="72">
-                  <c:v>133664.85923199961</c:v>
+                  <c:v>133664.85923199955</c:v>
                 </c:pt>
                 <c:pt idx="73">
                   <c:v>49970.862745999999</c:v>
@@ -21342,7 +21373,7 @@
                   <c:v>42074.893143999994</c:v>
                 </c:pt>
                 <c:pt idx="5">
-                  <c:v>43035.974883999988</c:v>
+                  <c:v>43035.974884000003</c:v>
                 </c:pt>
                 <c:pt idx="6">
                   <c:v>108943.035246999</c:v>
@@ -21381,7 +21412,7 @@
                   <c:v>118446.01050299899</c:v>
                 </c:pt>
                 <c:pt idx="18">
-                  <c:v>113421.68371699916</c:v>
+                  <c:v>113421.68371699919</c:v>
                 </c:pt>
                 <c:pt idx="19">
                   <c:v>67219.918894999908</c:v>
@@ -21390,13 +21421,13 @@
                   <c:v>34596.600018000012</c:v>
                 </c:pt>
                 <c:pt idx="21">
-                  <c:v>25117.039942999942</c:v>
+                  <c:v>25117.039942999931</c:v>
                 </c:pt>
                 <c:pt idx="22">
                   <c:v>66598.192469999995</c:v>
                 </c:pt>
                 <c:pt idx="23">
-                  <c:v>28291.094184000045</c:v>
+                  <c:v>28291.094184000052</c:v>
                 </c:pt>
                 <c:pt idx="24">
                   <c:v>121613.86680699899</c:v>
@@ -21414,7 +21445,7 @@
                   <c:v>66955.415632999968</c:v>
                 </c:pt>
                 <c:pt idx="29">
-                  <c:v>71761.463541999707</c:v>
+                  <c:v>71761.463541999663</c:v>
                 </c:pt>
                 <c:pt idx="30">
                   <c:v>112322.72445400002</c:v>
@@ -21432,19 +21463,19 @@
                   <c:v>61274.561046999996</c:v>
                 </c:pt>
                 <c:pt idx="35">
-                  <c:v>67935.174694000176</c:v>
+                  <c:v>67935.174694000205</c:v>
                 </c:pt>
                 <c:pt idx="36">
                   <c:v>55619.775576</c:v>
                 </c:pt>
                 <c:pt idx="37">
-                  <c:v>32775.354501000089</c:v>
+                  <c:v>32775.354501000103</c:v>
                 </c:pt>
                 <c:pt idx="38">
                   <c:v>83733.315838999901</c:v>
                 </c:pt>
                 <c:pt idx="39">
-                  <c:v>27242.889519999859</c:v>
+                  <c:v>27242.889519999851</c:v>
                 </c:pt>
                 <c:pt idx="40">
                   <c:v>49609.044121999999</c:v>
@@ -21480,7 +21511,7 @@
                   <c:v>40179.483871000011</c:v>
                 </c:pt>
                 <c:pt idx="51">
-                  <c:v>25251.625919999955</c:v>
+                  <c:v>25251.625919999948</c:v>
                 </c:pt>
                 <c:pt idx="52">
                   <c:v>97760.617742999995</c:v>
@@ -21522,10 +21553,10 @@
                   <c:v>28169.332794999998</c:v>
                 </c:pt>
                 <c:pt idx="65">
-                  <c:v>50994.47027700008</c:v>
+                  <c:v>50994.470277000095</c:v>
                 </c:pt>
                 <c:pt idx="66">
-                  <c:v>141828.25919299861</c:v>
+                  <c:v>141828.25919299855</c:v>
                 </c:pt>
                 <c:pt idx="67">
                   <c:v>41052.147678000001</c:v>
@@ -21555,7 +21586,7 @@
                   <c:v>93658.431203999979</c:v>
                 </c:pt>
                 <c:pt idx="76">
-                  <c:v>33432.372830000022</c:v>
+                  <c:v>33432.372830000037</c:v>
                 </c:pt>
                 <c:pt idx="77">
                   <c:v>124305.28551299902</c:v>
@@ -21567,7 +21598,7 @@
                   <c:v>72285.408356999993</c:v>
                 </c:pt>
                 <c:pt idx="80">
-                  <c:v>31590.621919999954</c:v>
+                  <c:v>31590.621919999947</c:v>
                 </c:pt>
                 <c:pt idx="81">
                   <c:v>53384.615432999999</c:v>
@@ -21609,7 +21640,7 @@
                   <c:v>121594.838395</c:v>
                 </c:pt>
                 <c:pt idx="1">
-                  <c:v>30986.891458999955</c:v>
+                  <c:v>30986.891458999948</c:v>
                 </c:pt>
                 <c:pt idx="2">
                   <c:v>99503.828341</c:v>
@@ -21630,10 +21661,10 @@
                   <c:v>31289.730954999992</c:v>
                 </c:pt>
                 <c:pt idx="8">
-                  <c:v>63682.418585000014</c:v>
+                  <c:v>63682.418585000029</c:v>
                 </c:pt>
                 <c:pt idx="9">
-                  <c:v>56730.658012000022</c:v>
+                  <c:v>56730.658012000036</c:v>
                 </c:pt>
                 <c:pt idx="10">
                   <c:v>69953.464536999818</c:v>
@@ -21642,7 +21673,7 @@
                   <c:v>119496.305931999</c:v>
                 </c:pt>
                 <c:pt idx="12">
-                  <c:v>112030.60542399919</c:v>
+                  <c:v>112030.60542399924</c:v>
                 </c:pt>
                 <c:pt idx="13">
                   <c:v>28465.483525000021</c:v>
@@ -21660,7 +21691,7 @@
                   <c:v>36005.635886999997</c:v>
                 </c:pt>
                 <c:pt idx="18">
-                  <c:v>65076.78071899998</c:v>
+                  <c:v>65076.780718999995</c:v>
                 </c:pt>
                 <c:pt idx="19">
                   <c:v>68055.61226899999</c:v>
@@ -21669,7 +21700,7 @@
                   <c:v>31790.230535999897</c:v>
                 </c:pt>
                 <c:pt idx="21">
-                  <c:v>46937.608629999981</c:v>
+                  <c:v>46937.608629999995</c:v>
                 </c:pt>
                 <c:pt idx="22">
                   <c:v>116155.385505999</c:v>
@@ -21690,10 +21721,10 @@
                   <c:v>107948.36015299908</c:v>
                 </c:pt>
                 <c:pt idx="28">
-                  <c:v>73371.912771999705</c:v>
+                  <c:v>73371.912771999647</c:v>
                 </c:pt>
                 <c:pt idx="29">
-                  <c:v>96675.594877999829</c:v>
+                  <c:v>96675.5948779998</c:v>
                 </c:pt>
                 <c:pt idx="30">
                   <c:v>149084.62893699898</c:v>
@@ -21723,7 +21754,7 @@
                   <c:v>85273.385025000025</c:v>
                 </c:pt>
                 <c:pt idx="39">
-                  <c:v>31804.225194999945</c:v>
+                  <c:v>31804.225194999952</c:v>
                 </c:pt>
                 <c:pt idx="40">
                   <c:v>108435.58202099902</c:v>
@@ -21747,7 +21778,7 @@
                   <c:v>55653.720011999998</c:v>
                 </c:pt>
                 <c:pt idx="47">
-                  <c:v>158745.9114069996</c:v>
+                  <c:v>158745.91140699951</c:v>
                 </c:pt>
                 <c:pt idx="48">
                   <c:v>71975.377039000014</c:v>
@@ -21762,13 +21793,13 @@
                   <c:v>77133.764481999868</c:v>
                 </c:pt>
                 <c:pt idx="52">
-                  <c:v>26233.63507199995</c:v>
+                  <c:v>26233.635071999943</c:v>
                 </c:pt>
                 <c:pt idx="53">
                   <c:v>99524.063259999879</c:v>
                 </c:pt>
                 <c:pt idx="54">
-                  <c:v>28941.072536999858</c:v>
+                  <c:v>28941.072536999851</c:v>
                 </c:pt>
                 <c:pt idx="55">
                   <c:v>113469.794919999</c:v>
@@ -21777,7 +21808,7 @@
                   <c:v>88887.512712999902</c:v>
                 </c:pt>
                 <c:pt idx="57">
-                  <c:v>68281.655729000151</c:v>
+                  <c:v>68281.65572900018</c:v>
                 </c:pt>
                 <c:pt idx="58">
                   <c:v>49727.643440999986</c:v>
@@ -21792,7 +21823,7 @@
                   <c:v>110152.98363800001</c:v>
                 </c:pt>
                 <c:pt idx="62">
-                  <c:v>133664.85923199961</c:v>
+                  <c:v>133664.85923199955</c:v>
                 </c:pt>
                 <c:pt idx="63">
                   <c:v>49970.862745999999</c:v>
@@ -21864,7 +21895,7 @@
                   <c:v>42299.946663000002</c:v>
                 </c:pt>
                 <c:pt idx="3">
-                  <c:v>40646.847312000005</c:v>
+                  <c:v>40646.847312000013</c:v>
                 </c:pt>
                 <c:pt idx="4">
                   <c:v>78699.032292999938</c:v>
@@ -21882,13 +21913,13 @@
                   <c:v>61274.561046999996</c:v>
                 </c:pt>
                 <c:pt idx="9">
-                  <c:v>67935.174694000176</c:v>
+                  <c:v>67935.174694000205</c:v>
                 </c:pt>
                 <c:pt idx="10">
                   <c:v>55619.775576</c:v>
                 </c:pt>
                 <c:pt idx="11">
-                  <c:v>32775.354501000089</c:v>
+                  <c:v>32775.354501000103</c:v>
                 </c:pt>
                 <c:pt idx="12">
                   <c:v>36437.072376000011</c:v>
@@ -21900,7 +21931,7 @@
                   <c:v>83733.315838999901</c:v>
                 </c:pt>
                 <c:pt idx="15">
-                  <c:v>27242.889519999859</c:v>
+                  <c:v>27242.889519999851</c:v>
                 </c:pt>
                 <c:pt idx="16">
                   <c:v>49609.044121999999</c:v>
@@ -21951,13 +21982,13 @@
                   <c:v>40179.483871000011</c:v>
                 </c:pt>
                 <c:pt idx="32">
-                  <c:v>25251.625919999955</c:v>
+                  <c:v>25251.625919999948</c:v>
                 </c:pt>
                 <c:pt idx="33">
                   <c:v>97760.617742999995</c:v>
                 </c:pt>
                 <c:pt idx="34">
-                  <c:v>116255.38418699916</c:v>
+                  <c:v>116255.38418699919</c:v>
                 </c:pt>
                 <c:pt idx="35">
                   <c:v>107058.90540899902</c:v>
@@ -22005,13 +22036,13 @@
                   <c:v>28169.332794999998</c:v>
                 </c:pt>
                 <c:pt idx="50">
-                  <c:v>28657.794824000041</c:v>
+                  <c:v>28657.794824000048</c:v>
                 </c:pt>
                 <c:pt idx="51">
-                  <c:v>50994.47027700008</c:v>
+                  <c:v>50994.470277000095</c:v>
                 </c:pt>
                 <c:pt idx="52">
-                  <c:v>141828.25919299861</c:v>
+                  <c:v>141828.25919299855</c:v>
                 </c:pt>
                 <c:pt idx="53">
                   <c:v>41052.147678000001</c:v>
@@ -22020,7 +22051,7 @@
                   <c:v>117485.208135999</c:v>
                 </c:pt>
                 <c:pt idx="55">
-                  <c:v>34741.379071999989</c:v>
+                  <c:v>34741.379072000003</c:v>
                 </c:pt>
                 <c:pt idx="56">
                   <c:v>45847.102620999998</c:v>
@@ -22053,7 +22084,7 @@
                   <c:v>93658.431203999979</c:v>
                 </c:pt>
                 <c:pt idx="66">
-                  <c:v>33432.372830000022</c:v>
+                  <c:v>33432.372830000037</c:v>
                 </c:pt>
                 <c:pt idx="67">
                   <c:v>124305.28551299902</c:v>
@@ -22068,7 +22099,7 @@
                   <c:v>72285.408356999993</c:v>
                 </c:pt>
                 <c:pt idx="71">
-                  <c:v>31590.621919999954</c:v>
+                  <c:v>31590.621919999947</c:v>
                 </c:pt>
                 <c:pt idx="72">
                   <c:v>53384.615432999999</c:v>
@@ -22122,10 +22153,10 @@
                   <c:v>107721.272770999</c:v>
                 </c:pt>
                 <c:pt idx="2">
-                  <c:v>26576.145509999955</c:v>
+                  <c:v>26576.145509999948</c:v>
                 </c:pt>
                 <c:pt idx="3">
-                  <c:v>27411.209149999959</c:v>
+                  <c:v>27411.209149999951</c:v>
                 </c:pt>
                 <c:pt idx="4">
                   <c:v>105339.644604999</c:v>
@@ -22143,16 +22174,16 @@
                   <c:v>31766.709060999896</c:v>
                 </c:pt>
                 <c:pt idx="9">
-                  <c:v>33866.81460600008</c:v>
+                  <c:v>33866.814606000094</c:v>
                 </c:pt>
                 <c:pt idx="10">
                   <c:v>127308.532413999</c:v>
                 </c:pt>
                 <c:pt idx="11">
-                  <c:v>34838.504276000021</c:v>
+                  <c:v>34838.504276000036</c:v>
                 </c:pt>
                 <c:pt idx="12">
-                  <c:v>156029.85870499967</c:v>
+                  <c:v>156029.85870499961</c:v>
                 </c:pt>
                 <c:pt idx="13">
                   <c:v>31447.630323999896</c:v>
@@ -22170,7 +22201,7 @@
                   <c:v>148341.73663500001</c:v>
                 </c:pt>
                 <c:pt idx="18">
-                  <c:v>38496.094211999996</c:v>
+                  <c:v>38496.094212000011</c:v>
                 </c:pt>
                 <c:pt idx="19">
                   <c:v>56418.877220000002</c:v>
@@ -22182,7 +22213,7 @@
                   <c:v>106519.989470999</c:v>
                 </c:pt>
                 <c:pt idx="22">
-                  <c:v>149298.0945029986</c:v>
+                  <c:v>149298.09450299852</c:v>
                 </c:pt>
                 <c:pt idx="23">
                   <c:v>99164.150689999995</c:v>
@@ -22197,10 +22228,10 @@
                   <c:v>71865.753536999968</c:v>
                 </c:pt>
                 <c:pt idx="27">
-                  <c:v>119651.53327799984</c:v>
+                  <c:v>119651.53327799981</c:v>
                 </c:pt>
                 <c:pt idx="28">
-                  <c:v>156411.66441699935</c:v>
+                  <c:v>156411.66441699924</c:v>
                 </c:pt>
                 <c:pt idx="29">
                   <c:v>28019.528605999905</c:v>
@@ -22227,7 +22258,7 @@
                   <c:v>28838.4197849999</c:v>
                 </c:pt>
                 <c:pt idx="37">
-                  <c:v>60028.30124399998</c:v>
+                  <c:v>60028.301243999995</c:v>
                 </c:pt>
                 <c:pt idx="38">
                   <c:v>86831.646555999978</c:v>
@@ -22239,10 +22270,10 @@
                   <c:v>110059.48768599991</c:v>
                 </c:pt>
                 <c:pt idx="41">
-                  <c:v>67815.953533999724</c:v>
+                  <c:v>67815.953533999666</c:v>
                 </c:pt>
                 <c:pt idx="42">
-                  <c:v>64347.342814000047</c:v>
+                  <c:v>64347.342814000069</c:v>
                 </c:pt>
                 <c:pt idx="43">
                   <c:v>137703.40251599898</c:v>
@@ -22260,16 +22291,16 @@
                   <c:v>60981.525137999903</c:v>
                 </c:pt>
                 <c:pt idx="48">
-                  <c:v>47483.819113000005</c:v>
+                  <c:v>47483.819113000012</c:v>
                 </c:pt>
                 <c:pt idx="49">
-                  <c:v>43079.804358000089</c:v>
+                  <c:v>43079.804358000103</c:v>
                 </c:pt>
                 <c:pt idx="50">
                   <c:v>35631.333334000003</c:v>
                 </c:pt>
                 <c:pt idx="51">
-                  <c:v>28079.086403000045</c:v>
+                  <c:v>28079.086403000052</c:v>
                 </c:pt>
                 <c:pt idx="52">
                   <c:v>138603.142434999</c:v>
@@ -22278,19 +22309,19 @@
                   <c:v>122195.059563</c:v>
                 </c:pt>
                 <c:pt idx="54">
-                  <c:v>28316.674677999927</c:v>
+                  <c:v>28316.674677999912</c:v>
                 </c:pt>
                 <c:pt idx="55">
-                  <c:v>91203.533835999653</c:v>
+                  <c:v>91203.533835999595</c:v>
                 </c:pt>
                 <c:pt idx="56">
-                  <c:v>36036.562873999988</c:v>
+                  <c:v>36036.562874000003</c:v>
                 </c:pt>
                 <c:pt idx="57">
                   <c:v>61712.520930999897</c:v>
                 </c:pt>
                 <c:pt idx="58">
-                  <c:v>96510.512804999729</c:v>
+                  <c:v>96510.5128049997</c:v>
                 </c:pt>
                 <c:pt idx="59">
                   <c:v>49791.213291999899</c:v>
@@ -22311,7 +22342,7 @@
                   <c:v>68188.477948999993</c:v>
                 </c:pt>
                 <c:pt idx="65">
-                  <c:v>51176.974594000014</c:v>
+                  <c:v>51176.974594000028</c:v>
                 </c:pt>
                 <c:pt idx="66">
                   <c:v>90493.315355000013</c:v>
@@ -22359,7 +22390,7 @@
                   <c:v>42074.893143999994</c:v>
                 </c:pt>
                 <c:pt idx="7">
-                  <c:v>43035.974883999988</c:v>
+                  <c:v>43035.974884000003</c:v>
                 </c:pt>
                 <c:pt idx="8">
                   <c:v>108943.035246999</c:v>
@@ -22368,7 +22399,7 @@
                   <c:v>107667.31008700001</c:v>
                 </c:pt>
                 <c:pt idx="10">
-                  <c:v>30790.676252999954</c:v>
+                  <c:v>30790.676252999947</c:v>
                 </c:pt>
                 <c:pt idx="11">
                   <c:v>107187.641313999</c:v>
@@ -22422,7 +22453,7 @@
                   <c:v>32538.356291</c:v>
                 </c:pt>
                 <c:pt idx="28">
-                  <c:v>25825.33704699995</c:v>
+                  <c:v>25825.337046999943</c:v>
                 </c:pt>
                 <c:pt idx="29">
                   <c:v>136096.288253999</c:v>
@@ -22446,7 +22477,7 @@
                   <c:v>52487.810971000043</c:v>
                 </c:pt>
                 <c:pt idx="36">
-                  <c:v>113421.68371699916</c:v>
+                  <c:v>113421.68371699919</c:v>
                 </c:pt>
                 <c:pt idx="37">
                   <c:v>67219.918894999908</c:v>
@@ -22455,7 +22486,7 @@
                   <c:v>49166.012888000012</c:v>
                 </c:pt>
                 <c:pt idx="39">
-                  <c:v>103191.18011999916</c:v>
+                  <c:v>103191.18011999919</c:v>
                 </c:pt>
                 <c:pt idx="40">
                   <c:v>34596.600018000012</c:v>
@@ -22476,7 +22507,7 @@
                   <c:v>25545.003574999992</c:v>
                 </c:pt>
                 <c:pt idx="46">
-                  <c:v>25117.039942999942</c:v>
+                  <c:v>25117.039942999931</c:v>
                 </c:pt>
                 <c:pt idx="47">
                   <c:v>66598.192469999995</c:v>
@@ -22494,7 +22525,7 @@
                   <c:v>130585.788519999</c:v>
                 </c:pt>
                 <c:pt idx="52">
-                  <c:v>28291.094184000045</c:v>
+                  <c:v>28291.094184000052</c:v>
                 </c:pt>
                 <c:pt idx="53">
                   <c:v>32051.391921999992</c:v>
@@ -22503,7 +22534,7 @@
                   <c:v>121613.86680699899</c:v>
                 </c:pt>
                 <c:pt idx="55">
-                  <c:v>46800.814546000031</c:v>
+                  <c:v>46800.814546000045</c:v>
                 </c:pt>
                 <c:pt idx="56">
                   <c:v>103101.86865699902</c:v>
@@ -22542,7 +22573,7 @@
                   <c:v>66955.415632999968</c:v>
                 </c:pt>
                 <c:pt idx="68">
-                  <c:v>71761.463541999707</c:v>
+                  <c:v>71761.463541999663</c:v>
                 </c:pt>
                 <c:pt idx="69">
                   <c:v>53825.431078000001</c:v>
@@ -22575,7 +22606,7 @@
                   <c:v>116963.847112</c:v>
                 </c:pt>
                 <c:pt idx="1">
-                  <c:v>117344.87049200016</c:v>
+                  <c:v>117344.87049200019</c:v>
                 </c:pt>
                 <c:pt idx="2">
                   <c:v>137821.20699499999</c:v>
@@ -22587,7 +22618,7 @@
                   <c:v>142044.867807</c:v>
                 </c:pt>
                 <c:pt idx="5">
-                  <c:v>129299.07502000018</c:v>
+                  <c:v>129299.07502000021</c:v>
                 </c:pt>
                 <c:pt idx="6">
                   <c:v>132877.184985</c:v>
@@ -22605,13 +22636,13 @@
                   <c:v>123944.628249</c:v>
                 </c:pt>
                 <c:pt idx="11">
-                  <c:v>141940.24738200032</c:v>
+                  <c:v>141940.24738200038</c:v>
                 </c:pt>
                 <c:pt idx="12">
-                  <c:v>122660.18142400029</c:v>
+                  <c:v>122660.18142400034</c:v>
                 </c:pt>
                 <c:pt idx="13">
-                  <c:v>137882.33610699963</c:v>
+                  <c:v>137882.33610699957</c:v>
                 </c:pt>
                 <c:pt idx="14">
                   <c:v>110915.572812</c:v>
@@ -22620,13 +22651,13 @@
                   <c:v>129614.043429</c:v>
                 </c:pt>
                 <c:pt idx="16">
-                  <c:v>137083.28153299948</c:v>
+                  <c:v>137083.28153299942</c:v>
                 </c:pt>
                 <c:pt idx="17">
-                  <c:v>142104.48363899963</c:v>
+                  <c:v>142104.48363899958</c:v>
                 </c:pt>
                 <c:pt idx="18">
-                  <c:v>140659.78069099967</c:v>
+                  <c:v>140659.78069099961</c:v>
                 </c:pt>
                 <c:pt idx="19">
                   <c:v>82475.929230999973</c:v>
@@ -22647,7 +22678,7 @@
                   <c:v>91375.448296999908</c:v>
                 </c:pt>
                 <c:pt idx="25">
-                  <c:v>106365.9129839997</c:v>
+                  <c:v>106365.91298399965</c:v>
                 </c:pt>
                 <c:pt idx="26">
                   <c:v>118493.87124599902</c:v>
@@ -22674,7 +22705,7 @@
                   <c:v>102340.34269999994</c:v>
                 </c:pt>
                 <c:pt idx="34">
-                  <c:v>107088.41369599984</c:v>
+                  <c:v>107088.41369599981</c:v>
                 </c:pt>
                 <c:pt idx="35">
                   <c:v>94971.459580999988</c:v>
@@ -22683,10 +22714,10 @@
                   <c:v>109317.700669</c:v>
                 </c:pt>
                 <c:pt idx="37">
-                  <c:v>83732.155968000196</c:v>
+                  <c:v>83732.155968000239</c:v>
                 </c:pt>
                 <c:pt idx="38">
-                  <c:v>94257.134426000091</c:v>
+                  <c:v>94257.134426000121</c:v>
                 </c:pt>
                 <c:pt idx="39">
                   <c:v>88142.338179000013</c:v>
@@ -22719,7 +22750,7 @@
                   <c:v>87262.143750999894</c:v>
                 </c:pt>
                 <c:pt idx="1">
-                  <c:v>86258.914821999744</c:v>
+                  <c:v>86258.914821999715</c:v>
                 </c:pt>
                 <c:pt idx="2">
                   <c:v>75759.750415999995</c:v>
@@ -22761,7 +22792,7 @@
                   <c:v>89802.093482999902</c:v>
                 </c:pt>
                 <c:pt idx="15">
-                  <c:v>80140.605148000061</c:v>
+                  <c:v>80140.60514800009</c:v>
                 </c:pt>
                 <c:pt idx="16">
                   <c:v>76367.294025999901</c:v>
@@ -22791,7 +22822,7 @@
                   <c:v>104197.836472999</c:v>
                 </c:pt>
                 <c:pt idx="25">
-                  <c:v>91576.262515999653</c:v>
+                  <c:v>91576.262515999595</c:v>
                 </c:pt>
                 <c:pt idx="26">
                   <c:v>85959.330847999838</c:v>
@@ -22842,13 +22873,13 @@
                   <c:v>89007.801767000026</c:v>
                 </c:pt>
                 <c:pt idx="42">
-                  <c:v>88758.442043999705</c:v>
+                  <c:v>88758.442043999647</c:v>
                 </c:pt>
                 <c:pt idx="43">
                   <c:v>149622.52725499999</c:v>
                 </c:pt>
                 <c:pt idx="44">
-                  <c:v>150265.23237500046</c:v>
+                  <c:v>150265.23237500057</c:v>
                 </c:pt>
               </c:numCache>
             </c:numRef>
@@ -22884,7 +22915,7 @@
                   <c:v>113980.577538999</c:v>
                 </c:pt>
                 <c:pt idx="4">
-                  <c:v>122825.65932799919</c:v>
+                  <c:v>122825.65932799924</c:v>
                 </c:pt>
                 <c:pt idx="5">
                   <c:v>113590.02443600002</c:v>
@@ -22911,7 +22942,7 @@
                   <c:v>80078.094813999778</c:v>
                 </c:pt>
                 <c:pt idx="13">
-                  <c:v>76605.945335999713</c:v>
+                  <c:v>76605.945335999684</c:v>
                 </c:pt>
                 <c:pt idx="14">
                   <c:v>87651.918948999868</c:v>
@@ -22920,7 +22951,7 @@
                   <c:v>97869.025341999994</c:v>
                 </c:pt>
                 <c:pt idx="16">
-                  <c:v>101551.37576599928</c:v>
+                  <c:v>101551.37576599933</c:v>
                 </c:pt>
                 <c:pt idx="17">
                   <c:v>80324.142318999904</c:v>
@@ -22932,7 +22963,7 @@
                   <c:v>79698.843018</c:v>
                 </c:pt>
                 <c:pt idx="20">
-                  <c:v>81821.444857999653</c:v>
+                  <c:v>81821.444857999595</c:v>
                 </c:pt>
                 <c:pt idx="21">
                   <c:v>80614.956244999979</c:v>
@@ -22944,13 +22975,13 @@
                   <c:v>83592.875347999987</c:v>
                 </c:pt>
                 <c:pt idx="24">
-                  <c:v>79724.430509999729</c:v>
+                  <c:v>79724.4305099997</c:v>
                 </c:pt>
                 <c:pt idx="25">
                   <c:v>119596.66369299999</c:v>
                 </c:pt>
                 <c:pt idx="26">
-                  <c:v>120588.11942200018</c:v>
+                  <c:v>120588.11942200021</c:v>
                 </c:pt>
                 <c:pt idx="27">
                   <c:v>106580.14599800002</c:v>
@@ -22959,7 +22990,7 @@
                   <c:v>122746.27427699999</c:v>
                 </c:pt>
                 <c:pt idx="29">
-                  <c:v>109291.29323199971</c:v>
+                  <c:v>109291.29323199966</c:v>
                 </c:pt>
                 <c:pt idx="30">
                   <c:v>110726.30165600005</c:v>
@@ -22980,7 +23011,7 @@
                   <c:v>99187.056576999879</c:v>
                 </c:pt>
                 <c:pt idx="36">
-                  <c:v>152500.93968299861</c:v>
+                  <c:v>152500.93968299855</c:v>
                 </c:pt>
               </c:numCache>
             </c:numRef>
@@ -22992,7 +23023,7 @@
                 <c:formatCode>General</c:formatCode>
                 <c:ptCount val="1048576"/>
                 <c:pt idx="0">
-                  <c:v>84419.866971999683</c:v>
+                  <c:v>84419.866971999625</c:v>
                 </c:pt>
                 <c:pt idx="1">
                   <c:v>82747.264453999902</c:v>
@@ -23010,10 +23041,10 @@
                   <c:v>92477.728181000013</c:v>
                 </c:pt>
                 <c:pt idx="6">
-                  <c:v>88563.885727000161</c:v>
+                  <c:v>88563.88572700019</c:v>
                 </c:pt>
                 <c:pt idx="7">
-                  <c:v>100151.07909600016</c:v>
+                  <c:v>100151.07909600019</c:v>
                 </c:pt>
                 <c:pt idx="8">
                   <c:v>110148.03087899997</c:v>
@@ -23025,7 +23056,7 @@
                   <c:v>107546.287224999</c:v>
                 </c:pt>
                 <c:pt idx="11">
-                  <c:v>121242.72546299924</c:v>
+                  <c:v>121242.7254629993</c:v>
                 </c:pt>
                 <c:pt idx="12">
                   <c:v>134486.92882399898</c:v>
@@ -23034,7 +23065,7 @@
                   <c:v>139732.25410399892</c:v>
                 </c:pt>
                 <c:pt idx="14">
-                  <c:v>114989.69922499916</c:v>
+                  <c:v>114989.69922499919</c:v>
                 </c:pt>
                 <c:pt idx="15">
                   <c:v>106179.23608299901</c:v>
@@ -23106,11 +23137,11 @@
             </c:numRef>
           </c:yVal>
         </c:ser>
-        <c:axId val="107003904"/>
-        <c:axId val="107005440"/>
+        <c:axId val="144207232"/>
+        <c:axId val="144221312"/>
       </c:scatterChart>
       <c:valAx>
-        <c:axId val="107003904"/>
+        <c:axId val="144207232"/>
         <c:scaling>
           <c:orientation val="minMax"/>
         </c:scaling>
@@ -23127,12 +23158,12 @@
             <a:endParaRPr lang="es-PY"/>
           </a:p>
         </c:txPr>
-        <c:crossAx val="107005440"/>
+        <c:crossAx val="144221312"/>
         <c:crosses val="autoZero"/>
         <c:crossBetween val="midCat"/>
       </c:valAx>
       <c:valAx>
-        <c:axId val="107005440"/>
+        <c:axId val="144221312"/>
         <c:scaling>
           <c:orientation val="minMax"/>
         </c:scaling>
@@ -23150,7 +23181,7 @@
             <a:endParaRPr lang="es-PY"/>
           </a:p>
         </c:txPr>
-        <c:crossAx val="107003904"/>
+        <c:crossAx val="144207232"/>
         <c:crosses val="autoZero"/>
         <c:crossBetween val="midCat"/>
       </c:valAx>
@@ -23207,10 +23238,10 @@
                   <c:v>48915.265059999998</c:v>
                 </c:pt>
                 <c:pt idx="2">
-                  <c:v>171869.99241499967</c:v>
+                  <c:v>171869.99241499961</c:v>
                 </c:pt>
                 <c:pt idx="3">
-                  <c:v>26394.689930999961</c:v>
+                  <c:v>26394.68993099995</c:v>
                 </c:pt>
                 <c:pt idx="4">
                   <c:v>45306.206086999999</c:v>
@@ -23225,7 +23256,7 @@
                   <c:v>61516.917683</c:v>
                 </c:pt>
                 <c:pt idx="8">
-                  <c:v>157312.08636399967</c:v>
+                  <c:v>157312.08636399961</c:v>
                 </c:pt>
                 <c:pt idx="9">
                   <c:v>117917.39150199899</c:v>
@@ -23237,7 +23268,7 @@
                   <c:v>143447.28275300001</c:v>
                 </c:pt>
                 <c:pt idx="12">
-                  <c:v>34778.883857000066</c:v>
+                  <c:v>34778.883857000081</c:v>
                 </c:pt>
                 <c:pt idx="13">
                   <c:v>159760.02205500001</c:v>
@@ -23255,10 +23286,10 @@
                   <c:v>92105.293266999972</c:v>
                 </c:pt>
                 <c:pt idx="18">
-                  <c:v>147882.40429699866</c:v>
+                  <c:v>147882.4042969986</c:v>
                 </c:pt>
                 <c:pt idx="19">
-                  <c:v>91827.437277999648</c:v>
+                  <c:v>91827.437277999605</c:v>
                 </c:pt>
                 <c:pt idx="20">
                   <c:v>166530.58027999901</c:v>
@@ -23267,7 +23298,7 @@
                   <c:v>128261.30399299999</c:v>
                 </c:pt>
                 <c:pt idx="22">
-                  <c:v>74208.539720000132</c:v>
+                  <c:v>74208.539720000161</c:v>
                 </c:pt>
                 <c:pt idx="23">
                   <c:v>35007.978927000011</c:v>
@@ -23282,7 +23313,7 @@
                   <c:v>65876.365908000007</c:v>
                 </c:pt>
                 <c:pt idx="27">
-                  <c:v>73176.449573999766</c:v>
+                  <c:v>73176.449573999707</c:v>
                 </c:pt>
                 <c:pt idx="28">
                   <c:v>158797.706088999</c:v>
@@ -23300,10 +23331,10 @@
                   <c:v>74148.999956</c:v>
                 </c:pt>
                 <c:pt idx="33">
-                  <c:v>38885.810803000008</c:v>
+                  <c:v>38885.810803000022</c:v>
                 </c:pt>
                 <c:pt idx="34">
-                  <c:v>97981.418673999666</c:v>
+                  <c:v>97981.418673999608</c:v>
                 </c:pt>
                 <c:pt idx="35">
                   <c:v>39105.986882000012</c:v>
@@ -23330,7 +23361,7 @@
                   <c:v>88776.191387000013</c:v>
                 </c:pt>
                 <c:pt idx="43">
-                  <c:v>30800.259171999962</c:v>
+                  <c:v>30800.259171999955</c:v>
                 </c:pt>
                 <c:pt idx="44">
                   <c:v>134494.84417900001</c:v>
@@ -23360,7 +23391,7 @@
                   <c:v>48188.685882999998</c:v>
                 </c:pt>
                 <c:pt idx="53">
-                  <c:v>26627.613656999849</c:v>
+                  <c:v>26627.613656999838</c:v>
                 </c:pt>
                 <c:pt idx="54">
                   <c:v>55885.2230329999</c:v>
@@ -23423,10 +23454,10 @@
                   <c:v>25849.668949999996</c:v>
                 </c:pt>
                 <c:pt idx="74">
-                  <c:v>87891.571427000148</c:v>
+                  <c:v>87891.571427000192</c:v>
                 </c:pt>
                 <c:pt idx="75">
-                  <c:v>33107.158296000016</c:v>
+                  <c:v>33107.158296000031</c:v>
                 </c:pt>
                 <c:pt idx="76">
                   <c:v>75707.593248999838</c:v>
@@ -23447,7 +23478,7 @@
                   <c:v>37190.269860999986</c:v>
                 </c:pt>
                 <c:pt idx="82">
-                  <c:v>44141.978261999975</c:v>
+                  <c:v>44141.978261999997</c:v>
                 </c:pt>
                 <c:pt idx="83">
                   <c:v>123740.23976199902</c:v>
@@ -23471,19 +23502,19 @@
                   <c:v>31976.12772</c:v>
                 </c:pt>
                 <c:pt idx="1">
-                  <c:v>83827.406572999767</c:v>
+                  <c:v>83827.406572999724</c:v>
                 </c:pt>
                 <c:pt idx="2">
-                  <c:v>23611.132264999862</c:v>
+                  <c:v>23611.132264999855</c:v>
                 </c:pt>
                 <c:pt idx="3">
-                  <c:v>151272.33689099873</c:v>
+                  <c:v>151272.33689099867</c:v>
                 </c:pt>
                 <c:pt idx="4">
                   <c:v>88610.982608999999</c:v>
                 </c:pt>
                 <c:pt idx="5">
-                  <c:v>33807.464654999967</c:v>
+                  <c:v>33807.464654999989</c:v>
                 </c:pt>
                 <c:pt idx="6">
                   <c:v>28310.914236999892</c:v>
@@ -23492,7 +23523,7 @@
                   <c:v>73078.630760000087</c:v>
                 </c:pt>
                 <c:pt idx="8">
-                  <c:v>25548.737346999962</c:v>
+                  <c:v>25548.737346999955</c:v>
                 </c:pt>
                 <c:pt idx="9">
                   <c:v>33422.066690999898</c:v>
@@ -23504,7 +23535,7 @@
                   <c:v>28203.817434999899</c:v>
                 </c:pt>
                 <c:pt idx="12">
-                  <c:v>111822.08115299913</c:v>
+                  <c:v>111822.08115299916</c:v>
                 </c:pt>
                 <c:pt idx="13">
                   <c:v>24672.895375999899</c:v>
@@ -23519,10 +23550,10 @@
                   <c:v>61528.983183999997</c:v>
                 </c:pt>
                 <c:pt idx="17">
-                  <c:v>45862.819897000067</c:v>
+                  <c:v>45862.819897000089</c:v>
                 </c:pt>
                 <c:pt idx="18">
-                  <c:v>26247.315476999953</c:v>
+                  <c:v>26247.315476999942</c:v>
                 </c:pt>
                 <c:pt idx="19">
                   <c:v>46998.611195999998</c:v>
@@ -23540,7 +23571,7 @@
                   <c:v>106394.526338</c:v>
                 </c:pt>
                 <c:pt idx="24">
-                  <c:v>42778.178095999967</c:v>
+                  <c:v>42778.178095999989</c:v>
                 </c:pt>
                 <c:pt idx="25">
                   <c:v>39546.394789999998</c:v>
@@ -23576,10 +23607,10 @@
                   <c:v>100204.149609</c:v>
                 </c:pt>
                 <c:pt idx="36">
-                  <c:v>103076.01654199976</c:v>
+                  <c:v>103076.01654199972</c:v>
                 </c:pt>
                 <c:pt idx="37">
-                  <c:v>74214.642031999858</c:v>
+                  <c:v>74214.642031999829</c:v>
                 </c:pt>
                 <c:pt idx="38">
                   <c:v>155154.646993</c:v>
@@ -23594,13 +23625,13 @@
                   <c:v>53621.481339000013</c:v>
                 </c:pt>
                 <c:pt idx="42">
-                  <c:v>49311.85231300009</c:v>
+                  <c:v>49311.852313000105</c:v>
                 </c:pt>
                 <c:pt idx="43">
                   <c:v>124301.41063999897</c:v>
                 </c:pt>
                 <c:pt idx="44">
-                  <c:v>28393.406191000038</c:v>
+                  <c:v>28393.406191000049</c:v>
                 </c:pt>
                 <c:pt idx="45">
                   <c:v>49902.245508</c:v>
@@ -23654,7 +23685,7 @@
                   <c:v>84413.096758</c:v>
                 </c:pt>
                 <c:pt idx="62">
-                  <c:v>61866.955211000066</c:v>
+                  <c:v>61866.95521100008</c:v>
                 </c:pt>
                 <c:pt idx="63">
                   <c:v>41003.389621000002</c:v>
@@ -23663,7 +23694,7 @@
                   <c:v>130232.039087999</c:v>
                 </c:pt>
                 <c:pt idx="65">
-                  <c:v>37413.098096999965</c:v>
+                  <c:v>37413.09809699998</c:v>
                 </c:pt>
                 <c:pt idx="66">
                   <c:v>72583.859232000003</c:v>
@@ -23717,7 +23748,7 @@
                   <c:v>93413.786216999899</c:v>
                 </c:pt>
                 <c:pt idx="83">
-                  <c:v>32229.607968999866</c:v>
+                  <c:v>32229.607968999859</c:v>
                 </c:pt>
                 <c:pt idx="84">
                   <c:v>54304.755766999995</c:v>
@@ -23762,10 +23793,10 @@
                   <c:v>75203.245335999978</c:v>
                 </c:pt>
                 <c:pt idx="5">
-                  <c:v>38885.810803000008</c:v>
+                  <c:v>38885.810803000022</c:v>
                 </c:pt>
                 <c:pt idx="6">
-                  <c:v>97981.418673999666</c:v>
+                  <c:v>97981.418673999608</c:v>
                 </c:pt>
                 <c:pt idx="7">
                   <c:v>39105.986882000012</c:v>
@@ -23792,7 +23823,7 @@
                   <c:v>88776.191387000013</c:v>
                 </c:pt>
                 <c:pt idx="15">
-                  <c:v>30800.259171999962</c:v>
+                  <c:v>30800.259171999955</c:v>
                 </c:pt>
                 <c:pt idx="16">
                   <c:v>134494.84417900001</c:v>
@@ -23825,7 +23856,7 @@
                   <c:v>48188.685882999998</c:v>
                 </c:pt>
                 <c:pt idx="26">
-                  <c:v>26627.613656999849</c:v>
+                  <c:v>26627.613656999838</c:v>
                 </c:pt>
                 <c:pt idx="27">
                   <c:v>55885.2230329999</c:v>
@@ -23909,10 +23940,10 @@
                   <c:v>25849.668949999996</c:v>
                 </c:pt>
                 <c:pt idx="54">
-                  <c:v>87891.571427000148</c:v>
+                  <c:v>87891.571427000192</c:v>
                 </c:pt>
                 <c:pt idx="55">
-                  <c:v>33107.158296000016</c:v>
+                  <c:v>33107.158296000031</c:v>
                 </c:pt>
                 <c:pt idx="56">
                   <c:v>75707.593248999838</c:v>
@@ -23948,10 +23979,10 @@
                   <c:v>37190.269860999986</c:v>
                 </c:pt>
                 <c:pt idx="67">
-                  <c:v>44141.978261999975</c:v>
+                  <c:v>44141.978261999997</c:v>
                 </c:pt>
                 <c:pt idx="68">
-                  <c:v>146414.28650299873</c:v>
+                  <c:v>146414.28650299867</c:v>
                 </c:pt>
                 <c:pt idx="69">
                   <c:v>123740.23976199902</c:v>
@@ -23966,7 +23997,7 @@
                   <c:v>129537.29642899902</c:v>
                 </c:pt>
                 <c:pt idx="73">
-                  <c:v>119511.35940000013</c:v>
+                  <c:v>119511.35940000016</c:v>
                 </c:pt>
                 <c:pt idx="74">
                   <c:v>109083.522357999</c:v>
@@ -24011,10 +24042,10 @@
                   <c:v>100204.149609</c:v>
                 </c:pt>
                 <c:pt idx="8">
-                  <c:v>103076.01654199976</c:v>
+                  <c:v>103076.01654199972</c:v>
                 </c:pt>
                 <c:pt idx="9">
-                  <c:v>74214.642031999858</c:v>
+                  <c:v>74214.642031999829</c:v>
                 </c:pt>
                 <c:pt idx="10">
                   <c:v>155154.646993</c:v>
@@ -24029,13 +24060,13 @@
                   <c:v>53621.481339000013</c:v>
                 </c:pt>
                 <c:pt idx="14">
-                  <c:v>49311.85231300009</c:v>
+                  <c:v>49311.852313000105</c:v>
                 </c:pt>
                 <c:pt idx="15">
                   <c:v>124301.41063999897</c:v>
                 </c:pt>
                 <c:pt idx="16">
-                  <c:v>28393.406191000038</c:v>
+                  <c:v>28393.406191000049</c:v>
                 </c:pt>
                 <c:pt idx="17">
                   <c:v>49902.245508</c:v>
@@ -24083,7 +24114,7 @@
                   <c:v>89618.683084000004</c:v>
                 </c:pt>
                 <c:pt idx="32">
-                  <c:v>28106.610096999961</c:v>
+                  <c:v>28106.61009699995</c:v>
                 </c:pt>
                 <c:pt idx="33">
                   <c:v>45517.269856999999</c:v>
@@ -24101,7 +24132,7 @@
                   <c:v>84413.096758</c:v>
                 </c:pt>
                 <c:pt idx="38">
-                  <c:v>61866.955211000066</c:v>
+                  <c:v>61866.95521100008</c:v>
                 </c:pt>
                 <c:pt idx="39">
                   <c:v>25487.219453999896</c:v>
@@ -24116,13 +24147,13 @@
                   <c:v>130232.039087999</c:v>
                 </c:pt>
                 <c:pt idx="43">
-                  <c:v>37413.098096999965</c:v>
+                  <c:v>37413.09809699998</c:v>
                 </c:pt>
                 <c:pt idx="44">
-                  <c:v>58666.326879000066</c:v>
+                  <c:v>58666.32687900008</c:v>
                 </c:pt>
                 <c:pt idx="45">
-                  <c:v>83694.916473999765</c:v>
+                  <c:v>83694.916473999707</c:v>
                 </c:pt>
                 <c:pt idx="46">
                   <c:v>72583.859232000003</c:v>
@@ -24194,7 +24225,7 @@
                   <c:v>27612.456561999996</c:v>
                 </c:pt>
                 <c:pt idx="69">
-                  <c:v>32229.607968999866</c:v>
+                  <c:v>32229.607968999859</c:v>
                 </c:pt>
                 <c:pt idx="70">
                   <c:v>25137.874492999999</c:v>
@@ -24215,7 +24246,7 @@
                   <c:v>108811.454623999</c:v>
                 </c:pt>
                 <c:pt idx="76">
-                  <c:v>34832.659656999975</c:v>
+                  <c:v>34832.659656999997</c:v>
                 </c:pt>
               </c:numCache>
             </c:numRef>
@@ -24239,22 +24270,22 @@
                 <c:formatCode>General</c:formatCode>
                 <c:ptCount val="1048576"/>
                 <c:pt idx="0">
-                  <c:v>56499.647839999991</c:v>
+                  <c:v>56499.647840000005</c:v>
                 </c:pt>
                 <c:pt idx="1">
                   <c:v>42719.071201999999</c:v>
                 </c:pt>
                 <c:pt idx="2">
-                  <c:v>40696.344033000067</c:v>
+                  <c:v>40696.344033000089</c:v>
                 </c:pt>
                 <c:pt idx="3">
-                  <c:v>154883.95403699944</c:v>
+                  <c:v>154883.95403699932</c:v>
                 </c:pt>
                 <c:pt idx="4">
                   <c:v>123914.80534099902</c:v>
                 </c:pt>
                 <c:pt idx="5">
-                  <c:v>29428.190329999961</c:v>
+                  <c:v>29428.19032999995</c:v>
                 </c:pt>
                 <c:pt idx="6">
                   <c:v>102068.584244999</c:v>
@@ -24263,13 +24294,13 @@
                   <c:v>48915.265059999998</c:v>
                 </c:pt>
                 <c:pt idx="8">
-                  <c:v>156829.38649499853</c:v>
+                  <c:v>156829.38649499841</c:v>
                 </c:pt>
                 <c:pt idx="9">
                   <c:v>53853.087006000002</c:v>
                 </c:pt>
                 <c:pt idx="10">
-                  <c:v>171869.99241499967</c:v>
+                  <c:v>171869.99241499961</c:v>
                 </c:pt>
                 <c:pt idx="11">
                   <c:v>138124.23576399899</c:v>
@@ -24284,7 +24315,7 @@
                   <c:v>33467.444429000003</c:v>
                 </c:pt>
                 <c:pt idx="15">
-                  <c:v>26394.689930999961</c:v>
+                  <c:v>26394.68993099995</c:v>
                 </c:pt>
                 <c:pt idx="16">
                   <c:v>45306.206086999999</c:v>
@@ -24317,7 +24348,7 @@
                   <c:v>61516.917683</c:v>
                 </c:pt>
                 <c:pt idx="26">
-                  <c:v>157312.08636399967</c:v>
+                  <c:v>157312.08636399961</c:v>
                 </c:pt>
                 <c:pt idx="27">
                   <c:v>122775.13026499902</c:v>
@@ -24350,7 +24381,7 @@
                   <c:v>59017.655004999899</c:v>
                 </c:pt>
                 <c:pt idx="37">
-                  <c:v>34778.883857000066</c:v>
+                  <c:v>34778.883857000081</c:v>
                 </c:pt>
                 <c:pt idx="38">
                   <c:v>159760.02205500001</c:v>
@@ -24359,7 +24390,7 @@
                   <c:v>50519.845615000013</c:v>
                 </c:pt>
                 <c:pt idx="40">
-                  <c:v>29809.940889000038</c:v>
+                  <c:v>29809.940889000045</c:v>
                 </c:pt>
                 <c:pt idx="41">
                   <c:v>143905.24346099899</c:v>
@@ -24383,7 +24414,7 @@
                   <c:v>71719.471216000005</c:v>
                 </c:pt>
                 <c:pt idx="48">
-                  <c:v>38670.470220999967</c:v>
+                  <c:v>38670.470220999989</c:v>
                 </c:pt>
                 <c:pt idx="49">
                   <c:v>92105.293266999972</c:v>
@@ -24392,10 +24423,10 @@
                   <c:v>32067.038833999999</c:v>
                 </c:pt>
                 <c:pt idx="51">
-                  <c:v>147882.40429699866</c:v>
+                  <c:v>147882.4042969986</c:v>
                 </c:pt>
                 <c:pt idx="52">
-                  <c:v>91827.437277999648</c:v>
+                  <c:v>91827.437277999605</c:v>
                 </c:pt>
                 <c:pt idx="53">
                   <c:v>166530.58027999901</c:v>
@@ -24410,16 +24441,16 @@
                   <c:v>100709.91420299899</c:v>
                 </c:pt>
                 <c:pt idx="57">
-                  <c:v>74208.539720000132</c:v>
+                  <c:v>74208.539720000161</c:v>
                 </c:pt>
                 <c:pt idx="58">
-                  <c:v>27651.781095000038</c:v>
+                  <c:v>27651.781095000049</c:v>
                 </c:pt>
                 <c:pt idx="59">
                   <c:v>35007.978927000011</c:v>
                 </c:pt>
                 <c:pt idx="60">
-                  <c:v>56111.399530999966</c:v>
+                  <c:v>56111.399530999988</c:v>
                 </c:pt>
                 <c:pt idx="61">
                   <c:v>95229.035030999905</c:v>
@@ -24431,19 +24462,19 @@
                   <c:v>65876.365908000007</c:v>
                 </c:pt>
                 <c:pt idx="64">
-                  <c:v>29965.516056999961</c:v>
+                  <c:v>29965.51605699995</c:v>
                 </c:pt>
                 <c:pt idx="65">
                   <c:v>27522.568282000029</c:v>
                 </c:pt>
                 <c:pt idx="66">
-                  <c:v>123383.02171399913</c:v>
+                  <c:v>123383.02171399916</c:v>
                 </c:pt>
                 <c:pt idx="67">
-                  <c:v>97557.399724000032</c:v>
+                  <c:v>97557.399724000061</c:v>
                 </c:pt>
                 <c:pt idx="68">
-                  <c:v>73176.449573999766</c:v>
+                  <c:v>73176.449573999707</c:v>
                 </c:pt>
                 <c:pt idx="69">
                   <c:v>158797.706088999</c:v>
@@ -24452,7 +24483,7 @@
                   <c:v>60242.685140999994</c:v>
                 </c:pt>
                 <c:pt idx="71">
-                  <c:v>59637.553233999999</c:v>
+                  <c:v>59637.553234000014</c:v>
                 </c:pt>
                 <c:pt idx="72">
                   <c:v>86633.281017000001</c:v>
@@ -24461,7 +24492,7 @@
                   <c:v>98467.286743999968</c:v>
                 </c:pt>
                 <c:pt idx="74">
-                  <c:v>27513.612625999962</c:v>
+                  <c:v>27513.612625999955</c:v>
                 </c:pt>
               </c:numCache>
             </c:numRef>
@@ -24494,7 +24525,7 @@
                   <c:v>37533.864451000001</c:v>
                 </c:pt>
                 <c:pt idx="7">
-                  <c:v>83827.406572999767</c:v>
+                  <c:v>83827.406572999724</c:v>
                 </c:pt>
                 <c:pt idx="8">
                   <c:v>25898.390175999899</c:v>
@@ -24503,10 +24534,10 @@
                   <c:v>80851.267817999978</c:v>
                 </c:pt>
                 <c:pt idx="10">
-                  <c:v>23611.132264999862</c:v>
+                  <c:v>23611.132264999855</c:v>
                 </c:pt>
                 <c:pt idx="11">
-                  <c:v>28425.581684000037</c:v>
+                  <c:v>28425.581684000044</c:v>
                 </c:pt>
                 <c:pt idx="12">
                   <c:v>81560.866442999992</c:v>
@@ -24515,16 +24546,16 @@
                   <c:v>97682.215841999918</c:v>
                 </c:pt>
                 <c:pt idx="14">
-                  <c:v>115394.88946100013</c:v>
+                  <c:v>115394.88946100016</c:v>
                 </c:pt>
                 <c:pt idx="15">
-                  <c:v>151272.33689099873</c:v>
+                  <c:v>151272.33689099867</c:v>
                 </c:pt>
                 <c:pt idx="16">
                   <c:v>88610.982608999999</c:v>
                 </c:pt>
                 <c:pt idx="17">
-                  <c:v>93462.629025000148</c:v>
+                  <c:v>93462.629025000191</c:v>
                 </c:pt>
                 <c:pt idx="18">
                   <c:v>79707.820771000013</c:v>
@@ -24533,10 +24564,10 @@
                   <c:v>78766.455252</c:v>
                 </c:pt>
                 <c:pt idx="20">
-                  <c:v>33807.464654999967</c:v>
+                  <c:v>33807.464654999989</c:v>
                 </c:pt>
                 <c:pt idx="21">
-                  <c:v>145541.85922999974</c:v>
+                  <c:v>145541.85922999968</c:v>
                 </c:pt>
                 <c:pt idx="22">
                   <c:v>95629.397083999778</c:v>
@@ -24551,7 +24582,7 @@
                   <c:v>73078.630760000087</c:v>
                 </c:pt>
                 <c:pt idx="26">
-                  <c:v>25548.737346999962</c:v>
+                  <c:v>25548.737346999955</c:v>
                 </c:pt>
                 <c:pt idx="27">
                   <c:v>33169.347503000012</c:v>
@@ -24584,7 +24615,7 @@
                   <c:v>78627.552626000004</c:v>
                 </c:pt>
                 <c:pt idx="37">
-                  <c:v>111822.08115299913</c:v>
+                  <c:v>111822.08115299916</c:v>
                 </c:pt>
                 <c:pt idx="38">
                   <c:v>24672.895375999899</c:v>
@@ -24620,13 +24651,13 @@
                   <c:v>104964.307191</c:v>
                 </c:pt>
                 <c:pt idx="49">
-                  <c:v>45862.819897000067</c:v>
+                  <c:v>45862.819897000089</c:v>
                 </c:pt>
                 <c:pt idx="50">
                   <c:v>117897.26660699997</c:v>
                 </c:pt>
                 <c:pt idx="51">
-                  <c:v>26247.315476999953</c:v>
+                  <c:v>26247.315476999942</c:v>
                 </c:pt>
                 <c:pt idx="52">
                   <c:v>46998.611195999998</c:v>
@@ -24656,7 +24687,7 @@
                   <c:v>80503.229481000002</c:v>
                 </c:pt>
                 <c:pt idx="61">
-                  <c:v>42778.178095999967</c:v>
+                  <c:v>42778.178095999989</c:v>
                 </c:pt>
                 <c:pt idx="62">
                   <c:v>39546.394789999998</c:v>
@@ -24671,7 +24702,7 @@
                   <c:v>140742.05220599999</c:v>
                 </c:pt>
                 <c:pt idx="66">
-                  <c:v>32762.835207999862</c:v>
+                  <c:v>32762.835207999855</c:v>
                 </c:pt>
                 <c:pt idx="67">
                   <c:v>41148.637318999899</c:v>
@@ -24743,7 +24774,7 @@
                   <c:v>91538.949685999818</c:v>
                 </c:pt>
                 <c:pt idx="8">
-                  <c:v>90889.490878999859</c:v>
+                  <c:v>90889.49087899983</c:v>
                 </c:pt>
                 <c:pt idx="9">
                   <c:v>103709.894856999</c:v>
@@ -24782,13 +24813,13 @@
                   <c:v>99704.127485000005</c:v>
                 </c:pt>
                 <c:pt idx="21">
-                  <c:v>110054.57992700013</c:v>
+                  <c:v>110054.57992700016</c:v>
                 </c:pt>
                 <c:pt idx="22">
                   <c:v>85609.915353999808</c:v>
                 </c:pt>
                 <c:pt idx="23">
-                  <c:v>83842.562987999758</c:v>
+                  <c:v>83842.562987999729</c:v>
                 </c:pt>
                 <c:pt idx="24">
                   <c:v>83637.683639999901</c:v>
@@ -24875,7 +24906,7 @@
                   <c:v>85239.52784699999</c:v>
                 </c:pt>
                 <c:pt idx="20">
-                  <c:v>98181.402473999697</c:v>
+                  <c:v>98181.402473999653</c:v>
                 </c:pt>
                 <c:pt idx="21">
                   <c:v>82931.908630999998</c:v>
@@ -24890,7 +24921,7 @@
                   <c:v>129552.28007199899</c:v>
                 </c:pt>
                 <c:pt idx="25">
-                  <c:v>132194.46400299866</c:v>
+                  <c:v>132194.4640029986</c:v>
                 </c:pt>
                 <c:pt idx="26">
                   <c:v>119177.822569999</c:v>
@@ -24929,7 +24960,7 @@
                   <c:v>87507.042354999838</c:v>
                 </c:pt>
                 <c:pt idx="2">
-                  <c:v>85819.422173999774</c:v>
+                  <c:v>85819.422173999745</c:v>
                 </c:pt>
                 <c:pt idx="3">
                   <c:v>96180.137474000003</c:v>
@@ -24938,7 +24969,7 @@
                   <c:v>85630.768786999906</c:v>
                 </c:pt>
                 <c:pt idx="5">
-                  <c:v>89516.293530999828</c:v>
+                  <c:v>89516.293530999799</c:v>
                 </c:pt>
                 <c:pt idx="6">
                   <c:v>97355.854521999994</c:v>
@@ -24947,7 +24978,7 @@
                   <c:v>90409.844003999868</c:v>
                 </c:pt>
                 <c:pt idx="8">
-                  <c:v>96223.950573999697</c:v>
+                  <c:v>96223.950573999653</c:v>
                 </c:pt>
                 <c:pt idx="9">
                   <c:v>103656.10289399901</c:v>
@@ -25019,7 +25050,7 @@
                   <c:v>82172.951735999901</c:v>
                 </c:pt>
                 <c:pt idx="32">
-                  <c:v>85492.917611999757</c:v>
+                  <c:v>85492.917611999714</c:v>
                 </c:pt>
                 <c:pt idx="33">
                   <c:v>147889.24251800001</c:v>
@@ -25076,7 +25107,7 @@
                   <c:v>92198.231146000006</c:v>
                 </c:pt>
                 <c:pt idx="12">
-                  <c:v>117299.62830400013</c:v>
+                  <c:v>117299.62830400016</c:v>
                 </c:pt>
                 <c:pt idx="13">
                   <c:v>92044.296642999878</c:v>
@@ -25112,7 +25143,7 @@
                   <c:v>86185.773108999987</c:v>
                 </c:pt>
                 <c:pt idx="24">
-                  <c:v>91101.835756000131</c:v>
+                  <c:v>91101.83575600016</c:v>
                 </c:pt>
                 <c:pt idx="25">
                   <c:v>126582.707910999</c:v>
@@ -25151,11 +25182,11 @@
             </c:numRef>
           </c:yVal>
         </c:ser>
-        <c:axId val="152118016"/>
-        <c:axId val="152119552"/>
+        <c:axId val="146143104"/>
+        <c:axId val="136654848"/>
       </c:scatterChart>
       <c:valAx>
-        <c:axId val="152118016"/>
+        <c:axId val="146143104"/>
         <c:scaling>
           <c:orientation val="minMax"/>
         </c:scaling>
@@ -25172,12 +25203,12 @@
             <a:endParaRPr lang="es-PY"/>
           </a:p>
         </c:txPr>
-        <c:crossAx val="152119552"/>
+        <c:crossAx val="136654848"/>
         <c:crosses val="autoZero"/>
         <c:crossBetween val="midCat"/>
       </c:valAx>
       <c:valAx>
-        <c:axId val="152119552"/>
+        <c:axId val="136654848"/>
         <c:scaling>
           <c:orientation val="minMax"/>
         </c:scaling>
@@ -25195,7 +25226,7 @@
             <a:endParaRPr lang="es-PY"/>
           </a:p>
         </c:txPr>
-        <c:crossAx val="152118016"/>
+        <c:crossAx val="146143104"/>
         <c:crosses val="autoZero"/>
         <c:crossBetween val="midCat"/>
       </c:valAx>
@@ -26266,11 +26297,11 @@
             </c:numRef>
           </c:yVal>
         </c:ser>
-        <c:axId val="152158976"/>
-        <c:axId val="152160512"/>
+        <c:axId val="136669440"/>
+        <c:axId val="136683520"/>
       </c:scatterChart>
       <c:valAx>
-        <c:axId val="152158976"/>
+        <c:axId val="136669440"/>
         <c:scaling>
           <c:orientation val="minMax"/>
         </c:scaling>
@@ -26287,12 +26318,12 @@
             <a:endParaRPr lang="es-PY"/>
           </a:p>
         </c:txPr>
-        <c:crossAx val="152160512"/>
+        <c:crossAx val="136683520"/>
         <c:crosses val="autoZero"/>
         <c:crossBetween val="midCat"/>
       </c:valAx>
       <c:valAx>
-        <c:axId val="152160512"/>
+        <c:axId val="136683520"/>
         <c:scaling>
           <c:orientation val="minMax"/>
         </c:scaling>
@@ -26310,7 +26341,7 @@
             <a:endParaRPr lang="es-PY"/>
           </a:p>
         </c:txPr>
-        <c:crossAx val="152158976"/>
+        <c:crossAx val="136669440"/>
         <c:crosses val="autoZero"/>
         <c:crossBetween val="midCat"/>
       </c:valAx>
@@ -27123,11 +27154,11 @@
             </c:numRef>
           </c:yVal>
         </c:ser>
-        <c:axId val="199693056"/>
-        <c:axId val="199694592"/>
+        <c:axId val="136706304"/>
+        <c:axId val="137043968"/>
       </c:scatterChart>
       <c:valAx>
-        <c:axId val="199693056"/>
+        <c:axId val="136706304"/>
         <c:scaling>
           <c:orientation val="minMax"/>
         </c:scaling>
@@ -27144,12 +27175,12 @@
             <a:endParaRPr lang="es-PY"/>
           </a:p>
         </c:txPr>
-        <c:crossAx val="199694592"/>
+        <c:crossAx val="137043968"/>
         <c:crosses val="autoZero"/>
         <c:crossBetween val="midCat"/>
       </c:valAx>
       <c:valAx>
-        <c:axId val="199694592"/>
+        <c:axId val="137043968"/>
         <c:scaling>
           <c:orientation val="minMax"/>
         </c:scaling>
@@ -27167,7 +27198,7 @@
             <a:endParaRPr lang="es-PY"/>
           </a:p>
         </c:txPr>
-        <c:crossAx val="199693056"/>
+        <c:crossAx val="136706304"/>
         <c:crosses val="autoZero"/>
         <c:crossBetween val="midCat"/>
       </c:valAx>
@@ -27254,7 +27285,7 @@
                 <c:formatCode>General</c:formatCode>
                 <c:ptCount val="1048576"/>
                 <c:pt idx="0">
-                  <c:v>1736.9856556491238</c:v>
+                  <c:v>1736.9856556491247</c:v>
                 </c:pt>
               </c:numCache>
             </c:numRef>
@@ -27290,7 +27321,7 @@
                 <c:formatCode>General</c:formatCode>
                 <c:ptCount val="1048576"/>
                 <c:pt idx="0">
-                  <c:v>1685.7927737866823</c:v>
+                  <c:v>1685.792773786683</c:v>
                 </c:pt>
               </c:numCache>
             </c:numRef>
@@ -27362,7 +27393,7 @@
                 <c:formatCode>General</c:formatCode>
                 <c:ptCount val="1048576"/>
                 <c:pt idx="0">
-                  <c:v>1710.6588353163677</c:v>
+                  <c:v>1710.6588353163672</c:v>
                 </c:pt>
               </c:numCache>
             </c:numRef>
@@ -27380,11 +27411,11 @@
             </c:numRef>
           </c:yVal>
         </c:ser>
-        <c:axId val="199738112"/>
-        <c:axId val="199739648"/>
+        <c:axId val="137058560"/>
+        <c:axId val="137064448"/>
       </c:scatterChart>
       <c:valAx>
-        <c:axId val="199738112"/>
+        <c:axId val="137058560"/>
         <c:scaling>
           <c:orientation val="minMax"/>
         </c:scaling>
@@ -27401,12 +27432,12 @@
             <a:endParaRPr lang="es-PY"/>
           </a:p>
         </c:txPr>
-        <c:crossAx val="199739648"/>
+        <c:crossAx val="137064448"/>
         <c:crosses val="autoZero"/>
         <c:crossBetween val="midCat"/>
       </c:valAx>
       <c:valAx>
-        <c:axId val="199739648"/>
+        <c:axId val="137064448"/>
         <c:scaling>
           <c:orientation val="minMax"/>
         </c:scaling>
@@ -27424,7 +27455,7 @@
             <a:endParaRPr lang="es-PY"/>
           </a:p>
         </c:txPr>
-        <c:crossAx val="199738112"/>
+        <c:crossAx val="137058560"/>
         <c:crosses val="autoZero"/>
         <c:crossBetween val="midCat"/>
       </c:valAx>

</xml_diff>